<commit_message>
Added 2 buttons with trace, trying to make a switch between single and 2 player mode, changed ball speed to -5 and changed the ball spawning from 2 to 1,
</commit_message>
<xml_diff>
--- a/Pseudocode/Werkdocument Pseudocode Pong.docx
+++ b/Pseudocode/Werkdocument Pseudocode Pong.docx
@@ -511,9 +511,19 @@
                 <w:color w:val="404040"/>
                 <w:sz w:val="20"/>
                 <w:szCs w:val="20"/>
-                <w:lang w:eastAsia="ja-JP"/>
+                <w:lang w:val="en-GB" w:eastAsia="ja-JP"/>
               </w:rPr>
             </w:pPr>
+            <w:r>
+              <w:rPr>
+                <w:rFonts w:ascii="Cambria" w:eastAsia="Cambria" w:hAnsi="Cambria" w:cs="Times New Roman"/>
+                <w:color w:val="404040"/>
+                <w:sz w:val="20"/>
+                <w:szCs w:val="20"/>
+                <w:lang w:val="en-GB" w:eastAsia="ja-JP"/>
+              </w:rPr>
+              <w:t xml:space="preserve">Main menu </w:t>
+            </w:r>
             <w:proofErr w:type="spellStart"/>
             <w:r>
               <w:rPr>
@@ -521,9 +531,9 @@
                 <w:color w:val="404040"/>
                 <w:sz w:val="20"/>
                 <w:szCs w:val="20"/>
-                <w:lang w:eastAsia="ja-JP"/>
-              </w:rPr>
-              <w:t>Main</w:t>
+                <w:lang w:val="en-GB" w:eastAsia="ja-JP"/>
+              </w:rPr>
+              <w:t>kiezen</w:t>
             </w:r>
             <w:proofErr w:type="spellEnd"/>
             <w:r>
@@ -532,31 +542,9 @@
                 <w:color w:val="404040"/>
                 <w:sz w:val="20"/>
                 <w:szCs w:val="20"/>
-                <w:lang w:eastAsia="ja-JP"/>
-              </w:rPr>
-              <w:t xml:space="preserve"> menu kiezen u</w:t>
-            </w:r>
-            <w:bookmarkStart w:id="0" w:name="_GoBack"/>
-            <w:bookmarkEnd w:id="0"/>
-            <w:r>
-              <w:rPr>
-                <w:rFonts w:ascii="Cambria" w:eastAsia="Cambria" w:hAnsi="Cambria" w:cs="Times New Roman"/>
-                <w:color w:val="404040"/>
-                <w:sz w:val="20"/>
-                <w:szCs w:val="20"/>
-                <w:lang w:eastAsia="ja-JP"/>
-              </w:rPr>
-              <w:t xml:space="preserve">it  </w:t>
-            </w:r>
-            <w:r>
-              <w:rPr>
-                <w:rFonts w:ascii="Cambria" w:eastAsia="Cambria" w:hAnsi="Cambria" w:cs="Times New Roman"/>
-                <w:color w:val="404040"/>
-                <w:sz w:val="20"/>
-                <w:szCs w:val="20"/>
-                <w:lang w:eastAsia="ja-JP"/>
-              </w:rPr>
-              <w:t xml:space="preserve">1 of 2 </w:t>
+                <w:lang w:val="en-GB" w:eastAsia="ja-JP"/>
+              </w:rPr>
+              <w:t xml:space="preserve"> </w:t>
             </w:r>
             <w:proofErr w:type="spellStart"/>
             <w:r>
@@ -565,11 +553,21 @@
                 <w:color w:val="404040"/>
                 <w:sz w:val="20"/>
                 <w:szCs w:val="20"/>
-                <w:lang w:eastAsia="ja-JP"/>
-              </w:rPr>
-              <w:t>player</w:t>
+                <w:lang w:val="en-GB" w:eastAsia="ja-JP"/>
+              </w:rPr>
+              <w:t>uit</w:t>
             </w:r>
             <w:proofErr w:type="spellEnd"/>
+            <w:r>
+              <w:rPr>
+                <w:rFonts w:ascii="Cambria" w:eastAsia="Cambria" w:hAnsi="Cambria" w:cs="Times New Roman"/>
+                <w:color w:val="404040"/>
+                <w:sz w:val="20"/>
+                <w:szCs w:val="20"/>
+                <w:lang w:val="en-GB" w:eastAsia="ja-JP"/>
+              </w:rPr>
+              <w:t xml:space="preserve">  1 of 2 player</w:t>
+            </w:r>
           </w:p>
           <w:p>
             <w:pPr>
@@ -749,16 +747,6 @@
                 <w:lang w:eastAsia="ja-JP"/>
               </w:rPr>
             </w:pPr>
-            <w:r>
-              <w:rPr>
-                <w:rFonts w:ascii="Cambria" w:eastAsia="Cambria" w:hAnsi="Cambria" w:cs="Times New Roman"/>
-                <w:color w:val="404040"/>
-                <w:sz w:val="20"/>
-                <w:szCs w:val="20"/>
-                <w:lang w:eastAsia="ja-JP"/>
-              </w:rPr>
-              <w:t>Controller script herschrijven.</w:t>
-            </w:r>
           </w:p>
         </w:tc>
       </w:tr>
@@ -1430,7 +1418,10 @@
               <w:t>Wie:</w:t>
             </w:r>
             <w:r>
-              <w:t xml:space="preserve"> [Wie voert het uit?]</w:t>
+              <w:t xml:space="preserve"> </w:t>
+            </w:r>
+            <w:r>
+              <w:t>Speler</w:t>
             </w:r>
           </w:p>
         </w:tc>
@@ -1461,7 +1452,20 @@
           </w:tcPr>
           <w:p>
             <w:r>
-              <w:t>Als de x positie groter is dan de breedte van het scherm, doe dan het volgende:</w:t>
+              <w:t xml:space="preserve">Als de speler op de </w:t>
+            </w:r>
+            <w:proofErr w:type="spellStart"/>
+            <w:r>
+              <w:t>singleplayer</w:t>
+            </w:r>
+            <w:proofErr w:type="spellEnd"/>
+            <w:r>
+              <w:t xml:space="preserve"> knop klikt dan word de 2 speler mode gedeactiveerd.</w:t>
+            </w:r>
+          </w:p>
+          <w:p>
+            <w:r>
+              <w:t xml:space="preserve"> </w:t>
             </w:r>
           </w:p>
           <w:p>
@@ -1491,7 +1495,10 @@
               <w:t>{</w:t>
             </w:r>
           </w:p>
-          <w:p/>
+          <w:p>
+            <w:bookmarkStart w:id="0" w:name="_GoBack"/>
+            <w:bookmarkEnd w:id="0"/>
+          </w:p>
           <w:p>
             <w:pPr>
               <w:rPr>
@@ -1530,10 +1537,13 @@
             </w:pPr>
             <w:proofErr w:type="spellStart"/>
             <w:r>
+              <w:t>stage.addEventLis</w:t>
+            </w:r>
+            <w:r>
               <w:rPr>
                 <w:lang w:val="en-US"/>
               </w:rPr>
-              <w:t>stage.addEventListener</w:t>
+              <w:t>tener</w:t>
             </w:r>
             <w:proofErr w:type="spellEnd"/>
             <w:r>
@@ -2607,6 +2617,7 @@
   </w:compat>
   <w:rsids>
     <w:rsidRoot w:val="006C1E49"/>
+    <w:rsid w:val="000A18F5"/>
     <w:rsid w:val="004800FC"/>
     <w:rsid w:val="006C1E49"/>
     <w:rsid w:val="0090353B"/>

</xml_diff>

<commit_message>
Deleted buttons class, buttons work now properly, ai switch still not working, added while playing sound
</commit_message>
<xml_diff>
--- a/Pseudocode/Werkdocument Pseudocode Pong.docx
+++ b/Pseudocode/Werkdocument Pseudocode Pong.docx
@@ -500,9 +500,52 @@
                 <w:color w:val="404040"/>
                 <w:sz w:val="20"/>
                 <w:szCs w:val="20"/>
-                <w:lang w:val="en-GB" w:eastAsia="ja-JP"/>
+                <w:lang w:eastAsia="ja-JP"/>
               </w:rPr>
             </w:pPr>
+          </w:p>
+          <w:p>
+            <w:pPr>
+              <w:rPr>
+                <w:rFonts w:ascii="Cambria" w:eastAsia="Cambria" w:hAnsi="Cambria" w:cs="Times New Roman"/>
+                <w:color w:val="404040"/>
+                <w:sz w:val="20"/>
+                <w:szCs w:val="20"/>
+                <w:lang w:eastAsia="ja-JP"/>
+              </w:rPr>
+            </w:pPr>
+            <w:r>
+              <w:rPr>
+                <w:rFonts w:ascii="Cambria" w:eastAsia="Cambria" w:hAnsi="Cambria" w:cs="Times New Roman"/>
+                <w:color w:val="404040"/>
+                <w:sz w:val="20"/>
+                <w:szCs w:val="20"/>
+                <w:lang w:eastAsia="ja-JP"/>
+              </w:rPr>
+              <w:t xml:space="preserve">Buttons class maken, waar alle buttons gemaakt worden en vanuit andere classes kunnen laten </w:t>
+            </w:r>
+            <w:proofErr w:type="spellStart"/>
+            <w:r>
+              <w:rPr>
+                <w:rFonts w:ascii="Cambria" w:eastAsia="Cambria" w:hAnsi="Cambria" w:cs="Times New Roman"/>
+                <w:color w:val="404040"/>
+                <w:sz w:val="20"/>
+                <w:szCs w:val="20"/>
+                <w:lang w:eastAsia="ja-JP"/>
+              </w:rPr>
+              <w:t>spawnen</w:t>
+            </w:r>
+            <w:proofErr w:type="spellEnd"/>
+            <w:r>
+              <w:rPr>
+                <w:rFonts w:ascii="Cambria" w:eastAsia="Cambria" w:hAnsi="Cambria" w:cs="Times New Roman"/>
+                <w:color w:val="404040"/>
+                <w:sz w:val="20"/>
+                <w:szCs w:val="20"/>
+                <w:lang w:eastAsia="ja-JP"/>
+              </w:rPr>
+              <w:t xml:space="preserve">. </w:t>
+            </w:r>
           </w:p>
           <w:p>
             <w:pPr>
@@ -744,7 +787,7 @@
                 <w:color w:val="404040"/>
                 <w:sz w:val="20"/>
                 <w:szCs w:val="20"/>
-                <w:lang w:eastAsia="ja-JP"/>
+                <w:lang w:val="en-GB" w:eastAsia="ja-JP"/>
               </w:rPr>
             </w:pPr>
           </w:p>
@@ -758,7 +801,7 @@
           <w:color w:val="404040"/>
           <w:sz w:val="20"/>
           <w:szCs w:val="20"/>
-          <w:lang w:eastAsia="ja-JP"/>
+          <w:lang w:val="en-GB" w:eastAsia="ja-JP"/>
         </w:rPr>
       </w:pPr>
     </w:p>
@@ -769,7 +812,7 @@
           <w:color w:val="404040"/>
           <w:sz w:val="20"/>
           <w:szCs w:val="20"/>
-          <w:lang w:eastAsia="ja-JP"/>
+          <w:lang w:val="en-GB" w:eastAsia="ja-JP"/>
         </w:rPr>
       </w:pPr>
     </w:p>
@@ -780,7 +823,7 @@
           <w:color w:val="404040"/>
           <w:sz w:val="20"/>
           <w:szCs w:val="20"/>
-          <w:lang w:eastAsia="ja-JP"/>
+          <w:lang w:val="en-GB" w:eastAsia="ja-JP"/>
         </w:rPr>
       </w:pPr>
     </w:p>
@@ -791,7 +834,7 @@
           <w:color w:val="404040"/>
           <w:sz w:val="20"/>
           <w:szCs w:val="20"/>
-          <w:lang w:eastAsia="ja-JP"/>
+          <w:lang w:val="en-GB" w:eastAsia="ja-JP"/>
         </w:rPr>
       </w:pPr>
     </w:p>
@@ -802,7 +845,7 @@
           <w:color w:val="404040"/>
           <w:sz w:val="20"/>
           <w:szCs w:val="20"/>
-          <w:lang w:eastAsia="ja-JP"/>
+          <w:lang w:val="en-GB" w:eastAsia="ja-JP"/>
         </w:rPr>
       </w:pPr>
     </w:p>
@@ -813,7 +856,7 @@
           <w:color w:val="404040"/>
           <w:sz w:val="20"/>
           <w:szCs w:val="20"/>
-          <w:lang w:eastAsia="ja-JP"/>
+          <w:lang w:val="en-GB" w:eastAsia="ja-JP"/>
         </w:rPr>
       </w:pPr>
     </w:p>
@@ -824,7 +867,7 @@
           <w:color w:val="404040"/>
           <w:sz w:val="20"/>
           <w:szCs w:val="20"/>
-          <w:lang w:eastAsia="ja-JP"/>
+          <w:lang w:val="en-GB" w:eastAsia="ja-JP"/>
         </w:rPr>
       </w:pPr>
     </w:p>
@@ -835,7 +878,7 @@
           <w:color w:val="404040"/>
           <w:sz w:val="20"/>
           <w:szCs w:val="20"/>
-          <w:lang w:eastAsia="ja-JP"/>
+          <w:lang w:val="en-GB" w:eastAsia="ja-JP"/>
         </w:rPr>
       </w:pPr>
     </w:p>
@@ -846,7 +889,7 @@
           <w:color w:val="404040"/>
           <w:sz w:val="20"/>
           <w:szCs w:val="20"/>
-          <w:lang w:eastAsia="ja-JP"/>
+          <w:lang w:val="en-GB" w:eastAsia="ja-JP"/>
         </w:rPr>
       </w:pPr>
     </w:p>
@@ -857,7 +900,7 @@
           <w:color w:val="404040"/>
           <w:sz w:val="20"/>
           <w:szCs w:val="20"/>
-          <w:lang w:eastAsia="ja-JP"/>
+          <w:lang w:val="en-GB" w:eastAsia="ja-JP"/>
         </w:rPr>
       </w:pPr>
     </w:p>
@@ -868,7 +911,7 @@
           <w:color w:val="404040"/>
           <w:sz w:val="20"/>
           <w:szCs w:val="20"/>
-          <w:lang w:eastAsia="ja-JP"/>
+          <w:lang w:val="en-GB" w:eastAsia="ja-JP"/>
         </w:rPr>
       </w:pPr>
     </w:p>
@@ -879,7 +922,7 @@
           <w:color w:val="404040"/>
           <w:sz w:val="20"/>
           <w:szCs w:val="20"/>
-          <w:lang w:eastAsia="ja-JP"/>
+          <w:lang w:val="en-GB" w:eastAsia="ja-JP"/>
         </w:rPr>
       </w:pPr>
     </w:p>
@@ -890,7 +933,7 @@
           <w:color w:val="404040"/>
           <w:sz w:val="20"/>
           <w:szCs w:val="20"/>
-          <w:lang w:eastAsia="ja-JP"/>
+          <w:lang w:val="en-GB" w:eastAsia="ja-JP"/>
         </w:rPr>
       </w:pPr>
     </w:p>
@@ -1451,22 +1494,8 @@
             <w:tcW w:w="4163" w:type="dxa"/>
           </w:tcPr>
           <w:p>
-            <w:r>
-              <w:t xml:space="preserve">Als de speler op de </w:t>
-            </w:r>
-            <w:proofErr w:type="spellStart"/>
-            <w:r>
-              <w:t>singleplayer</w:t>
-            </w:r>
-            <w:proofErr w:type="spellEnd"/>
-            <w:r>
-              <w:t xml:space="preserve"> knop klikt dan word de 2 speler mode gedeactiveerd.</w:t>
-            </w:r>
-          </w:p>
-          <w:p>
-            <w:r>
-              <w:t xml:space="preserve"> </w:t>
-            </w:r>
+            <w:bookmarkStart w:id="0" w:name="_GoBack"/>
+            <w:bookmarkEnd w:id="0"/>
           </w:p>
           <w:p>
             <w:pPr>
@@ -1495,10 +1524,7 @@
               <w:t>{</w:t>
             </w:r>
           </w:p>
-          <w:p>
-            <w:bookmarkStart w:id="0" w:name="_GoBack"/>
-            <w:bookmarkEnd w:id="0"/>
-          </w:p>
+          <w:p/>
           <w:p>
             <w:pPr>
               <w:rPr>
@@ -1537,6 +1563,9 @@
             </w:pPr>
             <w:proofErr w:type="spellStart"/>
             <w:r>
+              <w:rPr>
+                <w:lang w:val="en-GB"/>
+              </w:rPr>
               <w:t>stage.addEventLis</w:t>
             </w:r>
             <w:r>
@@ -2620,6 +2649,7 @@
     <w:rsid w:val="000A18F5"/>
     <w:rsid w:val="004800FC"/>
     <w:rsid w:val="006C1E49"/>
+    <w:rsid w:val="008A2532"/>
     <w:rsid w:val="0090353B"/>
     <w:rsid w:val="00C757E4"/>
     <w:rsid w:val="00E24530"/>

</xml_diff>

<commit_message>
Started over, got completely lost in my code, changed almost everything, new paddle design(chibi anime character), a prototype player money, XML background and player money loading, keeping the space to start function, addad a shop button with back button , downloaded the latest version of the pong game made by Erwin Henraat, included options to have 2 AI( through code), obstacles also changed the ball spawning from 4 or 5, dont remember, to 2
</commit_message>
<xml_diff>
--- a/Pseudocode/Werkdocument Pseudocode Pong.docx
+++ b/Pseudocode/Werkdocument Pseudocode Pong.docx
@@ -48,21 +48,8 @@
               <w:szCs w:val="20"/>
               <w:lang w:eastAsia="ja-JP"/>
             </w:rPr>
-            <w:t xml:space="preserve">Werkdocument </w:t>
+            <w:t>Werkdocument Pong</w:t>
           </w:r>
-          <w:proofErr w:type="spellStart"/>
-          <w:r>
-            <w:rPr>
-              <w:rFonts w:ascii="Cambria" w:eastAsia="Times New Roman" w:hAnsi="Cambria" w:cs="Times New Roman"/>
-              <w:color w:val="39A5B7"/>
-              <w:kern w:val="28"/>
-              <w:sz w:val="52"/>
-              <w:szCs w:val="20"/>
-              <w:lang w:eastAsia="ja-JP"/>
-            </w:rPr>
-            <w:t>Pong</w:t>
-          </w:r>
-          <w:proofErr w:type="spellEnd"/>
         </w:sdtContent>
       </w:sdt>
     </w:p>
@@ -522,29 +509,7 @@
                 <w:szCs w:val="20"/>
                 <w:lang w:eastAsia="ja-JP"/>
               </w:rPr>
-              <w:t xml:space="preserve">Buttons class maken, waar alle buttons gemaakt worden en vanuit andere classes kunnen laten </w:t>
-            </w:r>
-            <w:proofErr w:type="spellStart"/>
-            <w:r>
-              <w:rPr>
-                <w:rFonts w:ascii="Cambria" w:eastAsia="Cambria" w:hAnsi="Cambria" w:cs="Times New Roman"/>
-                <w:color w:val="404040"/>
-                <w:sz w:val="20"/>
-                <w:szCs w:val="20"/>
-                <w:lang w:eastAsia="ja-JP"/>
-              </w:rPr>
-              <w:t>spawnen</w:t>
-            </w:r>
-            <w:proofErr w:type="spellEnd"/>
-            <w:r>
-              <w:rPr>
-                <w:rFonts w:ascii="Cambria" w:eastAsia="Cambria" w:hAnsi="Cambria" w:cs="Times New Roman"/>
-                <w:color w:val="404040"/>
-                <w:sz w:val="20"/>
-                <w:szCs w:val="20"/>
-                <w:lang w:eastAsia="ja-JP"/>
-              </w:rPr>
-              <w:t xml:space="preserve">. </w:t>
+              <w:t xml:space="preserve">Buttons class maken, waar alle buttons gemaakt worden en vanuit andere classes kunnen laten spawnen. </w:t>
             </w:r>
           </w:p>
           <w:p>
@@ -565,10 +530,11 @@
                 <w:szCs w:val="20"/>
                 <w:lang w:val="en-GB" w:eastAsia="ja-JP"/>
               </w:rPr>
-              <w:t xml:space="preserve">Main menu </w:t>
-            </w:r>
-            <w:proofErr w:type="spellStart"/>
-            <w:r>
+              <w:t>Main menu kiezen uit  1 of 2 player</w:t>
+            </w:r>
+          </w:p>
+          <w:p>
+            <w:pPr>
               <w:rPr>
                 <w:rFonts w:ascii="Cambria" w:eastAsia="Cambria" w:hAnsi="Cambria" w:cs="Times New Roman"/>
                 <w:color w:val="404040"/>
@@ -576,9 +542,7 @@
                 <w:szCs w:val="20"/>
                 <w:lang w:val="en-GB" w:eastAsia="ja-JP"/>
               </w:rPr>
-              <w:t>kiezen</w:t>
-            </w:r>
-            <w:proofErr w:type="spellEnd"/>
+            </w:pPr>
             <w:r>
               <w:rPr>
                 <w:rFonts w:ascii="Cambria" w:eastAsia="Cambria" w:hAnsi="Cambria" w:cs="Times New Roman"/>
@@ -587,10 +551,11 @@
                 <w:szCs w:val="20"/>
                 <w:lang w:val="en-GB" w:eastAsia="ja-JP"/>
               </w:rPr>
-              <w:t xml:space="preserve"> </w:t>
-            </w:r>
-            <w:proofErr w:type="spellStart"/>
-            <w:r>
+              <w:t>2 player support-</w:t>
+            </w:r>
+          </w:p>
+          <w:p>
+            <w:pPr>
               <w:rPr>
                 <w:rFonts w:ascii="Cambria" w:eastAsia="Cambria" w:hAnsi="Cambria" w:cs="Times New Roman"/>
                 <w:color w:val="404040"/>
@@ -598,9 +563,7 @@
                 <w:szCs w:val="20"/>
                 <w:lang w:val="en-GB" w:eastAsia="ja-JP"/>
               </w:rPr>
-              <w:t>uit</w:t>
-            </w:r>
-            <w:proofErr w:type="spellEnd"/>
+            </w:pPr>
             <w:r>
               <w:rPr>
                 <w:rFonts w:ascii="Cambria" w:eastAsia="Cambria" w:hAnsi="Cambria" w:cs="Times New Roman"/>
@@ -609,11 +572,9 @@
                 <w:szCs w:val="20"/>
                 <w:lang w:val="en-GB" w:eastAsia="ja-JP"/>
               </w:rPr>
-              <w:t xml:space="preserve">  1 of 2 player</w:t>
-            </w:r>
-          </w:p>
-          <w:p>
-            <w:pPr>
+              <w:t>Powerup, slowmotion, langer paddle,</w:t>
+            </w:r>
+            <w:r>
               <w:rPr>
                 <w:rFonts w:ascii="Cambria" w:eastAsia="Cambria" w:hAnsi="Cambria" w:cs="Times New Roman"/>
                 <w:color w:val="404040"/>
@@ -621,147 +582,7 @@
                 <w:szCs w:val="20"/>
                 <w:lang w:val="en-GB" w:eastAsia="ja-JP"/>
               </w:rPr>
-            </w:pPr>
-            <w:r>
-              <w:rPr>
-                <w:rFonts w:ascii="Cambria" w:eastAsia="Cambria" w:hAnsi="Cambria" w:cs="Times New Roman"/>
-                <w:color w:val="404040"/>
-                <w:sz w:val="20"/>
-                <w:szCs w:val="20"/>
-                <w:lang w:val="en-GB" w:eastAsia="ja-JP"/>
-              </w:rPr>
-              <w:t>2 player support-</w:t>
-            </w:r>
-          </w:p>
-          <w:p>
-            <w:pPr>
-              <w:rPr>
-                <w:rFonts w:ascii="Cambria" w:eastAsia="Cambria" w:hAnsi="Cambria" w:cs="Times New Roman"/>
-                <w:color w:val="404040"/>
-                <w:sz w:val="20"/>
-                <w:szCs w:val="20"/>
-                <w:lang w:val="en-GB" w:eastAsia="ja-JP"/>
-              </w:rPr>
-            </w:pPr>
-            <w:proofErr w:type="spellStart"/>
-            <w:r>
-              <w:rPr>
-                <w:rFonts w:ascii="Cambria" w:eastAsia="Cambria" w:hAnsi="Cambria" w:cs="Times New Roman"/>
-                <w:color w:val="404040"/>
-                <w:sz w:val="20"/>
-                <w:szCs w:val="20"/>
-                <w:lang w:val="en-GB" w:eastAsia="ja-JP"/>
-              </w:rPr>
-              <w:t>Powerup</w:t>
-            </w:r>
-            <w:proofErr w:type="spellEnd"/>
-            <w:r>
-              <w:rPr>
-                <w:rFonts w:ascii="Cambria" w:eastAsia="Cambria" w:hAnsi="Cambria" w:cs="Times New Roman"/>
-                <w:color w:val="404040"/>
-                <w:sz w:val="20"/>
-                <w:szCs w:val="20"/>
-                <w:lang w:val="en-GB" w:eastAsia="ja-JP"/>
-              </w:rPr>
-              <w:t xml:space="preserve">, </w:t>
-            </w:r>
-            <w:proofErr w:type="spellStart"/>
-            <w:r>
-              <w:rPr>
-                <w:rFonts w:ascii="Cambria" w:eastAsia="Cambria" w:hAnsi="Cambria" w:cs="Times New Roman"/>
-                <w:color w:val="404040"/>
-                <w:sz w:val="20"/>
-                <w:szCs w:val="20"/>
-                <w:lang w:val="en-GB" w:eastAsia="ja-JP"/>
-              </w:rPr>
-              <w:t>slowmotion</w:t>
-            </w:r>
-            <w:proofErr w:type="spellEnd"/>
-            <w:r>
-              <w:rPr>
-                <w:rFonts w:ascii="Cambria" w:eastAsia="Cambria" w:hAnsi="Cambria" w:cs="Times New Roman"/>
-                <w:color w:val="404040"/>
-                <w:sz w:val="20"/>
-                <w:szCs w:val="20"/>
-                <w:lang w:val="en-GB" w:eastAsia="ja-JP"/>
-              </w:rPr>
-              <w:t xml:space="preserve">, </w:t>
-            </w:r>
-            <w:proofErr w:type="spellStart"/>
-            <w:r>
-              <w:rPr>
-                <w:rFonts w:ascii="Cambria" w:eastAsia="Cambria" w:hAnsi="Cambria" w:cs="Times New Roman"/>
-                <w:color w:val="404040"/>
-                <w:sz w:val="20"/>
-                <w:szCs w:val="20"/>
-                <w:lang w:val="en-GB" w:eastAsia="ja-JP"/>
-              </w:rPr>
-              <w:t>langer</w:t>
-            </w:r>
-            <w:proofErr w:type="spellEnd"/>
-            <w:r>
-              <w:rPr>
-                <w:rFonts w:ascii="Cambria" w:eastAsia="Cambria" w:hAnsi="Cambria" w:cs="Times New Roman"/>
-                <w:color w:val="404040"/>
-                <w:sz w:val="20"/>
-                <w:szCs w:val="20"/>
-                <w:lang w:val="en-GB" w:eastAsia="ja-JP"/>
-              </w:rPr>
-              <w:t xml:space="preserve"> paddle,</w:t>
-            </w:r>
-            <w:r>
-              <w:rPr>
-                <w:rFonts w:ascii="Cambria" w:eastAsia="Cambria" w:hAnsi="Cambria" w:cs="Times New Roman"/>
-                <w:color w:val="404040"/>
-                <w:sz w:val="20"/>
-                <w:szCs w:val="20"/>
-                <w:lang w:val="en-GB" w:eastAsia="ja-JP"/>
-              </w:rPr>
-              <w:t xml:space="preserve"> </w:t>
-            </w:r>
-            <w:proofErr w:type="spellStart"/>
-            <w:r>
-              <w:rPr>
-                <w:rFonts w:ascii="Cambria" w:eastAsia="Cambria" w:hAnsi="Cambria" w:cs="Times New Roman"/>
-                <w:color w:val="404040"/>
-                <w:sz w:val="20"/>
-                <w:szCs w:val="20"/>
-                <w:lang w:val="en-GB" w:eastAsia="ja-JP"/>
-              </w:rPr>
-              <w:t>grote</w:t>
-            </w:r>
-            <w:proofErr w:type="spellEnd"/>
-            <w:r>
-              <w:rPr>
-                <w:rFonts w:ascii="Cambria" w:eastAsia="Cambria" w:hAnsi="Cambria" w:cs="Times New Roman"/>
-                <w:color w:val="404040"/>
-                <w:sz w:val="20"/>
-                <w:szCs w:val="20"/>
-                <w:lang w:val="en-GB" w:eastAsia="ja-JP"/>
-              </w:rPr>
-              <w:t xml:space="preserve"> </w:t>
-            </w:r>
-            <w:proofErr w:type="spellStart"/>
-            <w:r>
-              <w:rPr>
-                <w:rFonts w:ascii="Cambria" w:eastAsia="Cambria" w:hAnsi="Cambria" w:cs="Times New Roman"/>
-                <w:color w:val="404040"/>
-                <w:sz w:val="20"/>
-                <w:szCs w:val="20"/>
-                <w:lang w:val="en-GB" w:eastAsia="ja-JP"/>
-              </w:rPr>
-              <w:t>bal</w:t>
-            </w:r>
-            <w:proofErr w:type="spellEnd"/>
-            <w:r>
-              <w:rPr>
-                <w:rFonts w:ascii="Cambria" w:eastAsia="Cambria" w:hAnsi="Cambria" w:cs="Times New Roman"/>
-                <w:color w:val="404040"/>
-                <w:sz w:val="20"/>
-                <w:szCs w:val="20"/>
-                <w:lang w:val="en-GB" w:eastAsia="ja-JP"/>
-              </w:rPr>
-              <w:t xml:space="preserve">, </w:t>
+              <w:t xml:space="preserve"> grote bal, </w:t>
             </w:r>
           </w:p>
         </w:tc>
@@ -1188,13 +1009,8 @@
             <w:tcW w:w="4531" w:type="dxa"/>
           </w:tcPr>
           <w:p>
-            <w:proofErr w:type="spellStart"/>
-            <w:r>
-              <w:t>If</w:t>
-            </w:r>
-            <w:proofErr w:type="spellEnd"/>
-            <w:r>
-              <w:t xml:space="preserve"> (x &gt; breedte)</w:t>
+            <w:r>
+              <w:t>If (x &gt; breedte)</w:t>
             </w:r>
           </w:p>
           <w:p>
@@ -1239,47 +1055,11 @@
                 <w:lang w:val="en-US"/>
               </w:rPr>
             </w:pPr>
-            <w:proofErr w:type="spellStart"/>
             <w:r>
               <w:rPr>
                 <w:lang w:val="en-US"/>
               </w:rPr>
-              <w:t>stage.addEventListener</w:t>
-            </w:r>
-            <w:proofErr w:type="spellEnd"/>
-            <w:r>
-              <w:rPr>
-                <w:lang w:val="en-US"/>
-              </w:rPr>
-              <w:t>(</w:t>
-            </w:r>
-            <w:proofErr w:type="spellStart"/>
-            <w:r>
-              <w:rPr>
-                <w:lang w:val="en-US"/>
-              </w:rPr>
-              <w:t>KeyboardEvent.KEY_DOWN</w:t>
-            </w:r>
-            <w:proofErr w:type="spellEnd"/>
-            <w:r>
-              <w:rPr>
-                <w:lang w:val="en-US"/>
-              </w:rPr>
-              <w:t xml:space="preserve">, </w:t>
-            </w:r>
-            <w:proofErr w:type="spellStart"/>
-            <w:r>
-              <w:rPr>
-                <w:lang w:val="en-US"/>
-              </w:rPr>
-              <w:t>invoer</w:t>
-            </w:r>
-            <w:proofErr w:type="spellEnd"/>
-            <w:r>
-              <w:rPr>
-                <w:lang w:val="en-US"/>
-              </w:rPr>
-              <w:t>);</w:t>
+              <w:t>stage.addEventListener(KeyboardEvent.KEY_DOWN, invoer);</w:t>
             </w:r>
           </w:p>
         </w:tc>
@@ -1480,7 +1260,10 @@
               <w:t>Classnaam:</w:t>
             </w:r>
             <w:r>
-              <w:t xml:space="preserve"> [Naam van Class]</w:t>
+              <w:t xml:space="preserve"> </w:t>
+            </w:r>
+            <w:r>
+              <w:t>IntroScreen</w:t>
             </w:r>
           </w:p>
         </w:tc>
@@ -1493,16 +1276,19 @@
           <w:tcPr>
             <w:tcW w:w="4163" w:type="dxa"/>
           </w:tcPr>
-          <w:p>
-            <w:bookmarkStart w:id="0" w:name="_GoBack"/>
-            <w:bookmarkEnd w:id="0"/>
-          </w:p>
-          <w:p>
-            <w:pPr>
-              <w:rPr>
-                <w:b/>
-              </w:rPr>
-            </w:pPr>
+          <w:p/>
+          <w:p>
+            <w:pPr>
+              <w:rPr>
+                <w:b/>
+              </w:rPr>
+            </w:pPr>
+            <w:r>
+              <w:rPr>
+                <w:b/>
+              </w:rPr>
+              <w:t>Als de speler op een knop klikt op de main menu dan start de game</w:t>
+            </w:r>
           </w:p>
         </w:tc>
         <w:tc>
@@ -1510,28 +1296,152 @@
             <w:tcW w:w="4899" w:type="dxa"/>
           </w:tcPr>
           <w:p>
-            <w:proofErr w:type="spellStart"/>
-            <w:r>
-              <w:t>If</w:t>
-            </w:r>
-            <w:proofErr w:type="spellEnd"/>
-            <w:r>
-              <w:t xml:space="preserve"> (x &gt; breedte)</w:t>
-            </w:r>
-          </w:p>
-          <w:p>
-            <w:r>
+            <w:pPr>
+              <w:rPr>
+                <w:b/>
+                <w:lang w:val="en-GB"/>
+              </w:rPr>
+            </w:pPr>
+            <w:r>
+              <w:rPr>
+                <w:b/>
+                <w:lang w:val="en-GB"/>
+              </w:rPr>
+              <w:t>Import flash.events.MouseEvent</w:t>
+            </w:r>
+            <w:r>
+              <w:rPr>
+                <w:b/>
+                <w:lang w:val="en-GB"/>
+              </w:rPr>
+              <w:t>;</w:t>
+            </w:r>
+          </w:p>
+          <w:p>
+            <w:pPr>
+              <w:rPr>
+                <w:b/>
+                <w:lang w:val="en-GB"/>
+              </w:rPr>
+            </w:pPr>
+            <w:r>
+              <w:rPr>
+                <w:b/>
+                <w:lang w:val="en-GB"/>
+              </w:rPr>
+              <w:t>Public var button:movieclip</w:t>
+            </w:r>
+          </w:p>
+          <w:p>
+            <w:pPr>
+              <w:rPr>
+                <w:b/>
+                <w:lang w:val="en-GB"/>
+              </w:rPr>
+            </w:pPr>
+          </w:p>
+          <w:p>
+            <w:pPr>
+              <w:rPr>
+                <w:b/>
+                <w:lang w:val="en-GB"/>
+              </w:rPr>
+            </w:pPr>
+            <w:r>
+              <w:rPr>
+                <w:b/>
+                <w:lang w:val="en-GB"/>
+              </w:rPr>
+              <w:t>Button.addEventListener(MouseEvent.CLICK, onClick)</w:t>
+            </w:r>
+            <w:r>
+              <w:rPr>
+                <w:b/>
+                <w:lang w:val="en-GB"/>
+              </w:rPr>
+              <w:t>;</w:t>
+            </w:r>
+          </w:p>
+          <w:p>
+            <w:pPr>
+              <w:rPr>
+                <w:b/>
+                <w:lang w:val="en-GB"/>
+              </w:rPr>
+            </w:pPr>
+          </w:p>
+          <w:p>
+            <w:pPr>
+              <w:rPr>
+                <w:b/>
+                <w:lang w:val="en-GB"/>
+              </w:rPr>
+            </w:pPr>
+            <w:r>
+              <w:rPr>
+                <w:b/>
+                <w:lang w:val="en-GB"/>
+              </w:rPr>
+              <w:t>Public function onClick(e:MouseEvent)</w:t>
+            </w:r>
+          </w:p>
+          <w:p>
+            <w:pPr>
+              <w:rPr>
+                <w:b/>
+                <w:lang w:val="en-GB"/>
+              </w:rPr>
+            </w:pPr>
+            <w:r>
+              <w:rPr>
+                <w:b/>
+                <w:lang w:val="en-GB"/>
+              </w:rPr>
               <w:t>{</w:t>
             </w:r>
           </w:p>
-          <w:p/>
-          <w:p>
-            <w:pPr>
-              <w:rPr>
-                <w:b/>
-              </w:rPr>
-            </w:pPr>
-            <w:r>
+          <w:p>
+            <w:pPr>
+              <w:rPr>
+                <w:b/>
+                <w:lang w:val="en-GB"/>
+              </w:rPr>
+            </w:pPr>
+            <w:r>
+              <w:rPr>
+                <w:b/>
+                <w:lang w:val="en-GB"/>
+              </w:rPr>
+              <w:t xml:space="preserve">    Trace(“clicked”);</w:t>
+            </w:r>
+          </w:p>
+          <w:p>
+            <w:pPr>
+              <w:rPr>
+                <w:b/>
+                <w:lang w:val="en-GB"/>
+              </w:rPr>
+            </w:pPr>
+            <w:r>
+              <w:rPr>
+                <w:b/>
+                <w:lang w:val="en-GB"/>
+              </w:rPr>
+              <w:t xml:space="preserve">    dispatchEvent(new Event(START_GAME));</w:t>
+            </w:r>
+          </w:p>
+          <w:p>
+            <w:pPr>
+              <w:rPr>
+                <w:b/>
+                <w:lang w:val="en-GB"/>
+              </w:rPr>
+            </w:pPr>
+            <w:r>
+              <w:rPr>
+                <w:b/>
+                <w:lang w:val="en-GB"/>
+              </w:rPr>
               <w:t>}</w:t>
             </w:r>
           </w:p>
@@ -1561,48 +1471,54 @@
                 <w:lang w:val="en-US"/>
               </w:rPr>
             </w:pPr>
-            <w:proofErr w:type="spellStart"/>
-            <w:r>
-              <w:rPr>
-                <w:lang w:val="en-GB"/>
-              </w:rPr>
-              <w:t>stage.addEventLis</w:t>
+            <w:r>
+              <w:rPr>
+                <w:lang w:val="en-GB"/>
+              </w:rPr>
+              <w:t>button</w:t>
+            </w:r>
+            <w:r>
+              <w:rPr>
+                <w:lang w:val="en-GB"/>
+              </w:rPr>
+              <w:t>.addEventLis</w:t>
             </w:r>
             <w:r>
               <w:rPr>
                 <w:lang w:val="en-US"/>
               </w:rPr>
-              <w:t>tener</w:t>
-            </w:r>
-            <w:proofErr w:type="spellEnd"/>
+              <w:t>tener(</w:t>
+            </w:r>
             <w:r>
               <w:rPr>
                 <w:lang w:val="en-US"/>
               </w:rPr>
-              <w:t>(</w:t>
-            </w:r>
-            <w:proofErr w:type="spellStart"/>
+              <w:t>MouseEvent</w:t>
+            </w:r>
             <w:r>
               <w:rPr>
                 <w:lang w:val="en-US"/>
               </w:rPr>
-              <w:t>KeyboardEvent.KEY_DOWN</w:t>
-            </w:r>
-            <w:proofErr w:type="spellEnd"/>
+              <w:t>.</w:t>
+            </w:r>
             <w:r>
               <w:rPr>
                 <w:lang w:val="en-US"/>
               </w:rPr>
-              <w:t xml:space="preserve">, </w:t>
-            </w:r>
-            <w:proofErr w:type="spellStart"/>
+              <w:t>CLICK,</w:t>
+            </w:r>
             <w:r>
               <w:rPr>
                 <w:lang w:val="en-US"/>
               </w:rPr>
-              <w:t>invoer</w:t>
-            </w:r>
-            <w:proofErr w:type="spellEnd"/>
+              <w:t xml:space="preserve"> </w:t>
+            </w:r>
+            <w:r>
+              <w:rPr>
+                <w:lang w:val="en-US"/>
+              </w:rPr>
+              <w:t>onClick</w:t>
+            </w:r>
             <w:r>
               <w:rPr>
                 <w:lang w:val="en-US"/>
@@ -1715,6 +1631,8 @@
     <w:tbl>
       <w:tblPr>
         <w:tblStyle w:val="Tabelraster"/>
+        <w:tblpPr w:leftFromText="141" w:rightFromText="141" w:vertAnchor="text" w:tblpY="1"/>
+        <w:tblOverlap w:val="never"/>
         <w:tblW w:w="0" w:type="auto"/>
         <w:tblLook w:val="04A0" w:firstRow="1" w:lastRow="0" w:firstColumn="1" w:lastColumn="0" w:noHBand="0" w:noVBand="1"/>
       </w:tblPr>
@@ -1738,7 +1656,10 @@
               <w:t>Wie:</w:t>
             </w:r>
             <w:r>
-              <w:t xml:space="preserve"> [Wie voert het uit?]</w:t>
+              <w:t xml:space="preserve"> </w:t>
+            </w:r>
+            <w:r>
+              <w:t>Ball</w:t>
             </w:r>
           </w:p>
         </w:tc>
@@ -1754,7 +1675,10 @@
               <w:t>Classnaam:</w:t>
             </w:r>
             <w:r>
-              <w:t xml:space="preserve"> [Naam van Class]</w:t>
+              <w:t xml:space="preserve"> </w:t>
+            </w:r>
+            <w:r>
+              <w:t>Ball</w:t>
             </w:r>
           </w:p>
         </w:tc>
@@ -1768,38 +1692,6 @@
             <w:tcW w:w="4163" w:type="dxa"/>
           </w:tcPr>
           <w:p>
-            <w:r>
-              <w:t xml:space="preserve">Als de </w:t>
-            </w:r>
-            <w:r>
-              <w:rPr>
-                <w:b/>
-              </w:rPr>
-              <w:t>y</w:t>
-            </w:r>
-            <w:r>
-              <w:t xml:space="preserve"> positie </w:t>
-            </w:r>
-            <w:r>
-              <w:rPr>
-                <w:b/>
-              </w:rPr>
-              <w:t>kleiner</w:t>
-            </w:r>
-            <w:r>
-              <w:t xml:space="preserve"> is dan de </w:t>
-            </w:r>
-            <w:r>
-              <w:rPr>
-                <w:b/>
-              </w:rPr>
-              <w:t>hoogte</w:t>
-            </w:r>
-            <w:r>
-              <w:t xml:space="preserve"> van het scherm, doe dan het volgende:</w:t>
-            </w:r>
-          </w:p>
-          <w:p>
             <w:pPr>
               <w:rPr>
                 <w:b/>
@@ -1812,48 +1704,27 @@
             <w:tcW w:w="4899" w:type="dxa"/>
           </w:tcPr>
           <w:p>
-            <w:proofErr w:type="spellStart"/>
-            <w:r>
-              <w:t>If</w:t>
-            </w:r>
-            <w:proofErr w:type="spellEnd"/>
-            <w:r>
-              <w:t xml:space="preserve"> (</w:t>
-            </w:r>
-            <w:r>
-              <w:rPr>
-                <w:b/>
-              </w:rPr>
-              <w:t>y</w:t>
-            </w:r>
-            <w:r>
-              <w:t xml:space="preserve"> </w:t>
-            </w:r>
-            <w:r>
-              <w:rPr>
-                <w:b/>
-              </w:rPr>
-              <w:t>&lt; hoogte</w:t>
-            </w:r>
-            <w:r>
-              <w:t>)</w:t>
-            </w:r>
-          </w:p>
-          <w:p>
-            <w:r>
-              <w:t>{</w:t>
-            </w:r>
-          </w:p>
-          <w:p/>
-          <w:p>
-            <w:pPr>
-              <w:rPr>
-                <w:b/>
-              </w:rPr>
-            </w:pPr>
-            <w:r>
-              <w:t>}</w:t>
-            </w:r>
+            <w:pPr>
+              <w:rPr>
+                <w:b/>
+                <w:lang w:val="en-GB"/>
+              </w:rPr>
+            </w:pPr>
+            <w:r>
+              <w:rPr>
+                <w:b/>
+                <w:lang w:val="en-GB"/>
+              </w:rPr>
+              <w:t>if (this.y &lt;= 0 || this.y &gt;= stage.stageHeight)</w:t>
+            </w:r>
+          </w:p>
+          <w:p>
+            <w:pPr>
+              <w:rPr>
+                <w:b/>
+                <w:lang w:val="en-GB"/>
+              </w:rPr>
+            </w:pPr>
           </w:p>
         </w:tc>
       </w:tr>
@@ -1866,17 +1737,17 @@
             <w:tcW w:w="4163" w:type="dxa"/>
           </w:tcPr>
           <w:p>
-            <w:r>
-              <w:t xml:space="preserve">Luister naar: als er op een knop wordt </w:t>
-            </w:r>
-            <w:r>
-              <w:rPr>
-                <w:b/>
-              </w:rPr>
-              <w:t>losgelaten</w:t>
-            </w:r>
-            <w:r>
-              <w:t>, voer vervolgens de actie “invoer” uit.</w:t>
+            <w:pPr>
+              <w:rPr>
+                <w:b/>
+              </w:rPr>
+            </w:pPr>
+            <w:r>
+              <w:rPr>
+                <w:b/>
+              </w:rPr>
+              <w:lastRenderedPageBreak/>
+              <w:t>Ball speed verlagen</w:t>
             </w:r>
           </w:p>
         </w:tc>
@@ -1887,64 +1758,268 @@
           <w:p>
             <w:pPr>
               <w:rPr>
+                <w:lang w:val="en-GB"/>
+              </w:rPr>
+            </w:pPr>
+            <w:r>
+              <w:rPr>
+                <w:lang w:val="en-GB"/>
+              </w:rPr>
+              <w:t xml:space="preserve">private function loop(e:Event):void </w:t>
+            </w:r>
+          </w:p>
+          <w:p>
+            <w:pPr>
+              <w:rPr>
+                <w:lang w:val="en-GB"/>
+              </w:rPr>
+            </w:pPr>
+            <w:r>
+              <w:rPr>
+                <w:lang w:val="en-GB"/>
+              </w:rPr>
+              <w:tab/>
+            </w:r>
+            <w:r>
+              <w:rPr>
+                <w:lang w:val="en-GB"/>
+              </w:rPr>
+              <w:tab/>
+              <w:t>{</w:t>
+            </w:r>
+          </w:p>
+          <w:p>
+            <w:pPr>
+              <w:rPr>
+                <w:lang w:val="en-GB"/>
+              </w:rPr>
+            </w:pPr>
+            <w:r>
+              <w:rPr>
+                <w:lang w:val="en-GB"/>
+              </w:rPr>
+              <w:tab/>
+            </w:r>
+            <w:r>
+              <w:rPr>
+                <w:lang w:val="en-GB"/>
+              </w:rPr>
+              <w:tab/>
+            </w:r>
+            <w:r>
+              <w:rPr>
+                <w:lang w:val="en-GB"/>
+              </w:rPr>
+              <w:tab/>
+              <w:t>this.x += _movement.x;</w:t>
+            </w:r>
+          </w:p>
+          <w:p>
+            <w:pPr>
+              <w:rPr>
+                <w:lang w:val="en-GB"/>
+              </w:rPr>
+            </w:pPr>
+            <w:r>
+              <w:rPr>
+                <w:lang w:val="en-GB"/>
+              </w:rPr>
+              <w:tab/>
+            </w:r>
+            <w:r>
+              <w:rPr>
+                <w:lang w:val="en-GB"/>
+              </w:rPr>
+              <w:tab/>
+            </w:r>
+            <w:r>
+              <w:rPr>
+                <w:lang w:val="en-GB"/>
+              </w:rPr>
+              <w:tab/>
+              <w:t>this.y += _movement.y;</w:t>
+            </w:r>
+          </w:p>
+          <w:p>
+            <w:pPr>
+              <w:rPr>
+                <w:lang w:val="en-GB"/>
+              </w:rPr>
+            </w:pPr>
+            <w:r>
+              <w:rPr>
+                <w:lang w:val="en-GB"/>
+              </w:rPr>
+              <w:tab/>
+            </w:r>
+            <w:r>
+              <w:rPr>
+                <w:lang w:val="en-GB"/>
+              </w:rPr>
+              <w:tab/>
+            </w:r>
+            <w:r>
+              <w:rPr>
+                <w:lang w:val="en-GB"/>
+              </w:rPr>
+              <w:tab/>
+            </w:r>
+          </w:p>
+          <w:p>
+            <w:pPr>
+              <w:rPr>
+                <w:lang w:val="en-GB"/>
+              </w:rPr>
+            </w:pPr>
+            <w:r>
+              <w:rPr>
+                <w:lang w:val="en-GB"/>
+              </w:rPr>
+              <w:tab/>
+            </w:r>
+            <w:r>
+              <w:rPr>
+                <w:lang w:val="en-GB"/>
+              </w:rPr>
+              <w:tab/>
+            </w:r>
+            <w:r>
+              <w:rPr>
+                <w:lang w:val="en-GB"/>
+              </w:rPr>
+              <w:tab/>
+              <w:t>if (this.y &lt;= 0 || this.y &gt;= stage.stageHeight)</w:t>
+            </w:r>
+          </w:p>
+          <w:p>
+            <w:r>
+              <w:rPr>
+                <w:lang w:val="en-GB"/>
+              </w:rPr>
+              <w:tab/>
+            </w:r>
+            <w:r>
+              <w:rPr>
+                <w:lang w:val="en-GB"/>
+              </w:rPr>
+              <w:tab/>
+            </w:r>
+            <w:r>
+              <w:rPr>
+                <w:lang w:val="en-GB"/>
+              </w:rPr>
+              <w:tab/>
+            </w:r>
+            <w:r>
+              <w:t>{</w:t>
+            </w:r>
+          </w:p>
+          <w:p>
+            <w:r>
+              <w:tab/>
+            </w:r>
+            <w:r>
+              <w:tab/>
+            </w:r>
+            <w:r>
+              <w:tab/>
+            </w:r>
+            <w:r>
+              <w:tab/>
+              <w:t>_movement.y *= -1;</w:t>
+            </w:r>
+          </w:p>
+          <w:p>
+            <w:r>
+              <w:tab/>
+            </w:r>
+            <w:r>
+              <w:tab/>
+            </w:r>
+            <w:r>
+              <w:tab/>
+            </w:r>
+            <w:r>
+              <w:tab/>
+            </w:r>
+          </w:p>
+          <w:p>
+            <w:pPr>
+              <w:rPr>
+                <w:b/>
+              </w:rPr>
+            </w:pPr>
+            <w:r>
+              <w:tab/>
+            </w:r>
+            <w:r>
+              <w:tab/>
+            </w:r>
+            <w:r>
+              <w:tab/>
+              <w:t>}</w:t>
+            </w:r>
+          </w:p>
+        </w:tc>
+      </w:tr>
+      <w:tr>
+        <w:trPr>
+          <w:trHeight w:val="58"/>
+        </w:trPr>
+        <w:tc>
+          <w:tcPr>
+            <w:tcW w:w="4163" w:type="dxa"/>
+          </w:tcPr>
+          <w:p>
+            <w:r>
+              <w:t xml:space="preserve">Luister naar: als er op een knop wordt </w:t>
+            </w:r>
+            <w:r>
+              <w:rPr>
+                <w:b/>
+              </w:rPr>
+              <w:t>losgelaten</w:t>
+            </w:r>
+            <w:r>
+              <w:t>, voer vervolgens de actie “invoer” uit.</w:t>
+            </w:r>
+          </w:p>
+        </w:tc>
+        <w:tc>
+          <w:tcPr>
+            <w:tcW w:w="4899" w:type="dxa"/>
+          </w:tcPr>
+          <w:p>
+            <w:pPr>
+              <w:rPr>
                 <w:lang w:val="en-US"/>
               </w:rPr>
             </w:pPr>
-            <w:proofErr w:type="spellStart"/>
             <w:r>
               <w:rPr>
                 <w:lang w:val="en-US"/>
               </w:rPr>
-              <w:t>stage.addEventListener</w:t>
-            </w:r>
-            <w:proofErr w:type="spellEnd"/>
-            <w:r>
-              <w:rPr>
+              <w:t>stage.addEventListener(KeyboardEvent.</w:t>
+            </w:r>
+            <w:r>
+              <w:rPr>
+                <w:b/>
                 <w:lang w:val="en-US"/>
               </w:rPr>
-              <w:t>(</w:t>
-            </w:r>
-            <w:proofErr w:type="spellStart"/>
-            <w:r>
-              <w:rPr>
+              <w:t>KEY_</w:t>
+            </w:r>
+            <w:r>
+              <w:rPr>
+                <w:b/>
                 <w:lang w:val="en-US"/>
               </w:rPr>
-              <w:t>KeyboardEvent.</w:t>
-            </w:r>
-            <w:r>
-              <w:rPr>
-                <w:b/>
+              <w:t>UP</w:t>
+            </w:r>
+            <w:r>
+              <w:rPr>
                 <w:lang w:val="en-US"/>
               </w:rPr>
-              <w:t>KEY_</w:t>
-            </w:r>
-            <w:r>
-              <w:rPr>
-                <w:b/>
-                <w:lang w:val="en-US"/>
-              </w:rPr>
-              <w:t>UP</w:t>
-            </w:r>
-            <w:proofErr w:type="spellEnd"/>
-            <w:r>
-              <w:rPr>
-                <w:lang w:val="en-US"/>
-              </w:rPr>
-              <w:t xml:space="preserve">, </w:t>
-            </w:r>
-            <w:proofErr w:type="spellStart"/>
-            <w:r>
-              <w:rPr>
-                <w:lang w:val="en-US"/>
-              </w:rPr>
-              <w:t>invoer</w:t>
-            </w:r>
-            <w:proofErr w:type="spellEnd"/>
-            <w:r>
-              <w:rPr>
-                <w:lang w:val="en-US"/>
-              </w:rPr>
-              <w:t>);</w:t>
+              <w:t>, invoer);</w:t>
             </w:r>
           </w:p>
         </w:tc>
@@ -1953,10 +2028,22 @@
     <w:p>
       <w:pPr>
         <w:spacing w:after="0"/>
-        <w:rPr>
+        <w:jc w:val="center"/>
+        <w:rPr>
+          <w:rFonts w:ascii="Arial" w:hAnsi="Arial" w:cs="Arial"/>
+          <w:sz w:val="24"/>
+          <w:szCs w:val="24"/>
           <w:lang w:val="en-US"/>
         </w:rPr>
       </w:pPr>
+      <w:r>
+        <w:rPr>
+          <w:lang w:val="en-US"/>
+        </w:rPr>
+        <w:br w:type="textWrapping" w:clear="all"/>
+      </w:r>
+      <w:bookmarkStart w:id="0" w:name="_GoBack"/>
+      <w:bookmarkEnd w:id="0"/>
     </w:p>
     <w:sectPr>
       <w:pgSz w:w="11906" w:h="16838"/>
@@ -1966,6 +2053,56 @@
     </w:sectPr>
   </w:body>
 </w:document>
+</file>
+
+<file path=word/endnotes.xml><?xml version="1.0" encoding="utf-8"?>
+<w:endnotes xmlns:wpc="http://schemas.microsoft.com/office/word/2010/wordprocessingCanvas" xmlns:mc="http://schemas.openxmlformats.org/markup-compatibility/2006" xmlns:o="urn:schemas-microsoft-com:office:office" xmlns:r="http://schemas.openxmlformats.org/officeDocument/2006/relationships" xmlns:m="http://schemas.openxmlformats.org/officeDocument/2006/math" xmlns:v="urn:schemas-microsoft-com:vml" xmlns:wp14="http://schemas.microsoft.com/office/word/2010/wordprocessingDrawing" xmlns:wp="http://schemas.openxmlformats.org/drawingml/2006/wordprocessingDrawing" xmlns:w10="urn:schemas-microsoft-com:office:word" xmlns:w="http://schemas.openxmlformats.org/wordprocessingml/2006/main" xmlns:w14="http://schemas.microsoft.com/office/word/2010/wordml" xmlns:w15="http://schemas.microsoft.com/office/word/2012/wordml" xmlns:wpg="http://schemas.microsoft.com/office/word/2010/wordprocessingGroup" xmlns:wpi="http://schemas.microsoft.com/office/word/2010/wordprocessingInk" xmlns:wne="http://schemas.microsoft.com/office/word/2006/wordml" xmlns:wps="http://schemas.microsoft.com/office/word/2010/wordprocessingShape" mc:Ignorable="w14 w15 wp14">
+  <w:endnote w:type="separator" w:id="-1">
+    <w:p>
+      <w:pPr>
+        <w:spacing w:after="0" w:line="240" w:lineRule="auto"/>
+      </w:pPr>
+      <w:r>
+        <w:separator/>
+      </w:r>
+    </w:p>
+  </w:endnote>
+  <w:endnote w:type="continuationSeparator" w:id="0">
+    <w:p>
+      <w:pPr>
+        <w:spacing w:after="0" w:line="240" w:lineRule="auto"/>
+      </w:pPr>
+      <w:r>
+        <w:continuationSeparator/>
+      </w:r>
+    </w:p>
+  </w:endnote>
+</w:endnotes>
+</file>
+
+<file path=word/footnotes.xml><?xml version="1.0" encoding="utf-8"?>
+<w:footnotes xmlns:wpc="http://schemas.microsoft.com/office/word/2010/wordprocessingCanvas" xmlns:mc="http://schemas.openxmlformats.org/markup-compatibility/2006" xmlns:o="urn:schemas-microsoft-com:office:office" xmlns:r="http://schemas.openxmlformats.org/officeDocument/2006/relationships" xmlns:m="http://schemas.openxmlformats.org/officeDocument/2006/math" xmlns:v="urn:schemas-microsoft-com:vml" xmlns:wp14="http://schemas.microsoft.com/office/word/2010/wordprocessingDrawing" xmlns:wp="http://schemas.openxmlformats.org/drawingml/2006/wordprocessingDrawing" xmlns:w10="urn:schemas-microsoft-com:office:word" xmlns:w="http://schemas.openxmlformats.org/wordprocessingml/2006/main" xmlns:w14="http://schemas.microsoft.com/office/word/2010/wordml" xmlns:w15="http://schemas.microsoft.com/office/word/2012/wordml" xmlns:wpg="http://schemas.microsoft.com/office/word/2010/wordprocessingGroup" xmlns:wpi="http://schemas.microsoft.com/office/word/2010/wordprocessingInk" xmlns:wne="http://schemas.microsoft.com/office/word/2006/wordml" xmlns:wps="http://schemas.microsoft.com/office/word/2010/wordprocessingShape" mc:Ignorable="w14 w15 wp14">
+  <w:footnote w:type="separator" w:id="-1">
+    <w:p>
+      <w:pPr>
+        <w:spacing w:after="0" w:line="240" w:lineRule="auto"/>
+      </w:pPr>
+      <w:r>
+        <w:separator/>
+      </w:r>
+    </w:p>
+  </w:footnote>
+  <w:footnote w:type="continuationSeparator" w:id="0">
+    <w:p>
+      <w:pPr>
+        <w:spacing w:after="0" w:line="240" w:lineRule="auto"/>
+      </w:pPr>
+      <w:r>
+        <w:continuationSeparator/>
+      </w:r>
+    </w:p>
+  </w:footnote>
+</w:footnotes>
 </file>
 
 <file path=word/numbering.xml><?xml version="1.0" encoding="utf-8"?>
@@ -2540,6 +2677,50 @@
       <w:contextualSpacing/>
     </w:pPr>
   </w:style>
+  <w:style w:type="paragraph" w:styleId="Koptekst">
+    <w:name w:val="header"/>
+    <w:basedOn w:val="Standaard"/>
+    <w:link w:val="KoptekstChar"/>
+    <w:uiPriority w:val="99"/>
+    <w:unhideWhenUsed/>
+    <w:rsid w:val="008B12E9"/>
+    <w:pPr>
+      <w:tabs>
+        <w:tab w:val="center" w:pos="4536"/>
+        <w:tab w:val="right" w:pos="9072"/>
+      </w:tabs>
+      <w:spacing w:after="0" w:line="240" w:lineRule="auto"/>
+    </w:pPr>
+  </w:style>
+  <w:style w:type="character" w:customStyle="1" w:styleId="KoptekstChar">
+    <w:name w:val="Koptekst Char"/>
+    <w:basedOn w:val="Standaardalinea-lettertype"/>
+    <w:link w:val="Koptekst"/>
+    <w:uiPriority w:val="99"/>
+    <w:rsid w:val="008B12E9"/>
+  </w:style>
+  <w:style w:type="paragraph" w:styleId="Voettekst">
+    <w:name w:val="footer"/>
+    <w:basedOn w:val="Standaard"/>
+    <w:link w:val="VoettekstChar"/>
+    <w:uiPriority w:val="99"/>
+    <w:unhideWhenUsed/>
+    <w:rsid w:val="008B12E9"/>
+    <w:pPr>
+      <w:tabs>
+        <w:tab w:val="center" w:pos="4536"/>
+        <w:tab w:val="right" w:pos="9072"/>
+      </w:tabs>
+      <w:spacing w:after="0" w:line="240" w:lineRule="auto"/>
+    </w:pPr>
+  </w:style>
+  <w:style w:type="character" w:customStyle="1" w:styleId="VoettekstChar">
+    <w:name w:val="Voettekst Char"/>
+    <w:basedOn w:val="Standaardalinea-lettertype"/>
+    <w:link w:val="Voettekst"/>
+    <w:uiPriority w:val="99"/>
+    <w:rsid w:val="008B12E9"/>
+  </w:style>
 </w:styles>
 </file>
 
@@ -2620,6 +2801,13 @@
     <w:pitch w:val="variable"/>
     <w:sig w:usb0="E00002FF" w:usb1="400004FF" w:usb2="00000000" w:usb3="00000000" w:csb0="0000019F" w:csb1="00000000"/>
   </w:font>
+  <w:font w:name="Arial">
+    <w:panose1 w:val="020B0604020202020204"/>
+    <w:charset w:val="00"/>
+    <w:family w:val="swiss"/>
+    <w:pitch w:val="variable"/>
+    <w:sig w:usb0="E0002AFF" w:usb1="C0007843" w:usb2="00000009" w:usb3="00000000" w:csb0="000001FF" w:csb1="00000000"/>
+  </w:font>
   <w:font w:name="Calibri Light">
     <w:panose1 w:val="020F0302020204030204"/>
     <w:charset w:val="00"/>
@@ -2648,9 +2836,11 @@
     <w:rsidRoot w:val="006C1E49"/>
     <w:rsid w:val="000A18F5"/>
     <w:rsid w:val="004800FC"/>
+    <w:rsid w:val="006B71A2"/>
     <w:rsid w:val="006C1E49"/>
     <w:rsid w:val="008A2532"/>
     <w:rsid w:val="0090353B"/>
+    <w:rsid w:val="00AC3714"/>
     <w:rsid w:val="00C757E4"/>
     <w:rsid w:val="00E24530"/>
   </w:rsids>

</xml_diff>

<commit_message>
Added custom sounds added options and quit button, in the options page you can choose between 3 background images, custom paddle( chibi anime ), new ball and obstacle skin, game timer that counts howlong you have been playing.
</commit_message>
<xml_diff>
--- a/Pseudocode/Werkdocument Pseudocode Pong.docx
+++ b/Pseudocode/Werkdocument Pseudocode Pong.docx
@@ -29,15 +29,13 @@
             <w:lang w:val="en-US" w:eastAsia="ja-JP"/>
           </w:rPr>
           <w:alias w:val="Uw naam"/>
-          <w:tag w:val=""/>
           <w:id w:val="1246310863"/>
           <w:placeholder>
-            <w:docPart w:val="3CDD925987484DF49C2FE41F93883271"/>
+            <w:docPart w:val="1E0BBD4460DD4089AB56CB5FF52F70A3"/>
           </w:placeholder>
           <w:dataBinding w:prefixMappings="xmlns:ns0='http://purl.org/dc/elements/1.1/' xmlns:ns1='http://schemas.openxmlformats.org/package/2006/metadata/core-properties' " w:xpath="/ns1:coreProperties[1]/ns0:creator[1]" w:storeItemID="{6C3C8BC8-F283-45AE-878A-BAB7291924A1}"/>
           <w:text/>
         </w:sdtPr>
-        <w:sdtEndPr/>
         <w:sdtContent>
           <w:r>
             <w:rPr>
@@ -76,36 +74,18 @@
           <w:szCs w:val="20"/>
           <w:lang w:eastAsia="ja-JP"/>
         </w:rPr>
-        <w:t>Document gegevens</w:t>
+        <w:t>Document gegevens:</w:t>
       </w:r>
+    </w:p>
+    <w:p>
+      <w:pPr>
+        <w:spacing w:after="0"/>
+      </w:pPr>
       <w:r>
         <w:rPr>
-          <w:rFonts w:ascii="Cambria" w:eastAsia="Times New Roman" w:hAnsi="Cambria" w:cs="Times New Roman"/>
           <w:b/>
-          <w:bCs/>
-          <w:color w:val="39A5B7"/>
-          <w:sz w:val="28"/>
-          <w:szCs w:val="20"/>
-          <w:lang w:eastAsia="ja-JP"/>
-        </w:rPr>
-        <w:t>:</w:t>
-      </w:r>
-    </w:p>
-    <w:p>
-      <w:pPr>
-        <w:spacing w:after="0"/>
-      </w:pPr>
-      <w:r>
-        <w:rPr>
-          <w:b/>
-        </w:rPr>
-        <w:t>Naam student</w:t>
-      </w:r>
-      <w:r>
-        <w:rPr>
-          <w:b/>
-        </w:rPr>
-        <w:t>:</w:t>
+        </w:rPr>
+        <w:t>Naam student:</w:t>
       </w:r>
       <w:r>
         <w:tab/>
@@ -115,8 +95,6 @@
       </w:r>
       <w:r>
         <w:tab/>
-      </w:r>
-      <w:r>
         <w:t>Danilo Beumans</w:t>
       </w:r>
     </w:p>
@@ -128,13 +106,7 @@
         <w:rPr>
           <w:b/>
         </w:rPr>
-        <w:t>Klas student</w:t>
-      </w:r>
-      <w:r>
-        <w:rPr>
-          <w:b/>
-        </w:rPr>
-        <w:t>:</w:t>
+        <w:t>Klas student:</w:t>
       </w:r>
       <w:r>
         <w:tab/>
@@ -144,8 +116,6 @@
       </w:r>
       <w:r>
         <w:tab/>
-      </w:r>
-      <w:r>
         <w:t>MG1A</w:t>
       </w:r>
     </w:p>
@@ -190,19 +160,7 @@
           <w:szCs w:val="20"/>
           <w:lang w:eastAsia="ja-JP"/>
         </w:rPr>
-        <w:t>Concept Documentatie</w:t>
-      </w:r>
-      <w:r>
-        <w:rPr>
-          <w:rFonts w:ascii="Cambria" w:eastAsia="Times New Roman" w:hAnsi="Cambria" w:cs="Times New Roman"/>
-          <w:b/>
-          <w:bCs/>
-          <w:color w:val="39A5B7"/>
-          <w:sz w:val="28"/>
-          <w:szCs w:val="20"/>
-          <w:lang w:eastAsia="ja-JP"/>
-        </w:rPr>
-        <w:t>:</w:t>
+        <w:t>Concept Documentatie:</w:t>
       </w:r>
     </w:p>
     <w:p>
@@ -230,9 +188,17 @@
         <w:tc>
           <w:tcPr>
             <w:tcW w:w="4531" w:type="dxa"/>
+            <w:tcBorders>
+              <w:top w:val="single" w:sz="4" w:space="0" w:color="auto"/>
+              <w:left w:val="single" w:sz="4" w:space="0" w:color="auto"/>
+              <w:bottom w:val="single" w:sz="4" w:space="0" w:color="auto"/>
+              <w:right w:val="single" w:sz="4" w:space="0" w:color="auto"/>
+            </w:tcBorders>
+            <w:hideMark/>
           </w:tcPr>
           <w:p>
             <w:pPr>
+              <w:spacing w:line="240" w:lineRule="auto"/>
               <w:jc w:val="center"/>
               <w:rPr>
                 <w:rFonts w:ascii="Cambria" w:eastAsia="Cambria" w:hAnsi="Cambria" w:cs="Times New Roman"/>
@@ -259,9 +225,17 @@
         <w:tc>
           <w:tcPr>
             <w:tcW w:w="4531" w:type="dxa"/>
+            <w:tcBorders>
+              <w:top w:val="single" w:sz="4" w:space="0" w:color="auto"/>
+              <w:left w:val="single" w:sz="4" w:space="0" w:color="auto"/>
+              <w:bottom w:val="single" w:sz="4" w:space="0" w:color="auto"/>
+              <w:right w:val="single" w:sz="4" w:space="0" w:color="auto"/>
+            </w:tcBorders>
+            <w:hideMark/>
           </w:tcPr>
           <w:p>
             <w:pPr>
+              <w:spacing w:line="240" w:lineRule="auto"/>
               <w:jc w:val="center"/>
               <w:rPr>
                 <w:rFonts w:ascii="Cambria" w:eastAsia="Cambria" w:hAnsi="Cambria" w:cs="Times New Roman"/>
@@ -293,9 +267,16 @@
         <w:tc>
           <w:tcPr>
             <w:tcW w:w="4531" w:type="dxa"/>
+            <w:tcBorders>
+              <w:top w:val="single" w:sz="4" w:space="0" w:color="auto"/>
+              <w:left w:val="single" w:sz="4" w:space="0" w:color="auto"/>
+              <w:bottom w:val="single" w:sz="4" w:space="0" w:color="auto"/>
+              <w:right w:val="single" w:sz="4" w:space="0" w:color="auto"/>
+            </w:tcBorders>
           </w:tcPr>
           <w:p>
             <w:pPr>
+              <w:spacing w:line="240" w:lineRule="auto"/>
               <w:rPr>
                 <w:rFonts w:ascii="Cambria" w:eastAsia="Cambria" w:hAnsi="Cambria" w:cs="Times New Roman"/>
                 <w:color w:val="404040"/>
@@ -307,6 +288,7 @@
           </w:p>
           <w:p>
             <w:pPr>
+              <w:spacing w:line="240" w:lineRule="auto"/>
               <w:rPr>
                 <w:rFonts w:ascii="Cambria" w:eastAsia="Cambria" w:hAnsi="Cambria" w:cs="Times New Roman"/>
                 <w:color w:val="404040"/>
@@ -325,9 +307,72 @@
                 <w:u w:val="single"/>
                 <w:lang w:eastAsia="ja-JP"/>
               </w:rPr>
-              <w:t xml:space="preserve">Voorbeeld </w:t>
-            </w:r>
-            <w:r>
+              <w:t>Voorbeeld Toevoeging A:</w:t>
+            </w:r>
+          </w:p>
+          <w:p>
+            <w:pPr>
+              <w:spacing w:line="240" w:lineRule="auto"/>
+              <w:rPr>
+                <w:rFonts w:ascii="Cambria" w:eastAsia="Cambria" w:hAnsi="Cambria" w:cs="Times New Roman"/>
+                <w:i/>
+                <w:color w:val="404040"/>
+                <w:sz w:val="20"/>
+                <w:szCs w:val="20"/>
+                <w:lang w:eastAsia="ja-JP"/>
+              </w:rPr>
+            </w:pPr>
+          </w:p>
+          <w:p>
+            <w:pPr>
+              <w:spacing w:line="240" w:lineRule="auto"/>
+              <w:rPr>
+                <w:rFonts w:ascii="Cambria" w:eastAsia="Cambria" w:hAnsi="Cambria" w:cs="Times New Roman"/>
+                <w:i/>
+                <w:color w:val="404040"/>
+                <w:sz w:val="20"/>
+                <w:szCs w:val="20"/>
+                <w:lang w:eastAsia="ja-JP"/>
+              </w:rPr>
+            </w:pPr>
+            <w:r>
+              <w:rPr>
+                <w:rFonts w:ascii="Cambria" w:eastAsia="Cambria" w:hAnsi="Cambria" w:cs="Times New Roman"/>
+                <w:i/>
+                <w:color w:val="404040"/>
+                <w:sz w:val="20"/>
+                <w:szCs w:val="20"/>
+                <w:lang w:eastAsia="ja-JP"/>
+              </w:rPr>
+              <w:t>Beschrijf hier wat je wilt gaan toevoegen aan de game. Dit is het UITGANGSPUNT voor je Pseudocode dat je vervolgens om gaat zetten in een PROTOTYPE.</w:t>
+            </w:r>
+          </w:p>
+        </w:tc>
+        <w:tc>
+          <w:tcPr>
+            <w:tcW w:w="4531" w:type="dxa"/>
+            <w:tcBorders>
+              <w:top w:val="single" w:sz="4" w:space="0" w:color="auto"/>
+              <w:left w:val="single" w:sz="4" w:space="0" w:color="auto"/>
+              <w:bottom w:val="single" w:sz="4" w:space="0" w:color="auto"/>
+              <w:right w:val="single" w:sz="4" w:space="0" w:color="auto"/>
+            </w:tcBorders>
+          </w:tcPr>
+          <w:p>
+            <w:pPr>
+              <w:spacing w:line="240" w:lineRule="auto"/>
+              <w:rPr>
+                <w:rFonts w:ascii="Cambria" w:eastAsia="Cambria" w:hAnsi="Cambria" w:cs="Times New Roman"/>
+                <w:color w:val="404040"/>
+                <w:sz w:val="20"/>
+                <w:szCs w:val="20"/>
+                <w:lang w:eastAsia="ja-JP"/>
+              </w:rPr>
+            </w:pPr>
+          </w:p>
+          <w:p>
+            <w:pPr>
+              <w:spacing w:line="240" w:lineRule="auto"/>
               <w:rPr>
                 <w:rFonts w:ascii="Cambria" w:eastAsia="Cambria" w:hAnsi="Cambria" w:cs="Times New Roman"/>
                 <w:color w:val="404040"/>
@@ -336,11 +381,22 @@
                 <w:u w:val="single"/>
                 <w:lang w:eastAsia="ja-JP"/>
               </w:rPr>
-              <w:t>Toevoeging A:</w:t>
-            </w:r>
-          </w:p>
-          <w:p>
-            <w:pPr>
+            </w:pPr>
+            <w:r>
+              <w:rPr>
+                <w:rFonts w:ascii="Cambria" w:eastAsia="Cambria" w:hAnsi="Cambria" w:cs="Times New Roman"/>
+                <w:color w:val="404040"/>
+                <w:sz w:val="20"/>
+                <w:szCs w:val="20"/>
+                <w:u w:val="single"/>
+                <w:lang w:eastAsia="ja-JP"/>
+              </w:rPr>
+              <w:t>Voorbeeld Aanpassing 1:</w:t>
+            </w:r>
+          </w:p>
+          <w:p>
+            <w:pPr>
+              <w:spacing w:line="240" w:lineRule="auto"/>
               <w:rPr>
                 <w:rFonts w:ascii="Cambria" w:eastAsia="Cambria" w:hAnsi="Cambria" w:cs="Times New Roman"/>
                 <w:i/>
@@ -353,102 +409,7 @@
           </w:p>
           <w:p>
             <w:pPr>
-              <w:rPr>
-                <w:rFonts w:ascii="Cambria" w:eastAsia="Cambria" w:hAnsi="Cambria" w:cs="Times New Roman"/>
-                <w:i/>
-                <w:color w:val="404040"/>
-                <w:sz w:val="20"/>
-                <w:szCs w:val="20"/>
-                <w:lang w:eastAsia="ja-JP"/>
-              </w:rPr>
-            </w:pPr>
-            <w:r>
-              <w:rPr>
-                <w:rFonts w:ascii="Cambria" w:eastAsia="Cambria" w:hAnsi="Cambria" w:cs="Times New Roman"/>
-                <w:i/>
-                <w:color w:val="404040"/>
-                <w:sz w:val="20"/>
-                <w:szCs w:val="20"/>
-                <w:lang w:eastAsia="ja-JP"/>
-              </w:rPr>
-              <w:t>Beschrijf hier wat je wilt gaan toevoegen aan de game. Dit is het UITGANGSPUNT voor</w:t>
-            </w:r>
-            <w:r>
-              <w:rPr>
-                <w:rFonts w:ascii="Cambria" w:eastAsia="Cambria" w:hAnsi="Cambria" w:cs="Times New Roman"/>
-                <w:i/>
-                <w:color w:val="404040"/>
-                <w:sz w:val="20"/>
-                <w:szCs w:val="20"/>
-                <w:lang w:eastAsia="ja-JP"/>
-              </w:rPr>
-              <w:t xml:space="preserve"> je Pseudocode dat je vervolgens om gaat zetten in een PROTOTYPE.</w:t>
-            </w:r>
-          </w:p>
-        </w:tc>
-        <w:tc>
-          <w:tcPr>
-            <w:tcW w:w="4531" w:type="dxa"/>
-          </w:tcPr>
-          <w:p>
-            <w:pPr>
-              <w:rPr>
-                <w:rFonts w:ascii="Cambria" w:eastAsia="Cambria" w:hAnsi="Cambria" w:cs="Times New Roman"/>
-                <w:color w:val="404040"/>
-                <w:sz w:val="20"/>
-                <w:szCs w:val="20"/>
-                <w:lang w:eastAsia="ja-JP"/>
-              </w:rPr>
-            </w:pPr>
-          </w:p>
-          <w:p>
-            <w:pPr>
-              <w:rPr>
-                <w:rFonts w:ascii="Cambria" w:eastAsia="Cambria" w:hAnsi="Cambria" w:cs="Times New Roman"/>
-                <w:color w:val="404040"/>
-                <w:sz w:val="20"/>
-                <w:szCs w:val="20"/>
-                <w:u w:val="single"/>
-                <w:lang w:eastAsia="ja-JP"/>
-              </w:rPr>
-            </w:pPr>
-            <w:r>
-              <w:rPr>
-                <w:rFonts w:ascii="Cambria" w:eastAsia="Cambria" w:hAnsi="Cambria" w:cs="Times New Roman"/>
-                <w:color w:val="404040"/>
-                <w:sz w:val="20"/>
-                <w:szCs w:val="20"/>
-                <w:u w:val="single"/>
-                <w:lang w:eastAsia="ja-JP"/>
-              </w:rPr>
-              <w:t xml:space="preserve">Voorbeeld </w:t>
-            </w:r>
-            <w:r>
-              <w:rPr>
-                <w:rFonts w:ascii="Cambria" w:eastAsia="Cambria" w:hAnsi="Cambria" w:cs="Times New Roman"/>
-                <w:color w:val="404040"/>
-                <w:sz w:val="20"/>
-                <w:szCs w:val="20"/>
-                <w:u w:val="single"/>
-                <w:lang w:eastAsia="ja-JP"/>
-              </w:rPr>
-              <w:t>Aanpassing 1:</w:t>
-            </w:r>
-          </w:p>
-          <w:p>
-            <w:pPr>
-              <w:rPr>
-                <w:rFonts w:ascii="Cambria" w:eastAsia="Cambria" w:hAnsi="Cambria" w:cs="Times New Roman"/>
-                <w:i/>
-                <w:color w:val="404040"/>
-                <w:sz w:val="20"/>
-                <w:szCs w:val="20"/>
-                <w:lang w:eastAsia="ja-JP"/>
-              </w:rPr>
-            </w:pPr>
-          </w:p>
-          <w:p>
-            <w:pPr>
+              <w:spacing w:line="240" w:lineRule="auto"/>
               <w:rPr>
                 <w:rFonts w:ascii="Cambria" w:eastAsia="Cambria" w:hAnsi="Cambria" w:cs="Times New Roman"/>
                 <w:i/>
@@ -479,9 +440,16 @@
         <w:tc>
           <w:tcPr>
             <w:tcW w:w="4531" w:type="dxa"/>
+            <w:tcBorders>
+              <w:top w:val="single" w:sz="4" w:space="0" w:color="auto"/>
+              <w:left w:val="single" w:sz="4" w:space="0" w:color="auto"/>
+              <w:bottom w:val="single" w:sz="4" w:space="0" w:color="auto"/>
+              <w:right w:val="single" w:sz="4" w:space="0" w:color="auto"/>
+            </w:tcBorders>
           </w:tcPr>
           <w:p>
             <w:pPr>
+              <w:spacing w:line="240" w:lineRule="auto"/>
               <w:rPr>
                 <w:rFonts w:ascii="Cambria" w:eastAsia="Cambria" w:hAnsi="Cambria" w:cs="Times New Roman"/>
                 <w:color w:val="404040"/>
@@ -493,6 +461,7 @@
           </w:p>
           <w:p>
             <w:pPr>
+              <w:spacing w:line="240" w:lineRule="auto"/>
               <w:rPr>
                 <w:rFonts w:ascii="Cambria" w:eastAsia="Cambria" w:hAnsi="Cambria" w:cs="Times New Roman"/>
                 <w:color w:val="404040"/>
@@ -509,11 +478,12 @@
                 <w:szCs w:val="20"/>
                 <w:lang w:eastAsia="ja-JP"/>
               </w:rPr>
-              <w:t xml:space="preserve">Buttons class maken, waar alle buttons gemaakt worden en vanuit andere classes kunnen laten spawnen. </w:t>
-            </w:r>
-          </w:p>
-          <w:p>
-            <w:pPr>
+              <w:t>-XML background afbeeldingen laten laden.</w:t>
+            </w:r>
+          </w:p>
+          <w:p>
+            <w:pPr>
+              <w:spacing w:line="240" w:lineRule="auto"/>
               <w:rPr>
                 <w:rFonts w:ascii="Cambria" w:eastAsia="Cambria" w:hAnsi="Cambria" w:cs="Times New Roman"/>
                 <w:color w:val="404040"/>
@@ -530,17 +500,18 @@
                 <w:szCs w:val="20"/>
                 <w:lang w:val="en-GB" w:eastAsia="ja-JP"/>
               </w:rPr>
-              <w:t>Main menu kiezen uit  1 of 2 player</w:t>
-            </w:r>
-          </w:p>
-          <w:p>
-            <w:pPr>
+              <w:t xml:space="preserve">-4buttons : Shop(niet advanced), options( meer ballen laten spawnen of maar 1), credits &amp; quit. </w:t>
+            </w:r>
+          </w:p>
+          <w:p>
+            <w:pPr>
+              <w:spacing w:line="240" w:lineRule="auto"/>
               <w:rPr>
                 <w:rFonts w:ascii="Cambria" w:eastAsia="Cambria" w:hAnsi="Cambria" w:cs="Times New Roman"/>
                 <w:color w:val="404040"/>
                 <w:sz w:val="20"/>
                 <w:szCs w:val="20"/>
-                <w:lang w:val="en-GB" w:eastAsia="ja-JP"/>
+                <w:lang w:eastAsia="ja-JP"/>
               </w:rPr>
             </w:pPr>
             <w:r>
@@ -549,19 +520,20 @@
                 <w:color w:val="404040"/>
                 <w:sz w:val="20"/>
                 <w:szCs w:val="20"/>
-                <w:lang w:val="en-GB" w:eastAsia="ja-JP"/>
-              </w:rPr>
-              <w:t>2 player support-</w:t>
-            </w:r>
-          </w:p>
-          <w:p>
-            <w:pPr>
+                <w:lang w:eastAsia="ja-JP"/>
+              </w:rPr>
+              <w:t>- geluid bij klikken van een knop.</w:t>
+            </w:r>
+          </w:p>
+          <w:p>
+            <w:pPr>
+              <w:spacing w:line="240" w:lineRule="auto"/>
               <w:rPr>
                 <w:rFonts w:ascii="Cambria" w:eastAsia="Cambria" w:hAnsi="Cambria" w:cs="Times New Roman"/>
                 <w:color w:val="404040"/>
                 <w:sz w:val="20"/>
                 <w:szCs w:val="20"/>
-                <w:lang w:val="en-GB" w:eastAsia="ja-JP"/>
+                <w:lang w:eastAsia="ja-JP"/>
               </w:rPr>
             </w:pPr>
             <w:r>
@@ -570,45 +542,131 @@
                 <w:color w:val="404040"/>
                 <w:sz w:val="20"/>
                 <w:szCs w:val="20"/>
-                <w:lang w:val="en-GB" w:eastAsia="ja-JP"/>
-              </w:rPr>
-              <w:t>Powerup, slowmotion, langer paddle,</w:t>
-            </w:r>
-            <w:r>
+                <w:lang w:eastAsia="ja-JP"/>
+              </w:rPr>
+              <w:t>-mini money systeem, om verschillende player paddels te selecteren.</w:t>
+            </w:r>
+          </w:p>
+          <w:p>
+            <w:pPr>
+              <w:spacing w:line="240" w:lineRule="auto"/>
               <w:rPr>
                 <w:rFonts w:ascii="Cambria" w:eastAsia="Cambria" w:hAnsi="Cambria" w:cs="Times New Roman"/>
                 <w:color w:val="404040"/>
                 <w:sz w:val="20"/>
                 <w:szCs w:val="20"/>
-                <w:lang w:val="en-GB" w:eastAsia="ja-JP"/>
-              </w:rPr>
-              <w:t xml:space="preserve"> grote bal, </w:t>
+                <w:lang w:eastAsia="ja-JP"/>
+              </w:rPr>
+            </w:pPr>
+            <w:r>
+              <w:rPr>
+                <w:rFonts w:ascii="Cambria" w:eastAsia="Cambria" w:hAnsi="Cambria" w:cs="Times New Roman"/>
+                <w:color w:val="404040"/>
+                <w:sz w:val="20"/>
+                <w:szCs w:val="20"/>
+                <w:lang w:eastAsia="ja-JP"/>
+              </w:rPr>
+              <w:t>-tijd bijhouden hoeland een potje duurt en daarvan een berekening maken samen met de player score hoeveel de player money gaat krijgen.</w:t>
             </w:r>
           </w:p>
         </w:tc>
         <w:tc>
           <w:tcPr>
             <w:tcW w:w="4531" w:type="dxa"/>
+            <w:tcBorders>
+              <w:top w:val="single" w:sz="4" w:space="0" w:color="auto"/>
+              <w:left w:val="single" w:sz="4" w:space="0" w:color="auto"/>
+              <w:bottom w:val="single" w:sz="4" w:space="0" w:color="auto"/>
+              <w:right w:val="single" w:sz="4" w:space="0" w:color="auto"/>
+            </w:tcBorders>
           </w:tcPr>
           <w:p>
             <w:pPr>
+              <w:spacing w:line="240" w:lineRule="auto"/>
               <w:rPr>
                 <w:rFonts w:ascii="Cambria" w:eastAsia="Cambria" w:hAnsi="Cambria" w:cs="Times New Roman"/>
                 <w:color w:val="404040"/>
                 <w:sz w:val="20"/>
                 <w:szCs w:val="20"/>
-                <w:lang w:val="en-GB" w:eastAsia="ja-JP"/>
-              </w:rPr>
-            </w:pPr>
-          </w:p>
-          <w:p>
-            <w:pPr>
+                <w:lang w:eastAsia="ja-JP"/>
+              </w:rPr>
+            </w:pPr>
+            <w:r>
               <w:rPr>
                 <w:rFonts w:ascii="Cambria" w:eastAsia="Cambria" w:hAnsi="Cambria" w:cs="Times New Roman"/>
                 <w:color w:val="404040"/>
                 <w:sz w:val="20"/>
                 <w:szCs w:val="20"/>
-                <w:lang w:val="en-GB" w:eastAsia="ja-JP"/>
+                <w:lang w:eastAsia="ja-JP"/>
+              </w:rPr>
+              <w:t>- 2 ballen laten spawnen als default.</w:t>
+            </w:r>
+          </w:p>
+          <w:p>
+            <w:pPr>
+              <w:spacing w:line="240" w:lineRule="auto"/>
+              <w:rPr>
+                <w:rFonts w:ascii="Cambria" w:eastAsia="Cambria" w:hAnsi="Cambria" w:cs="Times New Roman"/>
+                <w:color w:val="404040"/>
+                <w:sz w:val="20"/>
+                <w:szCs w:val="20"/>
+                <w:lang w:eastAsia="ja-JP"/>
+              </w:rPr>
+            </w:pPr>
+            <w:r>
+              <w:rPr>
+                <w:rFonts w:ascii="Cambria" w:eastAsia="Cambria" w:hAnsi="Cambria" w:cs="Times New Roman"/>
+                <w:color w:val="404040"/>
+                <w:sz w:val="20"/>
+                <w:szCs w:val="20"/>
+                <w:lang w:eastAsia="ja-JP"/>
+              </w:rPr>
+              <w:t>- player paddel veranderen naar een anime-chibi character.</w:t>
+            </w:r>
+          </w:p>
+          <w:p>
+            <w:pPr>
+              <w:spacing w:line="240" w:lineRule="auto"/>
+              <w:rPr>
+                <w:rFonts w:ascii="Cambria" w:eastAsia="Cambria" w:hAnsi="Cambria" w:cs="Times New Roman"/>
+                <w:color w:val="404040"/>
+                <w:sz w:val="20"/>
+                <w:szCs w:val="20"/>
+                <w:lang w:eastAsia="ja-JP"/>
+              </w:rPr>
+            </w:pPr>
+            <w:r>
+              <w:rPr>
+                <w:rFonts w:ascii="Cambria" w:eastAsia="Cambria" w:hAnsi="Cambria" w:cs="Times New Roman"/>
+                <w:color w:val="404040"/>
+                <w:sz w:val="20"/>
+                <w:szCs w:val="20"/>
+                <w:lang w:eastAsia="ja-JP"/>
+              </w:rPr>
+              <w:t>- buttons toevoegen bij de mainmenu.</w:t>
+            </w:r>
+          </w:p>
+          <w:p>
+            <w:pPr>
+              <w:spacing w:line="240" w:lineRule="auto"/>
+              <w:rPr>
+                <w:rFonts w:ascii="Cambria" w:eastAsia="Cambria" w:hAnsi="Cambria" w:cs="Times New Roman"/>
+                <w:color w:val="404040"/>
+                <w:sz w:val="20"/>
+                <w:szCs w:val="20"/>
+                <w:lang w:eastAsia="ja-JP"/>
+              </w:rPr>
+            </w:pPr>
+          </w:p>
+          <w:p>
+            <w:pPr>
+              <w:spacing w:line="240" w:lineRule="auto"/>
+              <w:rPr>
+                <w:rFonts w:ascii="Cambria" w:eastAsia="Cambria" w:hAnsi="Cambria" w:cs="Times New Roman"/>
+                <w:color w:val="404040"/>
+                <w:sz w:val="20"/>
+                <w:szCs w:val="20"/>
+                <w:lang w:eastAsia="ja-JP"/>
               </w:rPr>
             </w:pPr>
           </w:p>
@@ -622,7 +680,7 @@
           <w:color w:val="404040"/>
           <w:sz w:val="20"/>
           <w:szCs w:val="20"/>
-          <w:lang w:val="en-GB" w:eastAsia="ja-JP"/>
+          <w:lang w:eastAsia="ja-JP"/>
         </w:rPr>
       </w:pPr>
     </w:p>
@@ -633,7 +691,7 @@
           <w:color w:val="404040"/>
           <w:sz w:val="20"/>
           <w:szCs w:val="20"/>
-          <w:lang w:val="en-GB" w:eastAsia="ja-JP"/>
+          <w:lang w:eastAsia="ja-JP"/>
         </w:rPr>
       </w:pPr>
     </w:p>
@@ -644,7 +702,7 @@
           <w:color w:val="404040"/>
           <w:sz w:val="20"/>
           <w:szCs w:val="20"/>
-          <w:lang w:val="en-GB" w:eastAsia="ja-JP"/>
+          <w:lang w:eastAsia="ja-JP"/>
         </w:rPr>
       </w:pPr>
     </w:p>
@@ -655,7 +713,7 @@
           <w:color w:val="404040"/>
           <w:sz w:val="20"/>
           <w:szCs w:val="20"/>
-          <w:lang w:val="en-GB" w:eastAsia="ja-JP"/>
+          <w:lang w:eastAsia="ja-JP"/>
         </w:rPr>
       </w:pPr>
     </w:p>
@@ -666,7 +724,7 @@
           <w:color w:val="404040"/>
           <w:sz w:val="20"/>
           <w:szCs w:val="20"/>
-          <w:lang w:val="en-GB" w:eastAsia="ja-JP"/>
+          <w:lang w:eastAsia="ja-JP"/>
         </w:rPr>
       </w:pPr>
     </w:p>
@@ -677,7 +735,7 @@
           <w:color w:val="404040"/>
           <w:sz w:val="20"/>
           <w:szCs w:val="20"/>
-          <w:lang w:val="en-GB" w:eastAsia="ja-JP"/>
+          <w:lang w:eastAsia="ja-JP"/>
         </w:rPr>
       </w:pPr>
     </w:p>
@@ -688,7 +746,7 @@
           <w:color w:val="404040"/>
           <w:sz w:val="20"/>
           <w:szCs w:val="20"/>
-          <w:lang w:val="en-GB" w:eastAsia="ja-JP"/>
+          <w:lang w:eastAsia="ja-JP"/>
         </w:rPr>
       </w:pPr>
     </w:p>
@@ -699,7 +757,7 @@
           <w:color w:val="404040"/>
           <w:sz w:val="20"/>
           <w:szCs w:val="20"/>
-          <w:lang w:val="en-GB" w:eastAsia="ja-JP"/>
+          <w:lang w:eastAsia="ja-JP"/>
         </w:rPr>
       </w:pPr>
     </w:p>
@@ -710,7 +768,7 @@
           <w:color w:val="404040"/>
           <w:sz w:val="20"/>
           <w:szCs w:val="20"/>
-          <w:lang w:val="en-GB" w:eastAsia="ja-JP"/>
+          <w:lang w:eastAsia="ja-JP"/>
         </w:rPr>
       </w:pPr>
     </w:p>
@@ -721,7 +779,7 @@
           <w:color w:val="404040"/>
           <w:sz w:val="20"/>
           <w:szCs w:val="20"/>
-          <w:lang w:val="en-GB" w:eastAsia="ja-JP"/>
+          <w:lang w:eastAsia="ja-JP"/>
         </w:rPr>
       </w:pPr>
     </w:p>
@@ -732,7 +790,7 @@
           <w:color w:val="404040"/>
           <w:sz w:val="20"/>
           <w:szCs w:val="20"/>
-          <w:lang w:val="en-GB" w:eastAsia="ja-JP"/>
+          <w:lang w:eastAsia="ja-JP"/>
         </w:rPr>
       </w:pPr>
     </w:p>
@@ -743,7 +801,7 @@
           <w:color w:val="404040"/>
           <w:sz w:val="20"/>
           <w:szCs w:val="20"/>
-          <w:lang w:val="en-GB" w:eastAsia="ja-JP"/>
+          <w:lang w:eastAsia="ja-JP"/>
         </w:rPr>
       </w:pPr>
     </w:p>
@@ -754,7 +812,7 @@
           <w:color w:val="404040"/>
           <w:sz w:val="20"/>
           <w:szCs w:val="20"/>
-          <w:lang w:val="en-GB" w:eastAsia="ja-JP"/>
+          <w:lang w:eastAsia="ja-JP"/>
         </w:rPr>
       </w:pPr>
     </w:p>
@@ -781,32 +839,7 @@
           <w:szCs w:val="20"/>
           <w:lang w:eastAsia="ja-JP"/>
         </w:rPr>
-        <w:lastRenderedPageBreak/>
-        <w:t>Pseudocode</w:t>
-      </w:r>
-      <w:r>
-        <w:rPr>
-          <w:rFonts w:ascii="Cambria" w:eastAsia="Times New Roman" w:hAnsi="Cambria" w:cs="Times New Roman"/>
-          <w:b/>
-          <w:bCs/>
-          <w:color w:val="39A5B7"/>
-          <w:sz w:val="28"/>
-          <w:szCs w:val="20"/>
-          <w:lang w:eastAsia="ja-JP"/>
-        </w:rPr>
-        <w:t xml:space="preserve"> Documentatie</w:t>
-      </w:r>
-      <w:r>
-        <w:rPr>
-          <w:rFonts w:ascii="Cambria" w:eastAsia="Times New Roman" w:hAnsi="Cambria" w:cs="Times New Roman"/>
-          <w:b/>
-          <w:bCs/>
-          <w:color w:val="39A5B7"/>
-          <w:sz w:val="28"/>
-          <w:szCs w:val="20"/>
-          <w:lang w:eastAsia="ja-JP"/>
-        </w:rPr>
-        <w:t>:</w:t>
+        <w:t>Pseudocode Documentatie:</w:t>
       </w:r>
     </w:p>
     <w:p>
@@ -828,27 +861,13 @@
         <w:rPr>
           <w:b/>
         </w:rPr>
-        <w:t>Concept</w:t>
-      </w:r>
-      <w:r>
-        <w:rPr>
-          <w:b/>
-        </w:rPr>
-        <w:t xml:space="preserve"> referentie</w:t>
-      </w:r>
-      <w:r>
-        <w:rPr>
-          <w:b/>
-        </w:rPr>
-        <w:t>:</w:t>
+        <w:t>Concept referentie:</w:t>
       </w:r>
       <w:r>
         <w:tab/>
       </w:r>
       <w:r>
         <w:tab/>
-      </w:r>
-      <w:r>
         <w:t>Voorbeeld Toevoeging A</w:t>
       </w:r>
     </w:p>
@@ -863,13 +882,7 @@
         <w:rPr>
           <w:b/>
         </w:rPr>
-        <w:t>Uitwerking</w:t>
-      </w:r>
-      <w:r>
-        <w:rPr>
-          <w:b/>
-        </w:rPr>
-        <w:t>:</w:t>
+        <w:t>Uitwerking:</w:t>
       </w:r>
     </w:p>
     <w:p>
@@ -894,9 +907,17 @@
         <w:tc>
           <w:tcPr>
             <w:tcW w:w="4248" w:type="dxa"/>
+            <w:tcBorders>
+              <w:top w:val="single" w:sz="4" w:space="0" w:color="auto"/>
+              <w:left w:val="single" w:sz="4" w:space="0" w:color="auto"/>
+              <w:bottom w:val="single" w:sz="4" w:space="0" w:color="auto"/>
+              <w:right w:val="single" w:sz="4" w:space="0" w:color="auto"/>
+            </w:tcBorders>
+            <w:hideMark/>
           </w:tcPr>
           <w:p>
             <w:pPr>
+              <w:spacing w:line="240" w:lineRule="auto"/>
               <w:jc w:val="center"/>
               <w:rPr>
                 <w:b/>
@@ -913,9 +934,17 @@
         <w:tc>
           <w:tcPr>
             <w:tcW w:w="4814" w:type="dxa"/>
+            <w:tcBorders>
+              <w:top w:val="single" w:sz="4" w:space="0" w:color="auto"/>
+              <w:left w:val="single" w:sz="4" w:space="0" w:color="auto"/>
+              <w:bottom w:val="single" w:sz="4" w:space="0" w:color="auto"/>
+              <w:right w:val="single" w:sz="4" w:space="0" w:color="auto"/>
+            </w:tcBorders>
+            <w:hideMark/>
           </w:tcPr>
           <w:p>
             <w:pPr>
+              <w:spacing w:line="240" w:lineRule="auto"/>
               <w:jc w:val="center"/>
               <w:rPr>
                 <w:b/>
@@ -953,8 +982,18 @@
         <w:tc>
           <w:tcPr>
             <w:tcW w:w="4531" w:type="dxa"/>
+            <w:tcBorders>
+              <w:top w:val="single" w:sz="4" w:space="0" w:color="auto"/>
+              <w:left w:val="single" w:sz="4" w:space="0" w:color="auto"/>
+              <w:bottom w:val="single" w:sz="4" w:space="0" w:color="auto"/>
+              <w:right w:val="single" w:sz="4" w:space="0" w:color="auto"/>
+            </w:tcBorders>
+            <w:hideMark/>
           </w:tcPr>
           <w:p>
+            <w:pPr>
+              <w:spacing w:line="240" w:lineRule="auto"/>
+            </w:pPr>
             <w:r>
               <w:rPr>
                 <w:b/>
@@ -969,8 +1008,18 @@
         <w:tc>
           <w:tcPr>
             <w:tcW w:w="4531" w:type="dxa"/>
+            <w:tcBorders>
+              <w:top w:val="single" w:sz="4" w:space="0" w:color="auto"/>
+              <w:left w:val="single" w:sz="4" w:space="0" w:color="auto"/>
+              <w:bottom w:val="single" w:sz="4" w:space="0" w:color="auto"/>
+              <w:right w:val="single" w:sz="4" w:space="0" w:color="auto"/>
+            </w:tcBorders>
+            <w:hideMark/>
           </w:tcPr>
           <w:p>
+            <w:pPr>
+              <w:spacing w:line="240" w:lineRule="auto"/>
+            </w:pPr>
             <w:r>
               <w:rPr>
                 <w:b/>
@@ -990,14 +1039,24 @@
         <w:tc>
           <w:tcPr>
             <w:tcW w:w="4531" w:type="dxa"/>
+            <w:tcBorders>
+              <w:top w:val="single" w:sz="4" w:space="0" w:color="auto"/>
+              <w:left w:val="single" w:sz="4" w:space="0" w:color="auto"/>
+              <w:bottom w:val="single" w:sz="4" w:space="0" w:color="auto"/>
+              <w:right w:val="single" w:sz="4" w:space="0" w:color="auto"/>
+            </w:tcBorders>
           </w:tcPr>
           <w:p>
+            <w:pPr>
+              <w:spacing w:line="240" w:lineRule="auto"/>
+            </w:pPr>
             <w:r>
               <w:t>Als de x positie groter is dan de breedte van het scherm, doe dan het volgende:</w:t>
             </w:r>
           </w:p>
           <w:p>
             <w:pPr>
+              <w:spacing w:line="240" w:lineRule="auto"/>
               <w:rPr>
                 <w:b/>
               </w:rPr>
@@ -1007,20 +1066,37 @@
         <w:tc>
           <w:tcPr>
             <w:tcW w:w="4531" w:type="dxa"/>
+            <w:tcBorders>
+              <w:top w:val="single" w:sz="4" w:space="0" w:color="auto"/>
+              <w:left w:val="single" w:sz="4" w:space="0" w:color="auto"/>
+              <w:bottom w:val="single" w:sz="4" w:space="0" w:color="auto"/>
+              <w:right w:val="single" w:sz="4" w:space="0" w:color="auto"/>
+            </w:tcBorders>
           </w:tcPr>
           <w:p>
+            <w:pPr>
+              <w:spacing w:line="240" w:lineRule="auto"/>
+            </w:pPr>
             <w:r>
               <w:t>If (x &gt; breedte)</w:t>
             </w:r>
           </w:p>
           <w:p>
+            <w:pPr>
+              <w:spacing w:line="240" w:lineRule="auto"/>
+            </w:pPr>
             <w:r>
               <w:t>{</w:t>
             </w:r>
           </w:p>
-          <w:p/>
-          <w:p>
-            <w:pPr>
+          <w:p>
+            <w:pPr>
+              <w:spacing w:line="240" w:lineRule="auto"/>
+            </w:pPr>
+          </w:p>
+          <w:p>
+            <w:pPr>
+              <w:spacing w:line="240" w:lineRule="auto"/>
               <w:rPr>
                 <w:b/>
               </w:rPr>
@@ -1038,8 +1114,18 @@
         <w:tc>
           <w:tcPr>
             <w:tcW w:w="4531" w:type="dxa"/>
+            <w:tcBorders>
+              <w:top w:val="single" w:sz="4" w:space="0" w:color="auto"/>
+              <w:left w:val="single" w:sz="4" w:space="0" w:color="auto"/>
+              <w:bottom w:val="single" w:sz="4" w:space="0" w:color="auto"/>
+              <w:right w:val="single" w:sz="4" w:space="0" w:color="auto"/>
+            </w:tcBorders>
+            <w:hideMark/>
           </w:tcPr>
           <w:p>
+            <w:pPr>
+              <w:spacing w:line="240" w:lineRule="auto"/>
+            </w:pPr>
             <w:r>
               <w:t>Luister naar: als er op een knop wordt gedrukt, voer vervolgens de actie “invoer” uit.</w:t>
             </w:r>
@@ -1048,9 +1134,17 @@
         <w:tc>
           <w:tcPr>
             <w:tcW w:w="4531" w:type="dxa"/>
+            <w:tcBorders>
+              <w:top w:val="single" w:sz="4" w:space="0" w:color="auto"/>
+              <w:left w:val="single" w:sz="4" w:space="0" w:color="auto"/>
+              <w:bottom w:val="single" w:sz="4" w:space="0" w:color="auto"/>
+              <w:right w:val="single" w:sz="4" w:space="0" w:color="auto"/>
+            </w:tcBorders>
+            <w:hideMark/>
           </w:tcPr>
           <w:p>
             <w:pPr>
+              <w:spacing w:line="240" w:lineRule="auto"/>
               <w:rPr>
                 <w:lang w:val="en-US"/>
               </w:rPr>
@@ -1092,68 +1186,9 @@
     <w:p>
       <w:pPr>
         <w:spacing w:after="0"/>
-      </w:pPr>
-      <w:r>
-        <w:rPr>
-          <w:b/>
-        </w:rPr>
-        <w:t>Concept referentie</w:t>
-      </w:r>
-      <w:r>
-        <w:rPr>
-          <w:b/>
-        </w:rPr>
-        <w:t>:</w:t>
-      </w:r>
-      <w:r>
-        <w:tab/>
-      </w:r>
-      <w:r>
-        <w:tab/>
-        <w:t>Voorbeeld Aanpassing 1</w:t>
-      </w:r>
-    </w:p>
-    <w:p>
-      <w:pPr>
-        <w:spacing w:after="0"/>
-        <w:rPr>
-          <w:b/>
-        </w:rPr>
-      </w:pPr>
-      <w:r>
-        <w:rPr>
-          <w:b/>
-        </w:rPr>
-        <w:t>Uitwerking:</w:t>
-      </w:r>
-    </w:p>
-    <w:p>
-      <w:pPr>
-        <w:spacing w:after="0"/>
-      </w:pPr>
-    </w:p>
-    <w:p>
-      <w:pPr>
-        <w:spacing w:after="0"/>
-        <w:jc w:val="center"/>
-        <w:rPr>
-          <w:b/>
-          <w:sz w:val="28"/>
-          <w:u w:val="single"/>
-        </w:rPr>
-      </w:pPr>
-      <w:r>
-        <w:rPr>
-          <w:b/>
-          <w:sz w:val="28"/>
-          <w:u w:val="single"/>
-        </w:rPr>
-        <w:t>BEFORE</w:t>
-      </w:r>
-    </w:p>
-    <w:p>
-      <w:pPr>
-        <w:spacing w:after="0"/>
+        <w:rPr>
+          <w:lang w:val="en-GB"/>
+        </w:rPr>
       </w:pPr>
     </w:p>
     <w:tbl>
@@ -1173,9 +1208,17 @@
         <w:tc>
           <w:tcPr>
             <w:tcW w:w="4248" w:type="dxa"/>
+            <w:tcBorders>
+              <w:top w:val="single" w:sz="4" w:space="0" w:color="auto"/>
+              <w:left w:val="single" w:sz="4" w:space="0" w:color="auto"/>
+              <w:bottom w:val="single" w:sz="4" w:space="0" w:color="auto"/>
+              <w:right w:val="single" w:sz="4" w:space="0" w:color="auto"/>
+            </w:tcBorders>
+            <w:hideMark/>
           </w:tcPr>
           <w:p>
             <w:pPr>
+              <w:spacing w:line="240" w:lineRule="auto"/>
               <w:jc w:val="center"/>
               <w:rPr>
                 <w:b/>
@@ -1192,9 +1235,17 @@
         <w:tc>
           <w:tcPr>
             <w:tcW w:w="4814" w:type="dxa"/>
+            <w:tcBorders>
+              <w:top w:val="single" w:sz="4" w:space="0" w:color="auto"/>
+              <w:left w:val="single" w:sz="4" w:space="0" w:color="auto"/>
+              <w:bottom w:val="single" w:sz="4" w:space="0" w:color="auto"/>
+              <w:right w:val="single" w:sz="4" w:space="0" w:color="auto"/>
+            </w:tcBorders>
+            <w:hideMark/>
           </w:tcPr>
           <w:p>
             <w:pPr>
+              <w:spacing w:line="240" w:lineRule="auto"/>
               <w:jc w:val="center"/>
               <w:rPr>
                 <w:b/>
@@ -1232,8 +1283,18 @@
         <w:tc>
           <w:tcPr>
             <w:tcW w:w="4163" w:type="dxa"/>
+            <w:tcBorders>
+              <w:top w:val="single" w:sz="4" w:space="0" w:color="auto"/>
+              <w:left w:val="single" w:sz="4" w:space="0" w:color="auto"/>
+              <w:bottom w:val="single" w:sz="4" w:space="0" w:color="auto"/>
+              <w:right w:val="single" w:sz="4" w:space="0" w:color="auto"/>
+            </w:tcBorders>
+            <w:hideMark/>
           </w:tcPr>
           <w:p>
+            <w:pPr>
+              <w:spacing w:line="240" w:lineRule="auto"/>
+            </w:pPr>
             <w:r>
               <w:rPr>
                 <w:b/>
@@ -1241,18 +1302,25 @@
               <w:t>Wie:</w:t>
             </w:r>
             <w:r>
-              <w:t xml:space="preserve"> </w:t>
-            </w:r>
-            <w:r>
-              <w:t>Speler</w:t>
+              <w:t xml:space="preserve"> Speler</w:t>
             </w:r>
           </w:p>
         </w:tc>
         <w:tc>
           <w:tcPr>
             <w:tcW w:w="4899" w:type="dxa"/>
+            <w:tcBorders>
+              <w:top w:val="single" w:sz="4" w:space="0" w:color="auto"/>
+              <w:left w:val="single" w:sz="4" w:space="0" w:color="auto"/>
+              <w:bottom w:val="single" w:sz="4" w:space="0" w:color="auto"/>
+              <w:right w:val="single" w:sz="4" w:space="0" w:color="auto"/>
+            </w:tcBorders>
+            <w:hideMark/>
           </w:tcPr>
           <w:p>
+            <w:pPr>
+              <w:spacing w:line="240" w:lineRule="auto"/>
+            </w:pPr>
             <w:r>
               <w:rPr>
                 <w:b/>
@@ -1260,10 +1328,7 @@
               <w:t>Classnaam:</w:t>
             </w:r>
             <w:r>
-              <w:t xml:space="preserve"> </w:t>
-            </w:r>
-            <w:r>
-              <w:t>IntroScreen</w:t>
+              <w:t xml:space="preserve"> IntroScreen</w:t>
             </w:r>
           </w:p>
         </w:tc>
@@ -1275,10 +1340,21 @@
         <w:tc>
           <w:tcPr>
             <w:tcW w:w="4163" w:type="dxa"/>
+            <w:tcBorders>
+              <w:top w:val="single" w:sz="4" w:space="0" w:color="auto"/>
+              <w:left w:val="single" w:sz="4" w:space="0" w:color="auto"/>
+              <w:bottom w:val="single" w:sz="4" w:space="0" w:color="auto"/>
+              <w:right w:val="single" w:sz="4" w:space="0" w:color="auto"/>
+            </w:tcBorders>
           </w:tcPr>
-          <w:p/>
-          <w:p>
-            <w:pPr>
+          <w:p>
+            <w:pPr>
+              <w:spacing w:line="240" w:lineRule="auto"/>
+            </w:pPr>
+          </w:p>
+          <w:p>
+            <w:pPr>
+              <w:spacing w:line="240" w:lineRule="auto"/>
               <w:rPr>
                 <w:b/>
               </w:rPr>
@@ -1294,31 +1370,32 @@
         <w:tc>
           <w:tcPr>
             <w:tcW w:w="4899" w:type="dxa"/>
+            <w:tcBorders>
+              <w:top w:val="single" w:sz="4" w:space="0" w:color="auto"/>
+              <w:left w:val="single" w:sz="4" w:space="0" w:color="auto"/>
+              <w:bottom w:val="single" w:sz="4" w:space="0" w:color="auto"/>
+              <w:right w:val="single" w:sz="4" w:space="0" w:color="auto"/>
+            </w:tcBorders>
           </w:tcPr>
           <w:p>
             <w:pPr>
-              <w:rPr>
-                <w:b/>
-                <w:lang w:val="en-GB"/>
-              </w:rPr>
-            </w:pPr>
-            <w:r>
-              <w:rPr>
-                <w:b/>
-                <w:lang w:val="en-GB"/>
-              </w:rPr>
-              <w:t>Import flash.events.MouseEvent</w:t>
-            </w:r>
-            <w:r>
-              <w:rPr>
-                <w:b/>
-                <w:lang w:val="en-GB"/>
-              </w:rPr>
-              <w:t>;</w:t>
-            </w:r>
-          </w:p>
-          <w:p>
-            <w:pPr>
+              <w:spacing w:line="240" w:lineRule="auto"/>
+              <w:rPr>
+                <w:b/>
+                <w:lang w:val="en-GB"/>
+              </w:rPr>
+            </w:pPr>
+            <w:r>
+              <w:rPr>
+                <w:b/>
+                <w:lang w:val="en-GB"/>
+              </w:rPr>
+              <w:t>Import flash.events.MouseEvent;</w:t>
+            </w:r>
+          </w:p>
+          <w:p>
+            <w:pPr>
+              <w:spacing w:line="240" w:lineRule="auto"/>
               <w:rPr>
                 <w:b/>
                 <w:lang w:val="en-GB"/>
@@ -1334,44 +1411,41 @@
           </w:p>
           <w:p>
             <w:pPr>
-              <w:rPr>
-                <w:b/>
-                <w:lang w:val="en-GB"/>
-              </w:rPr>
-            </w:pPr>
-          </w:p>
-          <w:p>
-            <w:pPr>
-              <w:rPr>
-                <w:b/>
-                <w:lang w:val="en-GB"/>
-              </w:rPr>
-            </w:pPr>
-            <w:r>
-              <w:rPr>
-                <w:b/>
-                <w:lang w:val="en-GB"/>
-              </w:rPr>
-              <w:t>Button.addEventListener(MouseEvent.CLICK, onClick)</w:t>
-            </w:r>
-            <w:r>
-              <w:rPr>
-                <w:b/>
-                <w:lang w:val="en-GB"/>
-              </w:rPr>
-              <w:t>;</w:t>
-            </w:r>
-          </w:p>
-          <w:p>
-            <w:pPr>
-              <w:rPr>
-                <w:b/>
-                <w:lang w:val="en-GB"/>
-              </w:rPr>
-            </w:pPr>
-          </w:p>
-          <w:p>
-            <w:pPr>
+              <w:spacing w:line="240" w:lineRule="auto"/>
+              <w:rPr>
+                <w:b/>
+                <w:lang w:val="en-GB"/>
+              </w:rPr>
+            </w:pPr>
+          </w:p>
+          <w:p>
+            <w:pPr>
+              <w:spacing w:line="240" w:lineRule="auto"/>
+              <w:rPr>
+                <w:b/>
+                <w:lang w:val="en-GB"/>
+              </w:rPr>
+            </w:pPr>
+            <w:r>
+              <w:rPr>
+                <w:b/>
+                <w:lang w:val="en-GB"/>
+              </w:rPr>
+              <w:t>Button.addEventListener(MouseEvent.CLICK, onClick);</w:t>
+            </w:r>
+          </w:p>
+          <w:p>
+            <w:pPr>
+              <w:spacing w:line="240" w:lineRule="auto"/>
+              <w:rPr>
+                <w:b/>
+                <w:lang w:val="en-GB"/>
+              </w:rPr>
+            </w:pPr>
+          </w:p>
+          <w:p>
+            <w:pPr>
+              <w:spacing w:line="240" w:lineRule="auto"/>
               <w:rPr>
                 <w:b/>
                 <w:lang w:val="en-GB"/>
@@ -1387,6 +1461,7 @@
           </w:p>
           <w:p>
             <w:pPr>
+              <w:spacing w:line="240" w:lineRule="auto"/>
               <w:rPr>
                 <w:b/>
                 <w:lang w:val="en-GB"/>
@@ -1402,6 +1477,7 @@
           </w:p>
           <w:p>
             <w:pPr>
+              <w:spacing w:line="240" w:lineRule="auto"/>
               <w:rPr>
                 <w:b/>
                 <w:lang w:val="en-GB"/>
@@ -1417,6 +1493,7 @@
           </w:p>
           <w:p>
             <w:pPr>
+              <w:spacing w:line="240" w:lineRule="auto"/>
               <w:rPr>
                 <w:b/>
                 <w:lang w:val="en-GB"/>
@@ -1432,6 +1509,7 @@
           </w:p>
           <w:p>
             <w:pPr>
+              <w:spacing w:line="240" w:lineRule="auto"/>
               <w:rPr>
                 <w:b/>
                 <w:lang w:val="en-GB"/>
@@ -1454,8 +1532,18 @@
         <w:tc>
           <w:tcPr>
             <w:tcW w:w="4163" w:type="dxa"/>
+            <w:tcBorders>
+              <w:top w:val="single" w:sz="4" w:space="0" w:color="auto"/>
+              <w:left w:val="single" w:sz="4" w:space="0" w:color="auto"/>
+              <w:bottom w:val="single" w:sz="4" w:space="0" w:color="auto"/>
+              <w:right w:val="single" w:sz="4" w:space="0" w:color="auto"/>
+            </w:tcBorders>
+            <w:hideMark/>
           </w:tcPr>
           <w:p>
+            <w:pPr>
+              <w:spacing w:line="240" w:lineRule="auto"/>
+            </w:pPr>
             <w:r>
               <w:t>Luister naar: als er op een knop wordt gedrukt, voer vervolgens de actie “invoer” uit.</w:t>
             </w:r>
@@ -1464,9 +1552,17 @@
         <w:tc>
           <w:tcPr>
             <w:tcW w:w="4899" w:type="dxa"/>
+            <w:tcBorders>
+              <w:top w:val="single" w:sz="4" w:space="0" w:color="auto"/>
+              <w:left w:val="single" w:sz="4" w:space="0" w:color="auto"/>
+              <w:bottom w:val="single" w:sz="4" w:space="0" w:color="auto"/>
+              <w:right w:val="single" w:sz="4" w:space="0" w:color="auto"/>
+            </w:tcBorders>
+            <w:hideMark/>
           </w:tcPr>
           <w:p>
             <w:pPr>
+              <w:spacing w:line="240" w:lineRule="auto"/>
               <w:rPr>
                 <w:lang w:val="en-US"/>
               </w:rPr>
@@ -1475,55 +1571,13 @@
               <w:rPr>
                 <w:lang w:val="en-GB"/>
               </w:rPr>
-              <w:t>button</w:t>
-            </w:r>
-            <w:r>
-              <w:rPr>
-                <w:lang w:val="en-GB"/>
-              </w:rPr>
-              <w:t>.addEventLis</w:t>
+              <w:t>button.addEventLis</w:t>
             </w:r>
             <w:r>
               <w:rPr>
                 <w:lang w:val="en-US"/>
               </w:rPr>
-              <w:t>tener(</w:t>
-            </w:r>
-            <w:r>
-              <w:rPr>
-                <w:lang w:val="en-US"/>
-              </w:rPr>
-              <w:t>MouseEvent</w:t>
-            </w:r>
-            <w:r>
-              <w:rPr>
-                <w:lang w:val="en-US"/>
-              </w:rPr>
-              <w:t>.</w:t>
-            </w:r>
-            <w:r>
-              <w:rPr>
-                <w:lang w:val="en-US"/>
-              </w:rPr>
-              <w:t>CLICK,</w:t>
-            </w:r>
-            <w:r>
-              <w:rPr>
-                <w:lang w:val="en-US"/>
-              </w:rPr>
-              <w:t xml:space="preserve"> </w:t>
-            </w:r>
-            <w:r>
-              <w:rPr>
-                <w:lang w:val="en-US"/>
-              </w:rPr>
-              <w:t>onClick</w:t>
-            </w:r>
-            <w:r>
-              <w:rPr>
-                <w:lang w:val="en-US"/>
-              </w:rPr>
-              <w:t>);</w:t>
+              <w:t>tener(MouseEvent.CLICK, onClick);</w:t>
             </w:r>
           </w:p>
         </w:tc>
@@ -1548,25 +1602,9 @@
     <w:p>
       <w:pPr>
         <w:spacing w:after="0"/>
-        <w:jc w:val="center"/>
-        <w:rPr>
-          <w:b/>
-          <w:sz w:val="28"/>
-          <w:u w:val="single"/>
-        </w:rPr>
-      </w:pPr>
-      <w:r>
-        <w:rPr>
-          <w:b/>
-          <w:sz w:val="28"/>
-          <w:u w:val="single"/>
-        </w:rPr>
-        <w:t>AFTER</w:t>
-      </w:r>
-    </w:p>
-    <w:p>
-      <w:pPr>
-        <w:spacing w:after="0"/>
+        <w:rPr>
+          <w:lang w:val="en-GB"/>
+        </w:rPr>
       </w:pPr>
     </w:p>
     <w:tbl>
@@ -1586,9 +1624,17 @@
         <w:tc>
           <w:tcPr>
             <w:tcW w:w="4248" w:type="dxa"/>
+            <w:tcBorders>
+              <w:top w:val="single" w:sz="4" w:space="0" w:color="auto"/>
+              <w:left w:val="single" w:sz="4" w:space="0" w:color="auto"/>
+              <w:bottom w:val="single" w:sz="4" w:space="0" w:color="auto"/>
+              <w:right w:val="single" w:sz="4" w:space="0" w:color="auto"/>
+            </w:tcBorders>
+            <w:hideMark/>
           </w:tcPr>
           <w:p>
             <w:pPr>
+              <w:spacing w:line="240" w:lineRule="auto"/>
               <w:jc w:val="center"/>
               <w:rPr>
                 <w:b/>
@@ -1605,9 +1651,17 @@
         <w:tc>
           <w:tcPr>
             <w:tcW w:w="4814" w:type="dxa"/>
+            <w:tcBorders>
+              <w:top w:val="single" w:sz="4" w:space="0" w:color="auto"/>
+              <w:left w:val="single" w:sz="4" w:space="0" w:color="auto"/>
+              <w:bottom w:val="single" w:sz="4" w:space="0" w:color="auto"/>
+              <w:right w:val="single" w:sz="4" w:space="0" w:color="auto"/>
+            </w:tcBorders>
+            <w:hideMark/>
           </w:tcPr>
           <w:p>
             <w:pPr>
+              <w:spacing w:line="240" w:lineRule="auto"/>
               <w:jc w:val="center"/>
               <w:rPr>
                 <w:b/>
@@ -1637,8 +1691,8 @@
         <w:tblLook w:val="04A0" w:firstRow="1" w:lastRow="0" w:firstColumn="1" w:lastColumn="0" w:noHBand="0" w:noVBand="1"/>
       </w:tblPr>
       <w:tblGrid>
-        <w:gridCol w:w="4163"/>
-        <w:gridCol w:w="4899"/>
+        <w:gridCol w:w="2634"/>
+        <w:gridCol w:w="6428"/>
       </w:tblGrid>
       <w:tr>
         <w:trPr>
@@ -1647,8 +1701,18 @@
         <w:tc>
           <w:tcPr>
             <w:tcW w:w="4163" w:type="dxa"/>
+            <w:tcBorders>
+              <w:top w:val="single" w:sz="4" w:space="0" w:color="auto"/>
+              <w:left w:val="single" w:sz="4" w:space="0" w:color="auto"/>
+              <w:bottom w:val="single" w:sz="4" w:space="0" w:color="auto"/>
+              <w:right w:val="single" w:sz="4" w:space="0" w:color="auto"/>
+            </w:tcBorders>
+            <w:hideMark/>
           </w:tcPr>
           <w:p>
+            <w:pPr>
+              <w:spacing w:line="240" w:lineRule="auto"/>
+            </w:pPr>
             <w:r>
               <w:rPr>
                 <w:b/>
@@ -1656,18 +1720,25 @@
               <w:t>Wie:</w:t>
             </w:r>
             <w:r>
-              <w:t xml:space="preserve"> </w:t>
-            </w:r>
-            <w:r>
-              <w:t>Ball</w:t>
+              <w:t xml:space="preserve"> Shopscreen</w:t>
             </w:r>
           </w:p>
         </w:tc>
         <w:tc>
           <w:tcPr>
             <w:tcW w:w="4899" w:type="dxa"/>
+            <w:tcBorders>
+              <w:top w:val="single" w:sz="4" w:space="0" w:color="auto"/>
+              <w:left w:val="single" w:sz="4" w:space="0" w:color="auto"/>
+              <w:bottom w:val="single" w:sz="4" w:space="0" w:color="auto"/>
+              <w:right w:val="single" w:sz="4" w:space="0" w:color="auto"/>
+            </w:tcBorders>
+            <w:hideMark/>
           </w:tcPr>
           <w:p>
+            <w:pPr>
+              <w:spacing w:line="240" w:lineRule="auto"/>
+            </w:pPr>
             <w:r>
               <w:rPr>
                 <w:b/>
@@ -1675,10 +1746,7 @@
               <w:t>Classnaam:</w:t>
             </w:r>
             <w:r>
-              <w:t xml:space="preserve"> </w:t>
-            </w:r>
-            <w:r>
-              <w:t>Ball</w:t>
+              <w:t xml:space="preserve"> Ball</w:t>
             </w:r>
           </w:p>
         </w:tc>
@@ -1690,9 +1758,16 @@
         <w:tc>
           <w:tcPr>
             <w:tcW w:w="4163" w:type="dxa"/>
+            <w:tcBorders>
+              <w:top w:val="single" w:sz="4" w:space="0" w:color="auto"/>
+              <w:left w:val="single" w:sz="4" w:space="0" w:color="auto"/>
+              <w:bottom w:val="single" w:sz="4" w:space="0" w:color="auto"/>
+              <w:right w:val="single" w:sz="4" w:space="0" w:color="auto"/>
+            </w:tcBorders>
           </w:tcPr>
           <w:p>
             <w:pPr>
+              <w:spacing w:line="240" w:lineRule="auto"/>
               <w:rPr>
                 <w:b/>
               </w:rPr>
@@ -1702,29 +1777,592 @@
         <w:tc>
           <w:tcPr>
             <w:tcW w:w="4899" w:type="dxa"/>
+            <w:tcBorders>
+              <w:top w:val="single" w:sz="4" w:space="0" w:color="auto"/>
+              <w:left w:val="single" w:sz="4" w:space="0" w:color="auto"/>
+              <w:bottom w:val="single" w:sz="4" w:space="0" w:color="auto"/>
+              <w:right w:val="single" w:sz="4" w:space="0" w:color="auto"/>
+            </w:tcBorders>
           </w:tcPr>
           <w:p>
             <w:pPr>
-              <w:rPr>
-                <w:b/>
-                <w:lang w:val="en-GB"/>
-              </w:rPr>
-            </w:pPr>
-            <w:r>
-              <w:rPr>
-                <w:b/>
-                <w:lang w:val="en-GB"/>
-              </w:rPr>
-              <w:t>if (this.y &lt;= 0 || this.y &gt;= stage.stageHeight)</w:t>
-            </w:r>
-          </w:p>
-          <w:p>
-            <w:pPr>
-              <w:rPr>
-                <w:b/>
-                <w:lang w:val="en-GB"/>
-              </w:rPr>
-            </w:pPr>
+              <w:spacing w:line="240" w:lineRule="auto"/>
+              <w:rPr>
+                <w:b/>
+                <w:lang w:val="en-GB"/>
+              </w:rPr>
+            </w:pPr>
+          </w:p>
+        </w:tc>
+      </w:tr>
+      <w:tr>
+        <w:trPr>
+          <w:trHeight w:val="144"/>
+        </w:trPr>
+        <w:tc>
+          <w:tcPr>
+            <w:tcW w:w="4163" w:type="dxa"/>
+            <w:tcBorders>
+              <w:top w:val="single" w:sz="4" w:space="0" w:color="auto"/>
+              <w:left w:val="single" w:sz="4" w:space="0" w:color="auto"/>
+              <w:bottom w:val="single" w:sz="4" w:space="0" w:color="auto"/>
+              <w:right w:val="single" w:sz="4" w:space="0" w:color="auto"/>
+            </w:tcBorders>
+          </w:tcPr>
+          <w:p>
+            <w:pPr>
+              <w:spacing w:line="240" w:lineRule="auto"/>
+              <w:rPr>
+                <w:b/>
+              </w:rPr>
+            </w:pPr>
+            <w:r>
+              <w:rPr>
+                <w:b/>
+              </w:rPr>
+              <w:t xml:space="preserve">De terug knop spawnen en als je erop klikt dat je </w:t>
+            </w:r>
+            <w:r>
+              <w:rPr>
+                <w:b/>
+              </w:rPr>
+              <w:lastRenderedPageBreak/>
+              <w:t>dan terug gaat naar de main menu.</w:t>
+            </w:r>
+          </w:p>
+          <w:p>
+            <w:pPr>
+              <w:spacing w:line="240" w:lineRule="auto"/>
+              <w:rPr>
+                <w:b/>
+              </w:rPr>
+            </w:pPr>
+          </w:p>
+        </w:tc>
+        <w:tc>
+          <w:tcPr>
+            <w:tcW w:w="4899" w:type="dxa"/>
+            <w:tcBorders>
+              <w:top w:val="single" w:sz="4" w:space="0" w:color="auto"/>
+              <w:left w:val="single" w:sz="4" w:space="0" w:color="auto"/>
+              <w:bottom w:val="single" w:sz="4" w:space="0" w:color="auto"/>
+              <w:right w:val="single" w:sz="4" w:space="0" w:color="auto"/>
+            </w:tcBorders>
+          </w:tcPr>
+          <w:p>
+            <w:pPr>
+              <w:spacing w:line="240" w:lineRule="auto"/>
+              <w:rPr>
+                <w:b/>
+                <w:lang w:val="en-GB"/>
+              </w:rPr>
+            </w:pPr>
+            <w:r>
+              <w:rPr>
+                <w:b/>
+                <w:lang w:val="en-GB"/>
+              </w:rPr>
+              <w:lastRenderedPageBreak/>
+              <w:t>Public static const BACK_BUTTON:String = “back button”;</w:t>
+            </w:r>
+          </w:p>
+          <w:p>
+            <w:pPr>
+              <w:spacing w:line="240" w:lineRule="auto"/>
+              <w:rPr>
+                <w:b/>
+                <w:lang w:val="en-GB"/>
+              </w:rPr>
+            </w:pPr>
+            <w:r>
+              <w:rPr>
+                <w:b/>
+                <w:lang w:val="en-GB"/>
+              </w:rPr>
+              <w:t>Private var optionArt:MovieClip = new OptionArt</w:t>
+            </w:r>
+          </w:p>
+          <w:p>
+            <w:pPr>
+              <w:spacing w:line="240" w:lineRule="auto"/>
+              <w:rPr>
+                <w:b/>
+                <w:lang w:val="en-GB"/>
+              </w:rPr>
+            </w:pPr>
+          </w:p>
+          <w:p>
+            <w:pPr>
+              <w:spacing w:line="240" w:lineRule="auto"/>
+              <w:rPr>
+                <w:b/>
+                <w:lang w:val="en-GB"/>
+              </w:rPr>
+            </w:pPr>
+            <w:r>
+              <w:rPr>
+                <w:b/>
+                <w:lang w:val="en-GB"/>
+              </w:rPr>
+              <w:t>Private function init(e:event)</w:t>
+            </w:r>
+          </w:p>
+          <w:p>
+            <w:pPr>
+              <w:spacing w:line="240" w:lineRule="auto"/>
+              <w:rPr>
+                <w:b/>
+                <w:lang w:val="en-GB"/>
+              </w:rPr>
+            </w:pPr>
+            <w:r>
+              <w:rPr>
+                <w:b/>
+                <w:lang w:val="en-GB"/>
+              </w:rPr>
+              <w:t>{</w:t>
+            </w:r>
+          </w:p>
+          <w:p>
+            <w:pPr>
+              <w:spacing w:line="240" w:lineRule="auto"/>
+              <w:rPr>
+                <w:b/>
+                <w:lang w:val="en-GB"/>
+              </w:rPr>
+            </w:pPr>
+            <w:r>
+              <w:rPr>
+                <w:b/>
+                <w:lang w:val="en-GB"/>
+              </w:rPr>
+              <w:t xml:space="preserve">     addChild(optionArt);</w:t>
+            </w:r>
+          </w:p>
+          <w:p>
+            <w:pPr>
+              <w:spacing w:line="240" w:lineRule="auto"/>
+              <w:rPr>
+                <w:b/>
+                <w:lang w:val="en-GB"/>
+              </w:rPr>
+            </w:pPr>
+          </w:p>
+          <w:p>
+            <w:pPr>
+              <w:spacing w:line="240" w:lineRule="auto"/>
+              <w:rPr>
+                <w:b/>
+                <w:lang w:val="en-GB"/>
+              </w:rPr>
+            </w:pPr>
+            <w:r>
+              <w:rPr>
+                <w:b/>
+                <w:lang w:val="en-GB"/>
+              </w:rPr>
+              <w:t>optionArt.addEventListener(MouseEvent.CLICK,btn_back_click);</w:t>
+            </w:r>
+          </w:p>
+          <w:p>
+            <w:pPr>
+              <w:spacing w:line="240" w:lineRule="auto"/>
+              <w:rPr>
+                <w:b/>
+                <w:lang w:val="en-GB"/>
+              </w:rPr>
+            </w:pPr>
+            <w:r>
+              <w:rPr>
+                <w:b/>
+                <w:lang w:val="en-GB"/>
+              </w:rPr>
+              <w:t>}</w:t>
+            </w:r>
+          </w:p>
+          <w:p>
+            <w:pPr>
+              <w:spacing w:line="240" w:lineRule="auto"/>
+              <w:rPr>
+                <w:b/>
+                <w:lang w:val="en-GB"/>
+              </w:rPr>
+            </w:pPr>
+          </w:p>
+          <w:p>
+            <w:pPr>
+              <w:spacing w:line="240" w:lineRule="auto"/>
+              <w:rPr>
+                <w:b/>
+                <w:lang w:val="en-GB"/>
+              </w:rPr>
+            </w:pPr>
+            <w:r>
+              <w:rPr>
+                <w:b/>
+                <w:lang w:val="en-GB"/>
+              </w:rPr>
+              <w:t>Private function btn_back_click(e:MouseEvent)</w:t>
+            </w:r>
+          </w:p>
+          <w:p>
+            <w:pPr>
+              <w:spacing w:line="240" w:lineRule="auto"/>
+              <w:rPr>
+                <w:b/>
+                <w:lang w:val="en-GB"/>
+              </w:rPr>
+            </w:pPr>
+            <w:r>
+              <w:rPr>
+                <w:b/>
+                <w:lang w:val="en-GB"/>
+              </w:rPr>
+              <w:t>{</w:t>
+            </w:r>
+          </w:p>
+          <w:p>
+            <w:pPr>
+              <w:spacing w:line="240" w:lineRule="auto"/>
+              <w:rPr>
+                <w:b/>
+                <w:lang w:val="en-GB"/>
+              </w:rPr>
+            </w:pPr>
+            <w:r>
+              <w:rPr>
+                <w:b/>
+                <w:lang w:val="en-GB"/>
+              </w:rPr>
+              <w:t xml:space="preserve">    optionArt.removeEventListener(MouseEvent.CLICK,btn_back_click);</w:t>
+            </w:r>
+          </w:p>
+          <w:p>
+            <w:pPr>
+              <w:spacing w:line="240" w:lineRule="auto"/>
+              <w:rPr>
+                <w:b/>
+                <w:lang w:val="en-GB"/>
+              </w:rPr>
+            </w:pPr>
+            <w:r>
+              <w:rPr>
+                <w:b/>
+                <w:lang w:val="en-GB"/>
+              </w:rPr>
+              <w:t>dispatchEvent(new Event(BACK_BUTTON));</w:t>
+            </w:r>
+          </w:p>
+          <w:p>
+            <w:pPr>
+              <w:spacing w:line="240" w:lineRule="auto"/>
+              <w:rPr>
+                <w:b/>
+                <w:lang w:val="en-GB"/>
+              </w:rPr>
+            </w:pPr>
+            <w:r>
+              <w:rPr>
+                <w:b/>
+                <w:lang w:val="en-GB"/>
+              </w:rPr>
+              <w:t>}</w:t>
+            </w:r>
+          </w:p>
+        </w:tc>
+      </w:tr>
+      <w:tr>
+        <w:trPr>
+          <w:trHeight w:val="70"/>
+        </w:trPr>
+        <w:tc>
+          <w:tcPr>
+            <w:tcW w:w="4163" w:type="dxa"/>
+            <w:tcBorders>
+              <w:top w:val="single" w:sz="4" w:space="0" w:color="auto"/>
+              <w:left w:val="single" w:sz="4" w:space="0" w:color="auto"/>
+              <w:bottom w:val="single" w:sz="4" w:space="0" w:color="auto"/>
+              <w:right w:val="single" w:sz="4" w:space="0" w:color="auto"/>
+            </w:tcBorders>
+            <w:hideMark/>
+          </w:tcPr>
+          <w:p>
+            <w:pPr>
+              <w:spacing w:line="240" w:lineRule="auto"/>
+            </w:pPr>
+            <w:r>
+              <w:lastRenderedPageBreak/>
+              <w:t xml:space="preserve">Luister naar: als er op een knop wordt </w:t>
+            </w:r>
+            <w:r>
+              <w:rPr>
+                <w:b/>
+              </w:rPr>
+              <w:t>losgelaten</w:t>
+            </w:r>
+            <w:r>
+              <w:t>, voer vervolgens de actie “invoer” uit.</w:t>
+            </w:r>
+          </w:p>
+        </w:tc>
+        <w:tc>
+          <w:tcPr>
+            <w:tcW w:w="4899" w:type="dxa"/>
+            <w:tcBorders>
+              <w:top w:val="single" w:sz="4" w:space="0" w:color="auto"/>
+              <w:left w:val="single" w:sz="4" w:space="0" w:color="auto"/>
+              <w:bottom w:val="single" w:sz="4" w:space="0" w:color="auto"/>
+              <w:right w:val="single" w:sz="4" w:space="0" w:color="auto"/>
+            </w:tcBorders>
+            <w:hideMark/>
+          </w:tcPr>
+          <w:p>
+            <w:pPr>
+              <w:spacing w:line="240" w:lineRule="auto"/>
+              <w:rPr>
+                <w:lang w:val="en-GB"/>
+              </w:rPr>
+            </w:pPr>
+            <w:r>
+              <w:rPr>
+                <w:lang w:val="en-US"/>
+              </w:rPr>
+              <w:t>stage.addEventListener(KeyboardEvent.</w:t>
+            </w:r>
+            <w:r>
+              <w:rPr>
+                <w:b/>
+                <w:lang w:val="en-US"/>
+              </w:rPr>
+              <w:t>KEY_UP</w:t>
+            </w:r>
+            <w:r>
+              <w:rPr>
+                <w:lang w:val="en-US"/>
+              </w:rPr>
+              <w:t>, invoer);</w:t>
+            </w:r>
+          </w:p>
+        </w:tc>
+      </w:tr>
+    </w:tbl>
+    <w:p>
+      <w:pPr>
+        <w:spacing w:after="0"/>
+        <w:rPr>
+          <w:rFonts w:ascii="Arial" w:hAnsi="Arial" w:cs="Arial"/>
+          <w:sz w:val="24"/>
+          <w:szCs w:val="24"/>
+          <w:lang w:val="en-GB"/>
+        </w:rPr>
+      </w:pPr>
+    </w:p>
+    <w:p>
+      <w:pPr>
+        <w:spacing w:after="0"/>
+      </w:pPr>
+      <w:r>
+        <w:rPr>
+          <w:b/>
+        </w:rPr>
+        <w:t>Concept referentie:</w:t>
+      </w:r>
+      <w:r>
+        <w:tab/>
+      </w:r>
+      <w:r>
+        <w:tab/>
+        <w:t>Voorbeeld Aanpassing 1</w:t>
+      </w:r>
+    </w:p>
+    <w:p>
+      <w:pPr>
+        <w:spacing w:after="0"/>
+        <w:rPr>
+          <w:b/>
+        </w:rPr>
+      </w:pPr>
+      <w:r>
+        <w:rPr>
+          <w:b/>
+        </w:rPr>
+        <w:t>Uitwerking:</w:t>
+      </w:r>
+    </w:p>
+    <w:p>
+      <w:pPr>
+        <w:spacing w:after="0"/>
+      </w:pPr>
+    </w:p>
+    <w:p>
+      <w:pPr>
+        <w:spacing w:after="0"/>
+        <w:jc w:val="center"/>
+        <w:rPr>
+          <w:b/>
+          <w:sz w:val="28"/>
+          <w:u w:val="single"/>
+        </w:rPr>
+      </w:pPr>
+      <w:r>
+        <w:rPr>
+          <w:b/>
+          <w:sz w:val="28"/>
+          <w:u w:val="single"/>
+        </w:rPr>
+        <w:t>BEFORE</w:t>
+      </w:r>
+    </w:p>
+    <w:p>
+      <w:pPr>
+        <w:spacing w:after="0"/>
+        <w:rPr>
+          <w:rFonts w:ascii="Arial" w:hAnsi="Arial" w:cs="Arial"/>
+          <w:sz w:val="24"/>
+          <w:szCs w:val="24"/>
+          <w:lang w:val="en-GB"/>
+        </w:rPr>
+      </w:pPr>
+    </w:p>
+    <w:tbl>
+      <w:tblPr>
+        <w:tblStyle w:val="Tabelraster"/>
+        <w:tblW w:w="0" w:type="auto"/>
+        <w:tblLook w:val="04A0" w:firstRow="1" w:lastRow="0" w:firstColumn="1" w:lastColumn="0" w:noHBand="0" w:noVBand="1"/>
+      </w:tblPr>
+      <w:tblGrid>
+        <w:gridCol w:w="4248"/>
+        <w:gridCol w:w="4814"/>
+      </w:tblGrid>
+      <w:tr>
+        <w:trPr>
+          <w:trHeight w:val="122"/>
+        </w:trPr>
+        <w:tc>
+          <w:tcPr>
+            <w:tcW w:w="4248" w:type="dxa"/>
+            <w:tcBorders>
+              <w:top w:val="single" w:sz="4" w:space="0" w:color="auto"/>
+              <w:left w:val="single" w:sz="4" w:space="0" w:color="auto"/>
+              <w:bottom w:val="single" w:sz="4" w:space="0" w:color="auto"/>
+              <w:right w:val="single" w:sz="4" w:space="0" w:color="auto"/>
+            </w:tcBorders>
+            <w:hideMark/>
+          </w:tcPr>
+          <w:p>
+            <w:pPr>
+              <w:spacing w:line="240" w:lineRule="auto"/>
+              <w:jc w:val="center"/>
+              <w:rPr>
+                <w:b/>
+              </w:rPr>
+            </w:pPr>
+            <w:r>
+              <w:rPr>
+                <w:b/>
+              </w:rPr>
+              <w:t>PSEUDOCODE</w:t>
+            </w:r>
+          </w:p>
+        </w:tc>
+        <w:tc>
+          <w:tcPr>
+            <w:tcW w:w="4814" w:type="dxa"/>
+            <w:tcBorders>
+              <w:top w:val="single" w:sz="4" w:space="0" w:color="auto"/>
+              <w:left w:val="single" w:sz="4" w:space="0" w:color="auto"/>
+              <w:bottom w:val="single" w:sz="4" w:space="0" w:color="auto"/>
+              <w:right w:val="single" w:sz="4" w:space="0" w:color="auto"/>
+            </w:tcBorders>
+            <w:hideMark/>
+          </w:tcPr>
+          <w:p>
+            <w:pPr>
+              <w:spacing w:line="240" w:lineRule="auto"/>
+              <w:jc w:val="center"/>
+              <w:rPr>
+                <w:b/>
+              </w:rPr>
+            </w:pPr>
+            <w:r>
+              <w:rPr>
+                <w:b/>
+              </w:rPr>
+              <w:t>Actionscript 3.0 Code</w:t>
+            </w:r>
+          </w:p>
+        </w:tc>
+      </w:tr>
+    </w:tbl>
+    <w:p>
+      <w:pPr>
+        <w:spacing w:after="0"/>
+      </w:pPr>
+    </w:p>
+    <w:tbl>
+      <w:tblPr>
+        <w:tblStyle w:val="Tabelraster"/>
+        <w:tblW w:w="0" w:type="auto"/>
+        <w:tblLook w:val="04A0" w:firstRow="1" w:lastRow="0" w:firstColumn="1" w:lastColumn="0" w:noHBand="0" w:noVBand="1"/>
+      </w:tblPr>
+      <w:tblGrid>
+        <w:gridCol w:w="4115"/>
+        <w:gridCol w:w="4947"/>
+      </w:tblGrid>
+      <w:tr>
+        <w:trPr>
+          <w:trHeight w:val="58"/>
+        </w:trPr>
+        <w:tc>
+          <w:tcPr>
+            <w:tcW w:w="4531" w:type="dxa"/>
+            <w:tcBorders>
+              <w:top w:val="single" w:sz="4" w:space="0" w:color="auto"/>
+              <w:left w:val="single" w:sz="4" w:space="0" w:color="auto"/>
+              <w:bottom w:val="single" w:sz="4" w:space="0" w:color="auto"/>
+              <w:right w:val="single" w:sz="4" w:space="0" w:color="auto"/>
+            </w:tcBorders>
+            <w:hideMark/>
+          </w:tcPr>
+          <w:p>
+            <w:pPr>
+              <w:spacing w:line="240" w:lineRule="auto"/>
+            </w:pPr>
+            <w:r>
+              <w:rPr>
+                <w:b/>
+              </w:rPr>
+              <w:t>Wie:</w:t>
+            </w:r>
+            <w:r>
+              <w:t>Ball</w:t>
+            </w:r>
+          </w:p>
+        </w:tc>
+        <w:tc>
+          <w:tcPr>
+            <w:tcW w:w="4531" w:type="dxa"/>
+            <w:tcBorders>
+              <w:top w:val="single" w:sz="4" w:space="0" w:color="auto"/>
+              <w:left w:val="single" w:sz="4" w:space="0" w:color="auto"/>
+              <w:bottom w:val="single" w:sz="4" w:space="0" w:color="auto"/>
+              <w:right w:val="single" w:sz="4" w:space="0" w:color="auto"/>
+            </w:tcBorders>
+            <w:hideMark/>
+          </w:tcPr>
+          <w:p>
+            <w:pPr>
+              <w:spacing w:line="240" w:lineRule="auto"/>
+            </w:pPr>
+            <w:r>
+              <w:rPr>
+                <w:b/>
+              </w:rPr>
+              <w:t>Classnaam:</w:t>
+            </w:r>
+            <w:r>
+              <w:t xml:space="preserve"> GameScreen</w:t>
+            </w:r>
           </w:p>
         </w:tc>
       </w:tr>
@@ -1734,229 +2372,171 @@
         </w:trPr>
         <w:tc>
           <w:tcPr>
-            <w:tcW w:w="4163" w:type="dxa"/>
+            <w:tcW w:w="4531" w:type="dxa"/>
+            <w:tcBorders>
+              <w:top w:val="single" w:sz="4" w:space="0" w:color="auto"/>
+              <w:left w:val="single" w:sz="4" w:space="0" w:color="auto"/>
+              <w:bottom w:val="single" w:sz="4" w:space="0" w:color="auto"/>
+              <w:right w:val="single" w:sz="4" w:space="0" w:color="auto"/>
+            </w:tcBorders>
           </w:tcPr>
           <w:p>
             <w:pPr>
-              <w:rPr>
-                <w:b/>
-              </w:rPr>
-            </w:pPr>
-            <w:r>
-              <w:rPr>
-                <w:b/>
-              </w:rPr>
-              <w:lastRenderedPageBreak/>
-              <w:t>Ball speed verlagen</w:t>
-            </w:r>
+              <w:spacing w:line="240" w:lineRule="auto"/>
+            </w:pPr>
+            <w:r>
+              <w:t>De ball Spawnt nu 4 ballen</w:t>
+            </w:r>
+          </w:p>
+          <w:p>
+            <w:pPr>
+              <w:spacing w:line="240" w:lineRule="auto"/>
+              <w:rPr>
+                <w:b/>
+              </w:rPr>
+            </w:pPr>
           </w:p>
         </w:tc>
         <w:tc>
           <w:tcPr>
-            <w:tcW w:w="4899" w:type="dxa"/>
+            <w:tcW w:w="4531" w:type="dxa"/>
+            <w:tcBorders>
+              <w:top w:val="single" w:sz="4" w:space="0" w:color="auto"/>
+              <w:left w:val="single" w:sz="4" w:space="0" w:color="auto"/>
+              <w:bottom w:val="single" w:sz="4" w:space="0" w:color="auto"/>
+              <w:right w:val="single" w:sz="4" w:space="0" w:color="auto"/>
+            </w:tcBorders>
           </w:tcPr>
           <w:p>
             <w:pPr>
-              <w:rPr>
-                <w:lang w:val="en-GB"/>
-              </w:rPr>
-            </w:pPr>
-            <w:r>
-              <w:rPr>
-                <w:lang w:val="en-GB"/>
-              </w:rPr>
-              <w:t xml:space="preserve">private function loop(e:Event):void </w:t>
-            </w:r>
-          </w:p>
-          <w:p>
-            <w:pPr>
-              <w:rPr>
-                <w:lang w:val="en-GB"/>
-              </w:rPr>
-            </w:pPr>
-            <w:r>
-              <w:rPr>
-                <w:lang w:val="en-GB"/>
-              </w:rPr>
-              <w:tab/>
-            </w:r>
-            <w:r>
-              <w:rPr>
-                <w:lang w:val="en-GB"/>
-              </w:rPr>
-              <w:tab/>
+              <w:spacing w:line="240" w:lineRule="auto"/>
+              <w:rPr>
+                <w:lang w:val="en-GB"/>
+              </w:rPr>
+            </w:pPr>
+            <w:r>
+              <w:rPr>
+                <w:lang w:val="en-GB"/>
+              </w:rPr>
+              <w:t>For(i:int = 0; i &lt; 4; i++)</w:t>
+            </w:r>
+          </w:p>
+          <w:p>
+            <w:pPr>
+              <w:spacing w:line="240" w:lineRule="auto"/>
+              <w:rPr>
+                <w:lang w:val="en-GB"/>
+              </w:rPr>
+            </w:pPr>
+            <w:r>
+              <w:rPr>
+                <w:lang w:val="en-GB"/>
+              </w:rPr>
               <w:t>{</w:t>
             </w:r>
           </w:p>
           <w:p>
             <w:pPr>
-              <w:rPr>
-                <w:lang w:val="en-GB"/>
-              </w:rPr>
-            </w:pPr>
-            <w:r>
-              <w:rPr>
-                <w:lang w:val="en-GB"/>
-              </w:rPr>
-              <w:tab/>
-            </w:r>
-            <w:r>
-              <w:rPr>
-                <w:lang w:val="en-GB"/>
-              </w:rPr>
-              <w:tab/>
-            </w:r>
-            <w:r>
-              <w:rPr>
-                <w:lang w:val="en-GB"/>
-              </w:rPr>
-              <w:tab/>
-              <w:t>this.x += _movement.x;</w:t>
-            </w:r>
-          </w:p>
-          <w:p>
-            <w:pPr>
-              <w:rPr>
-                <w:lang w:val="en-GB"/>
-              </w:rPr>
-            </w:pPr>
-            <w:r>
-              <w:rPr>
-                <w:lang w:val="en-GB"/>
-              </w:rPr>
-              <w:tab/>
-            </w:r>
-            <w:r>
-              <w:rPr>
-                <w:lang w:val="en-GB"/>
-              </w:rPr>
-              <w:tab/>
-            </w:r>
-            <w:r>
-              <w:rPr>
-                <w:lang w:val="en-GB"/>
-              </w:rPr>
-              <w:tab/>
-              <w:t>this.y += _movement.y;</w:t>
-            </w:r>
-          </w:p>
-          <w:p>
-            <w:pPr>
-              <w:rPr>
-                <w:lang w:val="en-GB"/>
-              </w:rPr>
-            </w:pPr>
-            <w:r>
-              <w:rPr>
-                <w:lang w:val="en-GB"/>
-              </w:rPr>
-              <w:tab/>
-            </w:r>
-            <w:r>
-              <w:rPr>
-                <w:lang w:val="en-GB"/>
-              </w:rPr>
-              <w:tab/>
-            </w:r>
-            <w:r>
-              <w:rPr>
-                <w:lang w:val="en-GB"/>
-              </w:rPr>
-              <w:tab/>
-            </w:r>
-          </w:p>
-          <w:p>
-            <w:pPr>
-              <w:rPr>
-                <w:lang w:val="en-GB"/>
-              </w:rPr>
-            </w:pPr>
-            <w:r>
-              <w:rPr>
-                <w:lang w:val="en-GB"/>
-              </w:rPr>
-              <w:tab/>
-            </w:r>
-            <w:r>
-              <w:rPr>
-                <w:lang w:val="en-GB"/>
-              </w:rPr>
-              <w:tab/>
-            </w:r>
-            <w:r>
-              <w:rPr>
-                <w:lang w:val="en-GB"/>
-              </w:rPr>
-              <w:tab/>
-              <w:t>if (this.y &lt;= 0 || this.y &gt;= stage.stageHeight)</w:t>
-            </w:r>
-          </w:p>
-          <w:p>
-            <w:r>
-              <w:rPr>
-                <w:lang w:val="en-GB"/>
-              </w:rPr>
-              <w:tab/>
-            </w:r>
-            <w:r>
-              <w:rPr>
-                <w:lang w:val="en-GB"/>
-              </w:rPr>
-              <w:tab/>
-            </w:r>
-            <w:r>
-              <w:rPr>
-                <w:lang w:val="en-GB"/>
-              </w:rPr>
-              <w:tab/>
-            </w:r>
-            <w:r>
-              <w:t>{</w:t>
-            </w:r>
-          </w:p>
-          <w:p>
-            <w:r>
-              <w:tab/>
-            </w:r>
-            <w:r>
-              <w:tab/>
-            </w:r>
-            <w:r>
-              <w:tab/>
-            </w:r>
-            <w:r>
-              <w:tab/>
-              <w:t>_movement.y *= -1;</w:t>
-            </w:r>
-          </w:p>
-          <w:p>
-            <w:r>
-              <w:tab/>
-            </w:r>
-            <w:r>
-              <w:tab/>
-            </w:r>
-            <w:r>
-              <w:tab/>
-            </w:r>
-            <w:r>
-              <w:tab/>
-            </w:r>
-          </w:p>
-          <w:p>
-            <w:pPr>
-              <w:rPr>
-                <w:b/>
-              </w:rPr>
-            </w:pPr>
-            <w:r>
-              <w:tab/>
-            </w:r>
-            <w:r>
-              <w:tab/>
-            </w:r>
-            <w:r>
-              <w:tab/>
+              <w:spacing w:line="240" w:lineRule="auto"/>
+              <w:rPr>
+                <w:b/>
+                <w:lang w:val="en-GB"/>
+              </w:rPr>
+            </w:pPr>
+            <w:r>
+              <w:rPr>
+                <w:b/>
+                <w:lang w:val="en-GB"/>
+              </w:rPr>
+              <w:t>Balls.push(newBall());</w:t>
+            </w:r>
+          </w:p>
+          <w:p>
+            <w:pPr>
+              <w:spacing w:line="240" w:lineRule="auto"/>
+              <w:rPr>
+                <w:b/>
+                <w:lang w:val="en-GB"/>
+              </w:rPr>
+            </w:pPr>
+            <w:r>
+              <w:rPr>
+                <w:b/>
+                <w:lang w:val="en-GB"/>
+              </w:rPr>
+              <w:t>addChild(balls[i]);</w:t>
+            </w:r>
+          </w:p>
+          <w:p>
+            <w:pPr>
+              <w:spacing w:line="240" w:lineRule="auto"/>
+              <w:rPr>
+                <w:b/>
+                <w:lang w:val="en-GB"/>
+              </w:rPr>
+            </w:pPr>
+            <w:r>
+              <w:rPr>
+                <w:b/>
+                <w:lang w:val="en-GB"/>
+              </w:rPr>
+              <w:t>balls[i].reset();</w:t>
+            </w:r>
+          </w:p>
+          <w:p>
+            <w:pPr>
+              <w:spacing w:line="240" w:lineRule="auto"/>
+              <w:rPr>
+                <w:b/>
+                <w:lang w:val="en-GB"/>
+              </w:rPr>
+            </w:pPr>
+          </w:p>
+          <w:p>
+            <w:pPr>
+              <w:spacing w:line="240" w:lineRule="auto"/>
+              <w:rPr>
+                <w:b/>
+                <w:lang w:val="en-GB"/>
+              </w:rPr>
+            </w:pPr>
+            <w:r>
+              <w:rPr>
+                <w:b/>
+                <w:lang w:val="en-GB"/>
+              </w:rPr>
+              <w:t>balls[i].addEventListener(Ball.OUTSIDE_RIGHT, onRightOut);</w:t>
+            </w:r>
+          </w:p>
+          <w:p>
+            <w:pPr>
+              <w:spacing w:line="240" w:lineRule="auto"/>
+              <w:rPr>
+                <w:b/>
+                <w:lang w:val="en-GB"/>
+              </w:rPr>
+            </w:pPr>
+            <w:r>
+              <w:rPr>
+                <w:b/>
+                <w:lang w:val="en-GB"/>
+              </w:rPr>
+              <w:t>balls[i].addEventListener(Ball.OUTSIDE_LEFT, onLeftOut);</w:t>
+            </w:r>
+          </w:p>
+          <w:p>
+            <w:pPr>
+              <w:spacing w:line="240" w:lineRule="auto"/>
+              <w:rPr>
+                <w:b/>
+                <w:lang w:val="en-GB"/>
+              </w:rPr>
+            </w:pPr>
+            <w:r>
+              <w:rPr>
+                <w:b/>
+                <w:lang w:val="en-GB"/>
+              </w:rPr>
               <w:t>}</w:t>
             </w:r>
           </w:p>
@@ -1968,29 +2548,38 @@
         </w:trPr>
         <w:tc>
           <w:tcPr>
-            <w:tcW w:w="4163" w:type="dxa"/>
+            <w:tcW w:w="4531" w:type="dxa"/>
+            <w:tcBorders>
+              <w:top w:val="single" w:sz="4" w:space="0" w:color="auto"/>
+              <w:left w:val="single" w:sz="4" w:space="0" w:color="auto"/>
+              <w:bottom w:val="single" w:sz="4" w:space="0" w:color="auto"/>
+              <w:right w:val="single" w:sz="4" w:space="0" w:color="auto"/>
+            </w:tcBorders>
+            <w:hideMark/>
           </w:tcPr>
           <w:p>
-            <w:r>
-              <w:t xml:space="preserve">Luister naar: als er op een knop wordt </w:t>
-            </w:r>
-            <w:r>
-              <w:rPr>
-                <w:b/>
-              </w:rPr>
-              <w:t>losgelaten</w:t>
-            </w:r>
-            <w:r>
-              <w:t>, voer vervolgens de actie “invoer” uit.</w:t>
+            <w:pPr>
+              <w:spacing w:line="240" w:lineRule="auto"/>
+            </w:pPr>
+            <w:r>
+              <w:t>Luister naar: Wanneer het spel begint</w:t>
             </w:r>
           </w:p>
         </w:tc>
         <w:tc>
           <w:tcPr>
-            <w:tcW w:w="4899" w:type="dxa"/>
+            <w:tcW w:w="4531" w:type="dxa"/>
+            <w:tcBorders>
+              <w:top w:val="single" w:sz="4" w:space="0" w:color="auto"/>
+              <w:left w:val="single" w:sz="4" w:space="0" w:color="auto"/>
+              <w:bottom w:val="single" w:sz="4" w:space="0" w:color="auto"/>
+              <w:right w:val="single" w:sz="4" w:space="0" w:color="auto"/>
+            </w:tcBorders>
+            <w:hideMark/>
           </w:tcPr>
           <w:p>
             <w:pPr>
+              <w:spacing w:line="240" w:lineRule="auto"/>
               <w:rPr>
                 <w:lang w:val="en-US"/>
               </w:rPr>
@@ -1999,27 +2588,7 @@
               <w:rPr>
                 <w:lang w:val="en-US"/>
               </w:rPr>
-              <w:t>stage.addEventListener(KeyboardEvent.</w:t>
-            </w:r>
-            <w:r>
-              <w:rPr>
-                <w:b/>
-                <w:lang w:val="en-US"/>
-              </w:rPr>
-              <w:t>KEY_</w:t>
-            </w:r>
-            <w:r>
-              <w:rPr>
-                <w:b/>
-                <w:lang w:val="en-US"/>
-              </w:rPr>
-              <w:t>UP</w:t>
-            </w:r>
-            <w:r>
-              <w:rPr>
-                <w:lang w:val="en-US"/>
-              </w:rPr>
-              <w:t>, invoer);</w:t>
+              <w:t>this.addEventListener(Event.ADDED_TO_STAGE,init);</w:t>
             </w:r>
           </w:p>
         </w:tc>
@@ -2028,23 +2597,2058 @@
     <w:p>
       <w:pPr>
         <w:spacing w:after="0"/>
-        <w:jc w:val="center"/>
         <w:rPr>
           <w:rFonts w:ascii="Arial" w:hAnsi="Arial" w:cs="Arial"/>
           <w:sz w:val="24"/>
           <w:szCs w:val="24"/>
-          <w:lang w:val="en-US"/>
+          <w:lang w:val="en-GB"/>
+        </w:rPr>
+      </w:pPr>
+    </w:p>
+    <w:p>
+      <w:pPr>
+        <w:spacing w:after="0"/>
+        <w:rPr>
+          <w:rFonts w:ascii="Arial" w:hAnsi="Arial" w:cs="Arial"/>
+          <w:sz w:val="24"/>
+          <w:szCs w:val="24"/>
+          <w:lang w:val="en-GB"/>
+        </w:rPr>
+      </w:pPr>
+    </w:p>
+    <w:p>
+      <w:pPr>
+        <w:spacing w:after="0"/>
+        <w:jc w:val="center"/>
+        <w:rPr>
+          <w:b/>
+          <w:sz w:val="28"/>
+          <w:u w:val="single"/>
+          <w:lang w:val="en-GB"/>
+        </w:rPr>
+      </w:pPr>
+    </w:p>
+    <w:p>
+      <w:pPr>
+        <w:spacing w:after="0"/>
+        <w:jc w:val="center"/>
+        <w:rPr>
+          <w:b/>
+          <w:sz w:val="28"/>
+          <w:u w:val="single"/>
+          <w:lang w:val="en-GB"/>
+        </w:rPr>
+      </w:pPr>
+    </w:p>
+    <w:p>
+      <w:pPr>
+        <w:spacing w:after="0"/>
+        <w:jc w:val="center"/>
+        <w:rPr>
+          <w:b/>
+          <w:sz w:val="28"/>
+          <w:u w:val="single"/>
+          <w:lang w:val="en-GB"/>
+        </w:rPr>
+      </w:pPr>
+    </w:p>
+    <w:p>
+      <w:pPr>
+        <w:spacing w:after="0"/>
+        <w:jc w:val="center"/>
+        <w:rPr>
+          <w:b/>
+          <w:sz w:val="28"/>
+          <w:u w:val="single"/>
+          <w:lang w:val="en-GB"/>
+        </w:rPr>
+      </w:pPr>
+    </w:p>
+    <w:p>
+      <w:pPr>
+        <w:spacing w:after="0"/>
+        <w:jc w:val="center"/>
+        <w:rPr>
+          <w:b/>
+          <w:sz w:val="28"/>
+          <w:u w:val="single"/>
+          <w:lang w:val="en-GB"/>
+        </w:rPr>
+      </w:pPr>
+    </w:p>
+    <w:p>
+      <w:pPr>
+        <w:spacing w:after="0"/>
+        <w:jc w:val="center"/>
+        <w:rPr>
+          <w:b/>
+          <w:sz w:val="28"/>
+          <w:u w:val="single"/>
         </w:rPr>
       </w:pPr>
       <w:r>
         <w:rPr>
-          <w:lang w:val="en-US"/>
-        </w:rPr>
-        <w:br w:type="textWrapping" w:clear="all"/>
+          <w:b/>
+          <w:sz w:val="28"/>
+          <w:u w:val="single"/>
+        </w:rPr>
+        <w:t>AFTER</w:t>
       </w:r>
+    </w:p>
+    <w:p>
+      <w:pPr>
+        <w:spacing w:after="0"/>
+        <w:rPr>
+          <w:rFonts w:ascii="Arial" w:hAnsi="Arial" w:cs="Arial"/>
+          <w:sz w:val="24"/>
+          <w:szCs w:val="24"/>
+          <w:lang w:val="en-GB"/>
+        </w:rPr>
+      </w:pPr>
+    </w:p>
+    <w:tbl>
+      <w:tblPr>
+        <w:tblStyle w:val="Tabelraster"/>
+        <w:tblW w:w="0" w:type="auto"/>
+        <w:tblLook w:val="04A0" w:firstRow="1" w:lastRow="0" w:firstColumn="1" w:lastColumn="0" w:noHBand="0" w:noVBand="1"/>
+      </w:tblPr>
+      <w:tblGrid>
+        <w:gridCol w:w="4248"/>
+        <w:gridCol w:w="4814"/>
+      </w:tblGrid>
+      <w:tr>
+        <w:trPr>
+          <w:trHeight w:val="122"/>
+        </w:trPr>
+        <w:tc>
+          <w:tcPr>
+            <w:tcW w:w="4248" w:type="dxa"/>
+            <w:tcBorders>
+              <w:top w:val="single" w:sz="4" w:space="0" w:color="auto"/>
+              <w:left w:val="single" w:sz="4" w:space="0" w:color="auto"/>
+              <w:bottom w:val="single" w:sz="4" w:space="0" w:color="auto"/>
+              <w:right w:val="single" w:sz="4" w:space="0" w:color="auto"/>
+            </w:tcBorders>
+            <w:hideMark/>
+          </w:tcPr>
+          <w:p>
+            <w:pPr>
+              <w:spacing w:line="240" w:lineRule="auto"/>
+              <w:jc w:val="center"/>
+              <w:rPr>
+                <w:b/>
+              </w:rPr>
+            </w:pPr>
+            <w:r>
+              <w:rPr>
+                <w:b/>
+              </w:rPr>
+              <w:lastRenderedPageBreak/>
+              <w:t>PSEUDOCODE</w:t>
+            </w:r>
+          </w:p>
+        </w:tc>
+        <w:tc>
+          <w:tcPr>
+            <w:tcW w:w="4814" w:type="dxa"/>
+            <w:tcBorders>
+              <w:top w:val="single" w:sz="4" w:space="0" w:color="auto"/>
+              <w:left w:val="single" w:sz="4" w:space="0" w:color="auto"/>
+              <w:bottom w:val="single" w:sz="4" w:space="0" w:color="auto"/>
+              <w:right w:val="single" w:sz="4" w:space="0" w:color="auto"/>
+            </w:tcBorders>
+            <w:hideMark/>
+          </w:tcPr>
+          <w:p>
+            <w:pPr>
+              <w:spacing w:line="240" w:lineRule="auto"/>
+              <w:jc w:val="center"/>
+              <w:rPr>
+                <w:b/>
+              </w:rPr>
+            </w:pPr>
+            <w:r>
+              <w:rPr>
+                <w:b/>
+              </w:rPr>
+              <w:t>Actionscript 3.0 Code</w:t>
+            </w:r>
+          </w:p>
+        </w:tc>
+      </w:tr>
+    </w:tbl>
+    <w:p>
+      <w:pPr>
+        <w:spacing w:after="0"/>
+      </w:pPr>
+    </w:p>
+    <w:tbl>
+      <w:tblPr>
+        <w:tblStyle w:val="Tabelraster"/>
+        <w:tblW w:w="0" w:type="auto"/>
+        <w:tblLook w:val="04A0" w:firstRow="1" w:lastRow="0" w:firstColumn="1" w:lastColumn="0" w:noHBand="0" w:noVBand="1"/>
+      </w:tblPr>
+      <w:tblGrid>
+        <w:gridCol w:w="4115"/>
+        <w:gridCol w:w="4947"/>
+      </w:tblGrid>
+      <w:tr>
+        <w:trPr>
+          <w:trHeight w:val="58"/>
+        </w:trPr>
+        <w:tc>
+          <w:tcPr>
+            <w:tcW w:w="4531" w:type="dxa"/>
+            <w:tcBorders>
+              <w:top w:val="single" w:sz="4" w:space="0" w:color="auto"/>
+              <w:left w:val="single" w:sz="4" w:space="0" w:color="auto"/>
+              <w:bottom w:val="single" w:sz="4" w:space="0" w:color="auto"/>
+              <w:right w:val="single" w:sz="4" w:space="0" w:color="auto"/>
+            </w:tcBorders>
+            <w:hideMark/>
+          </w:tcPr>
+          <w:p>
+            <w:pPr>
+              <w:spacing w:line="240" w:lineRule="auto"/>
+            </w:pPr>
+            <w:r>
+              <w:rPr>
+                <w:b/>
+              </w:rPr>
+              <w:t>Wie:</w:t>
+            </w:r>
+            <w:r>
+              <w:t>Ball</w:t>
+            </w:r>
+          </w:p>
+        </w:tc>
+        <w:tc>
+          <w:tcPr>
+            <w:tcW w:w="4531" w:type="dxa"/>
+            <w:tcBorders>
+              <w:top w:val="single" w:sz="4" w:space="0" w:color="auto"/>
+              <w:left w:val="single" w:sz="4" w:space="0" w:color="auto"/>
+              <w:bottom w:val="single" w:sz="4" w:space="0" w:color="auto"/>
+              <w:right w:val="single" w:sz="4" w:space="0" w:color="auto"/>
+            </w:tcBorders>
+            <w:hideMark/>
+          </w:tcPr>
+          <w:p>
+            <w:pPr>
+              <w:spacing w:line="240" w:lineRule="auto"/>
+            </w:pPr>
+            <w:r>
+              <w:rPr>
+                <w:b/>
+              </w:rPr>
+              <w:t>Classnaam:</w:t>
+            </w:r>
+            <w:r>
+              <w:t xml:space="preserve"> GameScreen</w:t>
+            </w:r>
+          </w:p>
+        </w:tc>
+      </w:tr>
+      <w:tr>
+        <w:trPr>
+          <w:trHeight w:val="58"/>
+        </w:trPr>
+        <w:tc>
+          <w:tcPr>
+            <w:tcW w:w="4531" w:type="dxa"/>
+            <w:tcBorders>
+              <w:top w:val="single" w:sz="4" w:space="0" w:color="auto"/>
+              <w:left w:val="single" w:sz="4" w:space="0" w:color="auto"/>
+              <w:bottom w:val="single" w:sz="4" w:space="0" w:color="auto"/>
+              <w:right w:val="single" w:sz="4" w:space="0" w:color="auto"/>
+            </w:tcBorders>
+          </w:tcPr>
+          <w:p>
+            <w:pPr>
+              <w:spacing w:line="240" w:lineRule="auto"/>
+            </w:pPr>
+            <w:r>
+              <w:t>De ball spawning veranderen van 4 ballen naar 2 ballen.</w:t>
+            </w:r>
+          </w:p>
+          <w:p>
+            <w:pPr>
+              <w:spacing w:line="240" w:lineRule="auto"/>
+              <w:rPr>
+                <w:b/>
+              </w:rPr>
+            </w:pPr>
+          </w:p>
+        </w:tc>
+        <w:tc>
+          <w:tcPr>
+            <w:tcW w:w="4531" w:type="dxa"/>
+            <w:tcBorders>
+              <w:top w:val="single" w:sz="4" w:space="0" w:color="auto"/>
+              <w:left w:val="single" w:sz="4" w:space="0" w:color="auto"/>
+              <w:bottom w:val="single" w:sz="4" w:space="0" w:color="auto"/>
+              <w:right w:val="single" w:sz="4" w:space="0" w:color="auto"/>
+            </w:tcBorders>
+          </w:tcPr>
+          <w:p>
+            <w:pPr>
+              <w:spacing w:line="240" w:lineRule="auto"/>
+              <w:rPr>
+                <w:lang w:val="en-GB"/>
+              </w:rPr>
+            </w:pPr>
+            <w:r>
+              <w:rPr>
+                <w:lang w:val="en-GB"/>
+              </w:rPr>
+              <w:t>For(i:int = 0; i &lt; 2; i++)//changed the 4 into a 2 to let it just spawn 2 balls instead of 4.</w:t>
+            </w:r>
+          </w:p>
+          <w:p>
+            <w:pPr>
+              <w:spacing w:line="240" w:lineRule="auto"/>
+              <w:rPr>
+                <w:lang w:val="en-GB"/>
+              </w:rPr>
+            </w:pPr>
+            <w:r>
+              <w:rPr>
+                <w:lang w:val="en-GB"/>
+              </w:rPr>
+              <w:t>{</w:t>
+            </w:r>
+          </w:p>
+          <w:p>
+            <w:pPr>
+              <w:spacing w:line="240" w:lineRule="auto"/>
+              <w:rPr>
+                <w:b/>
+                <w:lang w:val="en-GB"/>
+              </w:rPr>
+            </w:pPr>
+            <w:r>
+              <w:rPr>
+                <w:b/>
+                <w:lang w:val="en-GB"/>
+              </w:rPr>
+              <w:t>Balls.push(newBall());</w:t>
+            </w:r>
+          </w:p>
+          <w:p>
+            <w:pPr>
+              <w:spacing w:line="240" w:lineRule="auto"/>
+              <w:rPr>
+                <w:b/>
+                <w:lang w:val="en-GB"/>
+              </w:rPr>
+            </w:pPr>
+            <w:r>
+              <w:rPr>
+                <w:b/>
+                <w:lang w:val="en-GB"/>
+              </w:rPr>
+              <w:t>addChild(balls[i]);</w:t>
+            </w:r>
+          </w:p>
+          <w:p>
+            <w:pPr>
+              <w:spacing w:line="240" w:lineRule="auto"/>
+              <w:rPr>
+                <w:b/>
+                <w:lang w:val="en-GB"/>
+              </w:rPr>
+            </w:pPr>
+            <w:r>
+              <w:rPr>
+                <w:b/>
+                <w:lang w:val="en-GB"/>
+              </w:rPr>
+              <w:t>balls[i].reset();</w:t>
+            </w:r>
+          </w:p>
+          <w:p>
+            <w:pPr>
+              <w:spacing w:line="240" w:lineRule="auto"/>
+              <w:rPr>
+                <w:b/>
+                <w:lang w:val="en-GB"/>
+              </w:rPr>
+            </w:pPr>
+          </w:p>
+          <w:p>
+            <w:pPr>
+              <w:spacing w:line="240" w:lineRule="auto"/>
+              <w:rPr>
+                <w:b/>
+                <w:lang w:val="en-GB"/>
+              </w:rPr>
+            </w:pPr>
+            <w:r>
+              <w:rPr>
+                <w:b/>
+                <w:lang w:val="en-GB"/>
+              </w:rPr>
+              <w:t>balls[i].addEventListener(Ball.OUTSIDE_RIGHT, onRightOut);</w:t>
+            </w:r>
+          </w:p>
+          <w:p>
+            <w:pPr>
+              <w:spacing w:line="240" w:lineRule="auto"/>
+              <w:rPr>
+                <w:b/>
+                <w:lang w:val="en-GB"/>
+              </w:rPr>
+            </w:pPr>
+            <w:r>
+              <w:rPr>
+                <w:b/>
+                <w:lang w:val="en-GB"/>
+              </w:rPr>
+              <w:t>balls[i].addEventListener(Ball.OUTSIDE_LEFT, onLeftOut);</w:t>
+            </w:r>
+          </w:p>
+          <w:p>
+            <w:pPr>
+              <w:spacing w:line="240" w:lineRule="auto"/>
+              <w:rPr>
+                <w:b/>
+                <w:lang w:val="en-GB"/>
+              </w:rPr>
+            </w:pPr>
+            <w:r>
+              <w:rPr>
+                <w:b/>
+                <w:lang w:val="en-GB"/>
+              </w:rPr>
+              <w:t>}</w:t>
+            </w:r>
+          </w:p>
+        </w:tc>
+      </w:tr>
+      <w:tr>
+        <w:trPr>
+          <w:trHeight w:val="58"/>
+        </w:trPr>
+        <w:tc>
+          <w:tcPr>
+            <w:tcW w:w="4531" w:type="dxa"/>
+            <w:tcBorders>
+              <w:top w:val="single" w:sz="4" w:space="0" w:color="auto"/>
+              <w:left w:val="single" w:sz="4" w:space="0" w:color="auto"/>
+              <w:bottom w:val="single" w:sz="4" w:space="0" w:color="auto"/>
+              <w:right w:val="single" w:sz="4" w:space="0" w:color="auto"/>
+            </w:tcBorders>
+            <w:hideMark/>
+          </w:tcPr>
+          <w:p>
+            <w:pPr>
+              <w:spacing w:line="240" w:lineRule="auto"/>
+            </w:pPr>
+            <w:r>
+              <w:t>Luister naar: Wanneer het spel begint</w:t>
+            </w:r>
+          </w:p>
+        </w:tc>
+        <w:tc>
+          <w:tcPr>
+            <w:tcW w:w="4531" w:type="dxa"/>
+            <w:tcBorders>
+              <w:top w:val="single" w:sz="4" w:space="0" w:color="auto"/>
+              <w:left w:val="single" w:sz="4" w:space="0" w:color="auto"/>
+              <w:bottom w:val="single" w:sz="4" w:space="0" w:color="auto"/>
+              <w:right w:val="single" w:sz="4" w:space="0" w:color="auto"/>
+            </w:tcBorders>
+            <w:hideMark/>
+          </w:tcPr>
+          <w:p>
+            <w:pPr>
+              <w:spacing w:line="240" w:lineRule="auto"/>
+              <w:rPr>
+                <w:lang w:val="en-US"/>
+              </w:rPr>
+            </w:pPr>
+            <w:r>
+              <w:rPr>
+                <w:lang w:val="en-US"/>
+              </w:rPr>
+              <w:t>this.addEventListener(Event.ADDED_TO_STAGE,init);</w:t>
+            </w:r>
+          </w:p>
+        </w:tc>
+      </w:tr>
+    </w:tbl>
+    <w:p>
+      <w:pPr>
+        <w:spacing w:after="0"/>
+        <w:rPr>
+          <w:rFonts w:ascii="Arial" w:hAnsi="Arial" w:cs="Arial"/>
+          <w:sz w:val="24"/>
+          <w:szCs w:val="24"/>
+          <w:lang w:val="en-GB"/>
+        </w:rPr>
+      </w:pPr>
+    </w:p>
+    <w:p>
+      <w:pPr>
+        <w:spacing w:after="0"/>
+        <w:rPr>
+          <w:rFonts w:ascii="Arial" w:hAnsi="Arial" w:cs="Arial"/>
+          <w:sz w:val="24"/>
+          <w:szCs w:val="24"/>
+          <w:lang w:val="en-GB"/>
+        </w:rPr>
+      </w:pPr>
+    </w:p>
+    <w:p>
+      <w:pPr>
+        <w:spacing w:after="0"/>
+        <w:rPr>
+          <w:rFonts w:ascii="Arial" w:hAnsi="Arial" w:cs="Arial"/>
+          <w:sz w:val="24"/>
+          <w:szCs w:val="24"/>
+          <w:lang w:val="en-GB"/>
+        </w:rPr>
+      </w:pPr>
+    </w:p>
+    <w:p>
+      <w:pPr>
+        <w:spacing w:after="0"/>
+        <w:rPr>
+          <w:rFonts w:ascii="Arial" w:hAnsi="Arial" w:cs="Arial"/>
+          <w:sz w:val="24"/>
+          <w:szCs w:val="24"/>
+          <w:lang w:val="en-GB"/>
+        </w:rPr>
+      </w:pPr>
+    </w:p>
+    <w:p>
+      <w:pPr>
+        <w:spacing w:after="0"/>
+        <w:rPr>
+          <w:rFonts w:ascii="Arial" w:hAnsi="Arial" w:cs="Arial"/>
+          <w:sz w:val="24"/>
+          <w:szCs w:val="24"/>
+          <w:lang w:val="en-GB"/>
+        </w:rPr>
+      </w:pPr>
+    </w:p>
+    <w:p>
+      <w:pPr>
+        <w:spacing w:after="0"/>
+        <w:rPr>
+          <w:rFonts w:ascii="Arial" w:hAnsi="Arial" w:cs="Arial"/>
+          <w:sz w:val="24"/>
+          <w:szCs w:val="24"/>
+          <w:lang w:val="en-GB"/>
+        </w:rPr>
+      </w:pPr>
+    </w:p>
+    <w:p>
+      <w:pPr>
+        <w:spacing w:after="0"/>
+        <w:rPr>
+          <w:rFonts w:ascii="Arial" w:hAnsi="Arial" w:cs="Arial"/>
+          <w:sz w:val="24"/>
+          <w:szCs w:val="24"/>
+          <w:lang w:val="en-GB"/>
+        </w:rPr>
+      </w:pPr>
+    </w:p>
+    <w:p>
+      <w:pPr>
+        <w:spacing w:after="0"/>
+        <w:rPr>
+          <w:rFonts w:ascii="Arial" w:hAnsi="Arial" w:cs="Arial"/>
+          <w:sz w:val="24"/>
+          <w:szCs w:val="24"/>
+          <w:lang w:val="en-GB"/>
+        </w:rPr>
+      </w:pPr>
+    </w:p>
+    <w:p>
+      <w:pPr>
+        <w:spacing w:after="0"/>
+        <w:rPr>
+          <w:rFonts w:ascii="Arial" w:hAnsi="Arial" w:cs="Arial"/>
+          <w:sz w:val="24"/>
+          <w:szCs w:val="24"/>
+          <w:lang w:val="en-GB"/>
+        </w:rPr>
+      </w:pPr>
+    </w:p>
+    <w:p>
+      <w:pPr>
+        <w:spacing w:after="0"/>
+        <w:rPr>
+          <w:rFonts w:ascii="Arial" w:hAnsi="Arial" w:cs="Arial"/>
+          <w:sz w:val="24"/>
+          <w:szCs w:val="24"/>
+          <w:lang w:val="en-GB"/>
+        </w:rPr>
+      </w:pPr>
+    </w:p>
+    <w:p>
+      <w:pPr>
+        <w:spacing w:after="0"/>
+        <w:rPr>
+          <w:rFonts w:ascii="Arial" w:hAnsi="Arial" w:cs="Arial"/>
+          <w:sz w:val="24"/>
+          <w:szCs w:val="24"/>
+          <w:lang w:val="en-GB"/>
+        </w:rPr>
+      </w:pPr>
+    </w:p>
+    <w:p>
+      <w:pPr>
+        <w:spacing w:after="0"/>
+        <w:rPr>
+          <w:rFonts w:ascii="Arial" w:hAnsi="Arial" w:cs="Arial"/>
+          <w:sz w:val="24"/>
+          <w:szCs w:val="24"/>
+          <w:lang w:val="en-GB"/>
+        </w:rPr>
+      </w:pPr>
+    </w:p>
+    <w:p>
+      <w:pPr>
+        <w:spacing w:after="0"/>
+        <w:rPr>
+          <w:rFonts w:ascii="Arial" w:hAnsi="Arial" w:cs="Arial"/>
+          <w:sz w:val="24"/>
+          <w:szCs w:val="24"/>
+          <w:lang w:val="en-GB"/>
+        </w:rPr>
+      </w:pPr>
+    </w:p>
+    <w:p>
+      <w:pPr>
+        <w:spacing w:after="0"/>
+        <w:rPr>
+          <w:rFonts w:ascii="Arial" w:hAnsi="Arial" w:cs="Arial"/>
+          <w:sz w:val="24"/>
+          <w:szCs w:val="24"/>
+          <w:lang w:val="en-GB"/>
+        </w:rPr>
+      </w:pPr>
+    </w:p>
+    <w:p>
+      <w:pPr>
+        <w:spacing w:after="0"/>
+        <w:rPr>
+          <w:rFonts w:ascii="Arial" w:hAnsi="Arial" w:cs="Arial"/>
+          <w:sz w:val="24"/>
+          <w:szCs w:val="24"/>
+          <w:lang w:val="en-GB"/>
+        </w:rPr>
+      </w:pPr>
+    </w:p>
+    <w:p>
+      <w:pPr>
+        <w:spacing w:after="0"/>
+        <w:rPr>
+          <w:rFonts w:ascii="Arial" w:hAnsi="Arial" w:cs="Arial"/>
+          <w:sz w:val="24"/>
+          <w:szCs w:val="24"/>
+          <w:lang w:val="en-GB"/>
+        </w:rPr>
+      </w:pPr>
+    </w:p>
+    <w:p>
+      <w:pPr>
+        <w:spacing w:after="0"/>
+        <w:rPr>
+          <w:rFonts w:ascii="Arial" w:hAnsi="Arial" w:cs="Arial"/>
+          <w:sz w:val="24"/>
+          <w:szCs w:val="24"/>
+          <w:lang w:val="en-GB"/>
+        </w:rPr>
+      </w:pPr>
+    </w:p>
+    <w:p>
+      <w:pPr>
+        <w:spacing w:after="0"/>
+        <w:rPr>
+          <w:rFonts w:ascii="Arial" w:hAnsi="Arial" w:cs="Arial"/>
+          <w:sz w:val="24"/>
+          <w:szCs w:val="24"/>
+          <w:lang w:val="en-GB"/>
+        </w:rPr>
+      </w:pPr>
+    </w:p>
+    <w:p>
+      <w:pPr>
+        <w:spacing w:after="0"/>
+        <w:rPr>
+          <w:rFonts w:ascii="Arial" w:hAnsi="Arial" w:cs="Arial"/>
+          <w:sz w:val="24"/>
+          <w:szCs w:val="24"/>
+          <w:lang w:val="en-GB"/>
+        </w:rPr>
+      </w:pPr>
+    </w:p>
+    <w:p>
+      <w:pPr>
+        <w:spacing w:after="0"/>
+        <w:rPr>
+          <w:rFonts w:ascii="Arial" w:hAnsi="Arial" w:cs="Arial"/>
+          <w:sz w:val="24"/>
+          <w:szCs w:val="24"/>
+          <w:lang w:val="en-GB"/>
+        </w:rPr>
+      </w:pPr>
+    </w:p>
+    <w:p>
+      <w:pPr>
+        <w:spacing w:after="0"/>
+        <w:rPr>
+          <w:rFonts w:ascii="Arial" w:hAnsi="Arial" w:cs="Arial"/>
+          <w:sz w:val="24"/>
+          <w:szCs w:val="24"/>
+          <w:lang w:val="en-GB"/>
+        </w:rPr>
+      </w:pPr>
+    </w:p>
+    <w:p>
+      <w:pPr>
+        <w:spacing w:after="0"/>
+        <w:rPr>
+          <w:rFonts w:ascii="Arial" w:hAnsi="Arial" w:cs="Arial"/>
+          <w:sz w:val="24"/>
+          <w:szCs w:val="24"/>
+          <w:lang w:val="en-GB"/>
+        </w:rPr>
+      </w:pPr>
+    </w:p>
+    <w:p>
+      <w:pPr>
+        <w:spacing w:after="0"/>
+        <w:rPr>
+          <w:rFonts w:ascii="Arial" w:hAnsi="Arial" w:cs="Arial"/>
+          <w:sz w:val="24"/>
+          <w:szCs w:val="24"/>
+          <w:lang w:val="en-GB"/>
+        </w:rPr>
+      </w:pPr>
+    </w:p>
+    <w:p>
+      <w:pPr>
+        <w:spacing w:after="0"/>
+        <w:rPr>
+          <w:rFonts w:ascii="Arial" w:hAnsi="Arial" w:cs="Arial"/>
+          <w:sz w:val="24"/>
+          <w:szCs w:val="24"/>
+          <w:lang w:val="en-GB"/>
+        </w:rPr>
+      </w:pPr>
+    </w:p>
+    <w:p>
+      <w:pPr>
+        <w:spacing w:after="0"/>
+        <w:rPr>
+          <w:rFonts w:ascii="Arial" w:hAnsi="Arial" w:cs="Arial"/>
+          <w:sz w:val="24"/>
+          <w:szCs w:val="24"/>
+          <w:lang w:val="en-GB"/>
+        </w:rPr>
+      </w:pPr>
+    </w:p>
+    <w:p>
+      <w:pPr>
+        <w:spacing w:after="0"/>
+        <w:rPr>
+          <w:rFonts w:ascii="Arial" w:hAnsi="Arial" w:cs="Arial"/>
+          <w:sz w:val="24"/>
+          <w:szCs w:val="24"/>
+          <w:lang w:val="en-GB"/>
+        </w:rPr>
+      </w:pPr>
+    </w:p>
+    <w:p>
+      <w:pPr>
+        <w:spacing w:after="0"/>
+        <w:rPr>
+          <w:rFonts w:ascii="Arial" w:hAnsi="Arial" w:cs="Arial"/>
+          <w:sz w:val="24"/>
+          <w:szCs w:val="24"/>
+          <w:lang w:val="en-GB"/>
+        </w:rPr>
+      </w:pPr>
+    </w:p>
+    <w:p>
+      <w:pPr>
+        <w:spacing w:after="0"/>
+        <w:rPr>
+          <w:rFonts w:ascii="Arial" w:hAnsi="Arial" w:cs="Arial"/>
+          <w:sz w:val="24"/>
+          <w:szCs w:val="24"/>
+          <w:lang w:val="en-GB"/>
+        </w:rPr>
+      </w:pPr>
+    </w:p>
+    <w:p>
+      <w:pPr>
+        <w:spacing w:after="0"/>
+        <w:rPr>
+          <w:rFonts w:ascii="Arial" w:hAnsi="Arial" w:cs="Arial"/>
+          <w:sz w:val="24"/>
+          <w:szCs w:val="24"/>
+          <w:lang w:val="en-GB"/>
+        </w:rPr>
+      </w:pPr>
+    </w:p>
+    <w:p>
+      <w:pPr>
+        <w:spacing w:after="0"/>
+        <w:rPr>
+          <w:rFonts w:ascii="Arial" w:hAnsi="Arial" w:cs="Arial"/>
+          <w:sz w:val="24"/>
+          <w:szCs w:val="24"/>
+          <w:lang w:val="en-GB"/>
+        </w:rPr>
+      </w:pPr>
+    </w:p>
+    <w:p>
+      <w:pPr>
+        <w:spacing w:after="0"/>
+        <w:rPr>
+          <w:rFonts w:ascii="Arial" w:hAnsi="Arial" w:cs="Arial"/>
+          <w:sz w:val="24"/>
+          <w:szCs w:val="24"/>
+          <w:lang w:val="en-GB"/>
+        </w:rPr>
+      </w:pPr>
+    </w:p>
+    <w:p>
+      <w:pPr>
+        <w:spacing w:after="0"/>
+        <w:rPr>
+          <w:rFonts w:ascii="Arial" w:hAnsi="Arial" w:cs="Arial"/>
+          <w:sz w:val="24"/>
+          <w:szCs w:val="24"/>
+          <w:lang w:val="en-GB"/>
+        </w:rPr>
+      </w:pPr>
+    </w:p>
+    <w:p>
+      <w:pPr>
+        <w:jc w:val="center"/>
+        <w:rPr>
+          <w:rFonts w:ascii="Arial" w:hAnsi="Arial" w:cs="Arial"/>
+          <w:b/>
+          <w:sz w:val="24"/>
+          <w:szCs w:val="24"/>
+        </w:rPr>
+      </w:pPr>
+      <w:r>
+        <w:rPr>
+          <w:rFonts w:ascii="Arial" w:hAnsi="Arial" w:cs="Arial"/>
+          <w:b/>
+          <w:sz w:val="24"/>
+          <w:szCs w:val="24"/>
+        </w:rPr>
+        <w:lastRenderedPageBreak/>
+        <w:t>Object Diagram</w:t>
+      </w:r>
+    </w:p>
+    <w:tbl>
+      <w:tblPr>
+        <w:tblW w:w="9345" w:type="dxa"/>
+        <w:tblInd w:w="-42" w:type="dxa"/>
+        <w:tblBorders>
+          <w:top w:val="single" w:sz="4" w:space="0" w:color="auto"/>
+          <w:left w:val="single" w:sz="4" w:space="0" w:color="auto"/>
+          <w:bottom w:val="single" w:sz="4" w:space="0" w:color="auto"/>
+          <w:right w:val="single" w:sz="4" w:space="0" w:color="auto"/>
+          <w:insideH w:val="single" w:sz="4" w:space="0" w:color="auto"/>
+          <w:insideV w:val="single" w:sz="4" w:space="0" w:color="auto"/>
+        </w:tblBorders>
+        <w:tblCellMar>
+          <w:left w:w="70" w:type="dxa"/>
+          <w:right w:w="70" w:type="dxa"/>
+        </w:tblCellMar>
+        <w:tblLook w:val="04A0" w:firstRow="1" w:lastRow="0" w:firstColumn="1" w:lastColumn="0" w:noHBand="0" w:noVBand="1"/>
+      </w:tblPr>
+      <w:tblGrid>
+        <w:gridCol w:w="4665"/>
+        <w:gridCol w:w="4665"/>
+        <w:gridCol w:w="15"/>
+      </w:tblGrid>
+      <w:tr>
+        <w:trPr>
+          <w:trHeight w:val="435"/>
+        </w:trPr>
+        <w:tc>
+          <w:tcPr>
+            <w:tcW w:w="9345" w:type="dxa"/>
+            <w:gridSpan w:val="3"/>
+            <w:tcBorders>
+              <w:top w:val="single" w:sz="4" w:space="0" w:color="auto"/>
+              <w:left w:val="single" w:sz="4" w:space="0" w:color="auto"/>
+              <w:bottom w:val="single" w:sz="4" w:space="0" w:color="auto"/>
+              <w:right w:val="single" w:sz="4" w:space="0" w:color="auto"/>
+            </w:tcBorders>
+            <w:hideMark/>
+          </w:tcPr>
+          <w:p>
+            <w:pPr>
+              <w:jc w:val="center"/>
+              <w:rPr>
+                <w:rFonts w:ascii="Arial" w:hAnsi="Arial" w:cs="Arial"/>
+                <w:b/>
+                <w:sz w:val="24"/>
+                <w:szCs w:val="24"/>
+              </w:rPr>
+            </w:pPr>
+            <w:r>
+              <w:rPr>
+                <w:rFonts w:ascii="Arial" w:hAnsi="Arial" w:cs="Arial"/>
+                <w:b/>
+                <w:sz w:val="24"/>
+                <w:szCs w:val="24"/>
+              </w:rPr>
+              <w:t>Scoreboard : screen.</w:t>
+            </w:r>
+          </w:p>
+        </w:tc>
+      </w:tr>
+      <w:tr>
+        <w:trPr>
+          <w:gridAfter w:val="1"/>
+          <w:wAfter w:w="15" w:type="dxa"/>
+          <w:trHeight w:val="1965"/>
+        </w:trPr>
+        <w:tc>
+          <w:tcPr>
+            <w:tcW w:w="4665" w:type="dxa"/>
+            <w:tcBorders>
+              <w:top w:val="single" w:sz="4" w:space="0" w:color="auto"/>
+              <w:left w:val="single" w:sz="4" w:space="0" w:color="auto"/>
+              <w:bottom w:val="single" w:sz="4" w:space="0" w:color="auto"/>
+              <w:right w:val="single" w:sz="4" w:space="0" w:color="auto"/>
+            </w:tcBorders>
+            <w:hideMark/>
+          </w:tcPr>
+          <w:p>
+            <w:pPr>
+              <w:jc w:val="center"/>
+              <w:rPr>
+                <w:rFonts w:ascii="Arial" w:hAnsi="Arial" w:cs="Arial"/>
+                <w:b/>
+                <w:sz w:val="24"/>
+                <w:szCs w:val="24"/>
+                <w:lang w:val="en-GB"/>
+              </w:rPr>
+            </w:pPr>
+            <w:r>
+              <w:rPr>
+                <w:rFonts w:ascii="Arial" w:hAnsi="Arial" w:cs="Arial"/>
+                <w:b/>
+                <w:sz w:val="24"/>
+                <w:szCs w:val="24"/>
+                <w:lang w:val="en-GB"/>
+              </w:rPr>
+              <w:t>Eigenschappen</w:t>
+            </w:r>
+          </w:p>
+          <w:p>
+            <w:pPr>
+              <w:rPr>
+                <w:rFonts w:ascii="Arial" w:hAnsi="Arial" w:cs="Arial"/>
+                <w:sz w:val="24"/>
+                <w:szCs w:val="24"/>
+                <w:lang w:val="en-GB"/>
+              </w:rPr>
+            </w:pPr>
+            <w:r>
+              <w:rPr>
+                <w:rFonts w:ascii="Arial" w:hAnsi="Arial" w:cs="Arial"/>
+                <w:sz w:val="24"/>
+                <w:szCs w:val="24"/>
+                <w:lang w:val="en-GB"/>
+              </w:rPr>
+              <w:t>_scores : Array = []</w:t>
+            </w:r>
+          </w:p>
+          <w:p>
+            <w:pPr>
+              <w:rPr>
+                <w:rFonts w:ascii="Arial" w:hAnsi="Arial" w:cs="Arial"/>
+                <w:sz w:val="24"/>
+                <w:szCs w:val="24"/>
+                <w:lang w:val="en-GB"/>
+              </w:rPr>
+            </w:pPr>
+            <w:r>
+              <w:rPr>
+                <w:rFonts w:ascii="Arial" w:hAnsi="Arial" w:cs="Arial"/>
+                <w:sz w:val="24"/>
+                <w:szCs w:val="24"/>
+                <w:lang w:val="en-GB"/>
+              </w:rPr>
+              <w:t>_right : TextField;</w:t>
+            </w:r>
+          </w:p>
+          <w:p>
+            <w:pPr>
+              <w:rPr>
+                <w:rFonts w:ascii="Arial" w:hAnsi="Arial" w:cs="Arial"/>
+                <w:b/>
+                <w:sz w:val="24"/>
+                <w:szCs w:val="24"/>
+                <w:lang w:val="en-GB"/>
+              </w:rPr>
+            </w:pPr>
+            <w:r>
+              <w:rPr>
+                <w:rFonts w:ascii="Arial" w:hAnsi="Arial" w:cs="Arial"/>
+                <w:sz w:val="24"/>
+                <w:szCs w:val="24"/>
+                <w:lang w:val="en-GB"/>
+              </w:rPr>
+              <w:t>_left : TextField;</w:t>
+            </w:r>
+          </w:p>
+        </w:tc>
+        <w:tc>
+          <w:tcPr>
+            <w:tcW w:w="4665" w:type="dxa"/>
+            <w:tcBorders>
+              <w:top w:val="single" w:sz="4" w:space="0" w:color="auto"/>
+              <w:left w:val="single" w:sz="4" w:space="0" w:color="auto"/>
+              <w:bottom w:val="single" w:sz="4" w:space="0" w:color="auto"/>
+              <w:right w:val="single" w:sz="4" w:space="0" w:color="auto"/>
+            </w:tcBorders>
+          </w:tcPr>
+          <w:p>
+            <w:pPr>
+              <w:jc w:val="center"/>
+              <w:rPr>
+                <w:rFonts w:ascii="Arial" w:hAnsi="Arial" w:cs="Arial"/>
+                <w:b/>
+                <w:sz w:val="24"/>
+                <w:szCs w:val="24"/>
+                <w:lang w:val="en-GB"/>
+              </w:rPr>
+            </w:pPr>
+            <w:r>
+              <w:rPr>
+                <w:rFonts w:ascii="Arial" w:hAnsi="Arial" w:cs="Arial"/>
+                <w:b/>
+                <w:sz w:val="24"/>
+                <w:szCs w:val="24"/>
+                <w:lang w:val="en-GB"/>
+              </w:rPr>
+              <w:t>Functions</w:t>
+            </w:r>
+          </w:p>
+          <w:p>
+            <w:pPr>
+              <w:rPr>
+                <w:rFonts w:ascii="Arial" w:hAnsi="Arial" w:cs="Arial"/>
+                <w:sz w:val="24"/>
+                <w:szCs w:val="24"/>
+                <w:lang w:val="en-GB"/>
+              </w:rPr>
+            </w:pPr>
+            <w:r>
+              <w:rPr>
+                <w:rFonts w:ascii="Arial" w:hAnsi="Arial" w:cs="Arial"/>
+                <w:sz w:val="24"/>
+                <w:szCs w:val="24"/>
+                <w:lang w:val="en-GB"/>
+              </w:rPr>
+              <w:t>Function set player1 (value:number) :void</w:t>
+            </w:r>
+          </w:p>
+          <w:p>
+            <w:pPr>
+              <w:rPr>
+                <w:rFonts w:ascii="Arial" w:hAnsi="Arial" w:cs="Arial"/>
+                <w:sz w:val="24"/>
+                <w:szCs w:val="24"/>
+                <w:lang w:val="en-GB"/>
+              </w:rPr>
+            </w:pPr>
+            <w:r>
+              <w:rPr>
+                <w:rFonts w:ascii="Arial" w:hAnsi="Arial" w:cs="Arial"/>
+                <w:sz w:val="24"/>
+                <w:szCs w:val="24"/>
+                <w:lang w:val="en-GB"/>
+              </w:rPr>
+              <w:t>Function set player2 (value Number) :void</w:t>
+            </w:r>
+          </w:p>
+          <w:p>
+            <w:pPr>
+              <w:rPr>
+                <w:rFonts w:ascii="Arial" w:hAnsi="Arial" w:cs="Arial"/>
+                <w:sz w:val="24"/>
+                <w:szCs w:val="24"/>
+                <w:lang w:val="en-GB"/>
+              </w:rPr>
+            </w:pPr>
+            <w:r>
+              <w:rPr>
+                <w:rFonts w:ascii="Arial" w:hAnsi="Arial" w:cs="Arial"/>
+                <w:sz w:val="24"/>
+                <w:szCs w:val="24"/>
+                <w:lang w:val="en-GB"/>
+              </w:rPr>
+              <w:t>Function get player1():number</w:t>
+            </w:r>
+          </w:p>
+          <w:p>
+            <w:pPr>
+              <w:rPr>
+                <w:rFonts w:ascii="Arial" w:hAnsi="Arial" w:cs="Arial"/>
+                <w:sz w:val="24"/>
+                <w:szCs w:val="24"/>
+                <w:lang w:val="en-GB"/>
+              </w:rPr>
+            </w:pPr>
+            <w:r>
+              <w:rPr>
+                <w:rFonts w:ascii="Arial" w:hAnsi="Arial" w:cs="Arial"/>
+                <w:sz w:val="24"/>
+                <w:szCs w:val="24"/>
+                <w:lang w:val="en-GB"/>
+              </w:rPr>
+              <w:t>Function get player2():number</w:t>
+            </w:r>
+          </w:p>
+          <w:p>
+            <w:pPr>
+              <w:rPr>
+                <w:rFonts w:ascii="Arial" w:hAnsi="Arial" w:cs="Arial"/>
+                <w:sz w:val="24"/>
+                <w:szCs w:val="24"/>
+                <w:lang w:val="en-GB"/>
+              </w:rPr>
+            </w:pPr>
+            <w:r>
+              <w:rPr>
+                <w:rFonts w:ascii="Arial" w:hAnsi="Arial" w:cs="Arial"/>
+                <w:sz w:val="24"/>
+                <w:szCs w:val="24"/>
+                <w:lang w:val="en-GB"/>
+              </w:rPr>
+              <w:t>Function scoreboard():void</w:t>
+            </w:r>
+          </w:p>
+          <w:p>
+            <w:pPr>
+              <w:rPr>
+                <w:rFonts w:ascii="Arial" w:hAnsi="Arial" w:cs="Arial"/>
+                <w:sz w:val="24"/>
+                <w:szCs w:val="24"/>
+                <w:lang w:val="en-GB"/>
+              </w:rPr>
+            </w:pPr>
+            <w:r>
+              <w:rPr>
+                <w:rFonts w:ascii="Arial" w:hAnsi="Arial" w:cs="Arial"/>
+                <w:sz w:val="24"/>
+                <w:szCs w:val="24"/>
+                <w:lang w:val="en-GB"/>
+              </w:rPr>
+              <w:t>Function init(e:event):void</w:t>
+            </w:r>
+          </w:p>
+          <w:p>
+            <w:pPr>
+              <w:rPr>
+                <w:rFonts w:ascii="Arial" w:hAnsi="Arial" w:cs="Arial"/>
+                <w:sz w:val="24"/>
+                <w:szCs w:val="24"/>
+                <w:lang w:val="en-GB"/>
+              </w:rPr>
+            </w:pPr>
+          </w:p>
+        </w:tc>
+      </w:tr>
+    </w:tbl>
+    <w:p>
+      <w:pPr>
+        <w:rPr>
+          <w:rFonts w:ascii="Arial" w:hAnsi="Arial" w:cs="Arial"/>
+          <w:b/>
+          <w:sz w:val="24"/>
+          <w:szCs w:val="24"/>
+          <w:lang w:val="en-GB"/>
+        </w:rPr>
+      </w:pPr>
+    </w:p>
+    <w:tbl>
+      <w:tblPr>
+        <w:tblW w:w="9345" w:type="dxa"/>
+        <w:tblInd w:w="-42" w:type="dxa"/>
+        <w:tblBorders>
+          <w:top w:val="single" w:sz="4" w:space="0" w:color="auto"/>
+          <w:left w:val="single" w:sz="4" w:space="0" w:color="auto"/>
+          <w:bottom w:val="single" w:sz="4" w:space="0" w:color="auto"/>
+          <w:right w:val="single" w:sz="4" w:space="0" w:color="auto"/>
+          <w:insideH w:val="single" w:sz="4" w:space="0" w:color="auto"/>
+          <w:insideV w:val="single" w:sz="4" w:space="0" w:color="auto"/>
+        </w:tblBorders>
+        <w:tblCellMar>
+          <w:left w:w="70" w:type="dxa"/>
+          <w:right w:w="70" w:type="dxa"/>
+        </w:tblCellMar>
+        <w:tblLook w:val="04A0" w:firstRow="1" w:lastRow="0" w:firstColumn="1" w:lastColumn="0" w:noHBand="0" w:noVBand="1"/>
+      </w:tblPr>
+      <w:tblGrid>
+        <w:gridCol w:w="4665"/>
+        <w:gridCol w:w="4665"/>
+        <w:gridCol w:w="15"/>
+      </w:tblGrid>
+      <w:tr>
+        <w:trPr>
+          <w:trHeight w:val="435"/>
+        </w:trPr>
+        <w:tc>
+          <w:tcPr>
+            <w:tcW w:w="9345" w:type="dxa"/>
+            <w:gridSpan w:val="3"/>
+            <w:tcBorders>
+              <w:top w:val="single" w:sz="4" w:space="0" w:color="auto"/>
+              <w:left w:val="single" w:sz="4" w:space="0" w:color="auto"/>
+              <w:bottom w:val="single" w:sz="4" w:space="0" w:color="auto"/>
+              <w:right w:val="single" w:sz="4" w:space="0" w:color="auto"/>
+            </w:tcBorders>
+            <w:hideMark/>
+          </w:tcPr>
+          <w:p>
+            <w:pPr>
+              <w:jc w:val="center"/>
+              <w:rPr>
+                <w:rFonts w:ascii="Arial" w:hAnsi="Arial" w:cs="Arial"/>
+                <w:b/>
+                <w:sz w:val="24"/>
+                <w:szCs w:val="24"/>
+              </w:rPr>
+            </w:pPr>
+            <w:r>
+              <w:rPr>
+                <w:rFonts w:ascii="Arial" w:hAnsi="Arial" w:cs="Arial"/>
+                <w:b/>
+                <w:sz w:val="24"/>
+                <w:szCs w:val="24"/>
+              </w:rPr>
+              <w:t>GameOverScreen :  screen.</w:t>
+            </w:r>
+          </w:p>
+        </w:tc>
+      </w:tr>
+      <w:tr>
+        <w:trPr>
+          <w:gridAfter w:val="1"/>
+          <w:wAfter w:w="15" w:type="dxa"/>
+          <w:trHeight w:val="1965"/>
+        </w:trPr>
+        <w:tc>
+          <w:tcPr>
+            <w:tcW w:w="4665" w:type="dxa"/>
+            <w:tcBorders>
+              <w:top w:val="single" w:sz="4" w:space="0" w:color="auto"/>
+              <w:left w:val="single" w:sz="4" w:space="0" w:color="auto"/>
+              <w:bottom w:val="single" w:sz="4" w:space="0" w:color="auto"/>
+              <w:right w:val="single" w:sz="4" w:space="0" w:color="auto"/>
+            </w:tcBorders>
+            <w:hideMark/>
+          </w:tcPr>
+          <w:p>
+            <w:pPr>
+              <w:jc w:val="center"/>
+              <w:rPr>
+                <w:rFonts w:ascii="Arial" w:hAnsi="Arial" w:cs="Arial"/>
+                <w:sz w:val="24"/>
+                <w:szCs w:val="24"/>
+                <w:lang w:val="en-GB"/>
+              </w:rPr>
+            </w:pPr>
+            <w:r>
+              <w:rPr>
+                <w:rFonts w:ascii="Arial" w:hAnsi="Arial" w:cs="Arial"/>
+                <w:b/>
+                <w:sz w:val="24"/>
+                <w:szCs w:val="24"/>
+                <w:lang w:val="en-GB"/>
+              </w:rPr>
+              <w:t>Eigenschappen</w:t>
+            </w:r>
+          </w:p>
+          <w:p>
+            <w:pPr>
+              <w:rPr>
+                <w:rFonts w:ascii="Arial" w:hAnsi="Arial" w:cs="Arial"/>
+                <w:sz w:val="24"/>
+                <w:szCs w:val="24"/>
+                <w:lang w:val="en-GB"/>
+              </w:rPr>
+            </w:pPr>
+            <w:r>
+              <w:rPr>
+                <w:rFonts w:ascii="Arial" w:hAnsi="Arial" w:cs="Arial"/>
+                <w:sz w:val="24"/>
+                <w:szCs w:val="24"/>
+                <w:lang w:val="en-GB"/>
+              </w:rPr>
+              <w:t>_title : TextField;</w:t>
+            </w:r>
+          </w:p>
+          <w:p>
+            <w:pPr>
+              <w:rPr>
+                <w:rFonts w:ascii="Arial" w:hAnsi="Arial" w:cs="Arial"/>
+                <w:sz w:val="24"/>
+                <w:szCs w:val="24"/>
+                <w:lang w:val="en-GB"/>
+              </w:rPr>
+            </w:pPr>
+            <w:r>
+              <w:rPr>
+                <w:rFonts w:ascii="Arial" w:hAnsi="Arial" w:cs="Arial"/>
+                <w:sz w:val="24"/>
+                <w:szCs w:val="24"/>
+                <w:lang w:val="en-GB"/>
+              </w:rPr>
+              <w:t>_timer : Timer;</w:t>
+            </w:r>
+          </w:p>
+          <w:p>
+            <w:pPr>
+              <w:rPr>
+                <w:rFonts w:ascii="Arial" w:hAnsi="Arial" w:cs="Arial"/>
+                <w:sz w:val="24"/>
+                <w:szCs w:val="24"/>
+                <w:lang w:val="en-GB"/>
+              </w:rPr>
+            </w:pPr>
+            <w:r>
+              <w:rPr>
+                <w:rFonts w:ascii="Arial" w:hAnsi="Arial" w:cs="Arial"/>
+                <w:sz w:val="24"/>
+                <w:szCs w:val="24"/>
+                <w:lang w:val="en-GB"/>
+              </w:rPr>
+              <w:t>Static const var RESET : string</w:t>
+            </w:r>
+          </w:p>
+        </w:tc>
+        <w:tc>
+          <w:tcPr>
+            <w:tcW w:w="4665" w:type="dxa"/>
+            <w:tcBorders>
+              <w:top w:val="single" w:sz="4" w:space="0" w:color="auto"/>
+              <w:left w:val="single" w:sz="4" w:space="0" w:color="auto"/>
+              <w:bottom w:val="single" w:sz="4" w:space="0" w:color="auto"/>
+              <w:right w:val="single" w:sz="4" w:space="0" w:color="auto"/>
+            </w:tcBorders>
+            <w:hideMark/>
+          </w:tcPr>
+          <w:p>
+            <w:pPr>
+              <w:jc w:val="center"/>
+              <w:rPr>
+                <w:rFonts w:ascii="Arial" w:hAnsi="Arial" w:cs="Arial"/>
+                <w:sz w:val="24"/>
+                <w:szCs w:val="24"/>
+                <w:lang w:val="en-GB"/>
+              </w:rPr>
+            </w:pPr>
+            <w:r>
+              <w:rPr>
+                <w:rFonts w:ascii="Arial" w:hAnsi="Arial" w:cs="Arial"/>
+                <w:b/>
+                <w:sz w:val="24"/>
+                <w:szCs w:val="24"/>
+                <w:lang w:val="en-GB"/>
+              </w:rPr>
+              <w:t>Function</w:t>
+            </w:r>
+          </w:p>
+          <w:p>
+            <w:pPr>
+              <w:rPr>
+                <w:rFonts w:ascii="Arial" w:hAnsi="Arial" w:cs="Arial"/>
+                <w:sz w:val="24"/>
+                <w:szCs w:val="24"/>
+                <w:lang w:val="en-GB"/>
+              </w:rPr>
+            </w:pPr>
+            <w:r>
+              <w:rPr>
+                <w:rFonts w:ascii="Arial" w:hAnsi="Arial" w:cs="Arial"/>
+                <w:sz w:val="24"/>
+                <w:szCs w:val="24"/>
+                <w:lang w:val="en-GB"/>
+              </w:rPr>
+              <w:t>GameOverScreen () : Void</w:t>
+            </w:r>
+          </w:p>
+          <w:p>
+            <w:pPr>
+              <w:rPr>
+                <w:rFonts w:ascii="Arial" w:hAnsi="Arial" w:cs="Arial"/>
+                <w:sz w:val="24"/>
+                <w:szCs w:val="24"/>
+                <w:lang w:val="en-GB"/>
+              </w:rPr>
+            </w:pPr>
+            <w:r>
+              <w:rPr>
+                <w:rFonts w:ascii="Arial" w:hAnsi="Arial" w:cs="Arial"/>
+                <w:sz w:val="24"/>
+                <w:szCs w:val="24"/>
+                <w:lang w:val="en-GB"/>
+              </w:rPr>
+              <w:t>Init ( e:event): Void</w:t>
+            </w:r>
+          </w:p>
+          <w:p>
+            <w:pPr>
+              <w:rPr>
+                <w:rFonts w:ascii="Arial" w:hAnsi="Arial" w:cs="Arial"/>
+                <w:sz w:val="24"/>
+                <w:szCs w:val="24"/>
+                <w:lang w:val="en-GB"/>
+              </w:rPr>
+            </w:pPr>
+            <w:r>
+              <w:rPr>
+                <w:rFonts w:ascii="Arial" w:hAnsi="Arial" w:cs="Arial"/>
+                <w:sz w:val="24"/>
+                <w:szCs w:val="24"/>
+                <w:lang w:val="en-GB"/>
+              </w:rPr>
+              <w:t>onComplete (e:TimerEvent):void</w:t>
+            </w:r>
+          </w:p>
+          <w:p>
+            <w:pPr>
+              <w:rPr>
+                <w:rFonts w:ascii="Arial" w:hAnsi="Arial" w:cs="Arial"/>
+                <w:sz w:val="24"/>
+                <w:szCs w:val="24"/>
+                <w:lang w:val="en-GB"/>
+              </w:rPr>
+            </w:pPr>
+            <w:r>
+              <w:rPr>
+                <w:rFonts w:ascii="Arial" w:hAnsi="Arial" w:cs="Arial"/>
+                <w:sz w:val="24"/>
+                <w:szCs w:val="24"/>
+                <w:lang w:val="en-GB"/>
+              </w:rPr>
+              <w:t>reset(e:KeyboardEvent = null):void</w:t>
+            </w:r>
+          </w:p>
+        </w:tc>
+      </w:tr>
+    </w:tbl>
+    <w:p>
+      <w:pPr>
+        <w:rPr>
+          <w:rFonts w:ascii="Arial" w:hAnsi="Arial" w:cs="Arial"/>
+          <w:b/>
+          <w:sz w:val="24"/>
+          <w:szCs w:val="24"/>
+          <w:lang w:val="en-GB"/>
+        </w:rPr>
+      </w:pPr>
+    </w:p>
+    <w:tbl>
+      <w:tblPr>
+        <w:tblW w:w="9345" w:type="dxa"/>
+        <w:tblInd w:w="-42" w:type="dxa"/>
+        <w:tblBorders>
+          <w:top w:val="single" w:sz="4" w:space="0" w:color="auto"/>
+          <w:left w:val="single" w:sz="4" w:space="0" w:color="auto"/>
+          <w:bottom w:val="single" w:sz="4" w:space="0" w:color="auto"/>
+          <w:right w:val="single" w:sz="4" w:space="0" w:color="auto"/>
+          <w:insideH w:val="single" w:sz="4" w:space="0" w:color="auto"/>
+          <w:insideV w:val="single" w:sz="4" w:space="0" w:color="auto"/>
+        </w:tblBorders>
+        <w:tblCellMar>
+          <w:left w:w="70" w:type="dxa"/>
+          <w:right w:w="70" w:type="dxa"/>
+        </w:tblCellMar>
+        <w:tblLook w:val="04A0" w:firstRow="1" w:lastRow="0" w:firstColumn="1" w:lastColumn="0" w:noHBand="0" w:noVBand="1"/>
+      </w:tblPr>
+      <w:tblGrid>
+        <w:gridCol w:w="4665"/>
+        <w:gridCol w:w="4665"/>
+        <w:gridCol w:w="15"/>
+      </w:tblGrid>
+      <w:tr>
+        <w:trPr>
+          <w:trHeight w:val="435"/>
+        </w:trPr>
+        <w:tc>
+          <w:tcPr>
+            <w:tcW w:w="9345" w:type="dxa"/>
+            <w:gridSpan w:val="3"/>
+            <w:tcBorders>
+              <w:top w:val="single" w:sz="4" w:space="0" w:color="auto"/>
+              <w:left w:val="single" w:sz="4" w:space="0" w:color="auto"/>
+              <w:bottom w:val="single" w:sz="4" w:space="0" w:color="auto"/>
+              <w:right w:val="single" w:sz="4" w:space="0" w:color="auto"/>
+            </w:tcBorders>
+            <w:hideMark/>
+          </w:tcPr>
+          <w:p>
+            <w:pPr>
+              <w:jc w:val="center"/>
+              <w:rPr>
+                <w:rFonts w:ascii="Arial" w:hAnsi="Arial" w:cs="Arial"/>
+                <w:b/>
+                <w:sz w:val="24"/>
+                <w:szCs w:val="24"/>
+              </w:rPr>
+            </w:pPr>
+            <w:r>
+              <w:rPr>
+                <w:rFonts w:ascii="Arial" w:hAnsi="Arial" w:cs="Arial"/>
+                <w:b/>
+                <w:sz w:val="24"/>
+                <w:szCs w:val="24"/>
+              </w:rPr>
+              <w:t>Controller:EventDispatcher</w:t>
+            </w:r>
+          </w:p>
+        </w:tc>
+      </w:tr>
+      <w:tr>
+        <w:trPr>
+          <w:gridAfter w:val="1"/>
+          <w:wAfter w:w="15" w:type="dxa"/>
+          <w:trHeight w:val="1965"/>
+        </w:trPr>
+        <w:tc>
+          <w:tcPr>
+            <w:tcW w:w="4665" w:type="dxa"/>
+            <w:tcBorders>
+              <w:top w:val="single" w:sz="4" w:space="0" w:color="auto"/>
+              <w:left w:val="single" w:sz="4" w:space="0" w:color="auto"/>
+              <w:bottom w:val="single" w:sz="4" w:space="0" w:color="auto"/>
+              <w:right w:val="single" w:sz="4" w:space="0" w:color="auto"/>
+            </w:tcBorders>
+          </w:tcPr>
+          <w:p>
+            <w:pPr>
+              <w:jc w:val="center"/>
+              <w:rPr>
+                <w:rFonts w:ascii="Arial" w:hAnsi="Arial" w:cs="Arial"/>
+                <w:sz w:val="24"/>
+                <w:szCs w:val="24"/>
+                <w:lang w:val="en-GB"/>
+              </w:rPr>
+            </w:pPr>
+            <w:r>
+              <w:rPr>
+                <w:rFonts w:ascii="Arial" w:hAnsi="Arial" w:cs="Arial"/>
+                <w:b/>
+                <w:sz w:val="24"/>
+                <w:szCs w:val="24"/>
+                <w:lang w:val="en-GB"/>
+              </w:rPr>
+              <w:t>Eigenschappen</w:t>
+            </w:r>
+          </w:p>
+          <w:p>
+            <w:pPr>
+              <w:rPr>
+                <w:rFonts w:ascii="Arial" w:hAnsi="Arial" w:cs="Arial"/>
+                <w:sz w:val="24"/>
+                <w:szCs w:val="24"/>
+                <w:lang w:val="en-GB"/>
+              </w:rPr>
+            </w:pPr>
+            <w:r>
+              <w:rPr>
+                <w:rFonts w:ascii="Arial" w:hAnsi="Arial" w:cs="Arial"/>
+                <w:sz w:val="24"/>
+                <w:szCs w:val="24"/>
+                <w:lang w:val="en-GB"/>
+              </w:rPr>
+              <w:t>_up : Boolean;</w:t>
+            </w:r>
+          </w:p>
+          <w:p>
+            <w:pPr>
+              <w:rPr>
+                <w:rFonts w:ascii="Arial" w:hAnsi="Arial" w:cs="Arial"/>
+                <w:sz w:val="24"/>
+                <w:szCs w:val="24"/>
+                <w:lang w:val="en-GB"/>
+              </w:rPr>
+            </w:pPr>
+            <w:r>
+              <w:rPr>
+                <w:rFonts w:ascii="Arial" w:hAnsi="Arial" w:cs="Arial"/>
+                <w:sz w:val="24"/>
+                <w:szCs w:val="24"/>
+                <w:lang w:val="en-GB"/>
+              </w:rPr>
+              <w:t>_down : Boolean;</w:t>
+            </w:r>
+          </w:p>
+          <w:p>
+            <w:pPr>
+              <w:rPr>
+                <w:rFonts w:ascii="Arial" w:hAnsi="Arial" w:cs="Arial"/>
+                <w:sz w:val="24"/>
+                <w:szCs w:val="24"/>
+                <w:lang w:val="en-GB"/>
+              </w:rPr>
+            </w:pPr>
+            <w:r>
+              <w:rPr>
+                <w:rFonts w:ascii="Arial" w:hAnsi="Arial" w:cs="Arial"/>
+                <w:sz w:val="24"/>
+                <w:szCs w:val="24"/>
+                <w:lang w:val="en-GB"/>
+              </w:rPr>
+              <w:t>_fire : Boolean;</w:t>
+            </w:r>
+          </w:p>
+          <w:p>
+            <w:pPr>
+              <w:rPr>
+                <w:rFonts w:ascii="Arial" w:hAnsi="Arial" w:cs="Arial"/>
+                <w:sz w:val="24"/>
+                <w:szCs w:val="24"/>
+                <w:lang w:val="en-GB"/>
+              </w:rPr>
+            </w:pPr>
+            <w:r>
+              <w:rPr>
+                <w:rFonts w:ascii="Arial" w:hAnsi="Arial" w:cs="Arial"/>
+                <w:sz w:val="24"/>
+                <w:szCs w:val="24"/>
+                <w:lang w:val="en-GB"/>
+              </w:rPr>
+              <w:t>_upKeyCode: int;</w:t>
+            </w:r>
+          </w:p>
+          <w:p>
+            <w:pPr>
+              <w:rPr>
+                <w:rFonts w:ascii="Arial" w:hAnsi="Arial" w:cs="Arial"/>
+                <w:sz w:val="24"/>
+                <w:szCs w:val="24"/>
+                <w:lang w:val="en-GB"/>
+              </w:rPr>
+            </w:pPr>
+            <w:r>
+              <w:rPr>
+                <w:rFonts w:ascii="Arial" w:hAnsi="Arial" w:cs="Arial"/>
+                <w:sz w:val="24"/>
+                <w:szCs w:val="24"/>
+                <w:lang w:val="en-GB"/>
+              </w:rPr>
+              <w:t>_downKeyCode:int;</w:t>
+            </w:r>
+          </w:p>
+          <w:p>
+            <w:pPr>
+              <w:rPr>
+                <w:rFonts w:ascii="Arial" w:hAnsi="Arial" w:cs="Arial"/>
+                <w:sz w:val="24"/>
+                <w:szCs w:val="24"/>
+                <w:lang w:val="en-GB"/>
+              </w:rPr>
+            </w:pPr>
+            <w:r>
+              <w:rPr>
+                <w:rFonts w:ascii="Arial" w:hAnsi="Arial" w:cs="Arial"/>
+                <w:sz w:val="24"/>
+                <w:szCs w:val="24"/>
+                <w:lang w:val="en-GB"/>
+              </w:rPr>
+              <w:t>_fireKeyCode:int;</w:t>
+            </w:r>
+          </w:p>
+          <w:p>
+            <w:pPr>
+              <w:rPr>
+                <w:rFonts w:ascii="Arial" w:hAnsi="Arial" w:cs="Arial"/>
+                <w:sz w:val="24"/>
+                <w:szCs w:val="24"/>
+                <w:lang w:val="en-GB"/>
+              </w:rPr>
+            </w:pPr>
+          </w:p>
+        </w:tc>
+        <w:tc>
+          <w:tcPr>
+            <w:tcW w:w="4665" w:type="dxa"/>
+            <w:tcBorders>
+              <w:top w:val="single" w:sz="4" w:space="0" w:color="auto"/>
+              <w:left w:val="single" w:sz="4" w:space="0" w:color="auto"/>
+              <w:bottom w:val="single" w:sz="4" w:space="0" w:color="auto"/>
+              <w:right w:val="single" w:sz="4" w:space="0" w:color="auto"/>
+            </w:tcBorders>
+            <w:hideMark/>
+          </w:tcPr>
+          <w:p>
+            <w:pPr>
+              <w:jc w:val="center"/>
+              <w:rPr>
+                <w:rFonts w:ascii="Arial" w:hAnsi="Arial" w:cs="Arial"/>
+                <w:sz w:val="24"/>
+                <w:szCs w:val="24"/>
+                <w:lang w:val="en-GB"/>
+              </w:rPr>
+            </w:pPr>
+            <w:r>
+              <w:rPr>
+                <w:rFonts w:ascii="Arial" w:hAnsi="Arial" w:cs="Arial"/>
+                <w:b/>
+                <w:sz w:val="24"/>
+                <w:szCs w:val="24"/>
+                <w:lang w:val="en-GB"/>
+              </w:rPr>
+              <w:t>Function</w:t>
+            </w:r>
+          </w:p>
+          <w:p>
+            <w:pPr>
+              <w:rPr>
+                <w:rFonts w:ascii="Arial" w:hAnsi="Arial" w:cs="Arial"/>
+                <w:sz w:val="24"/>
+                <w:szCs w:val="24"/>
+                <w:lang w:val="en-GB"/>
+              </w:rPr>
+            </w:pPr>
+            <w:r>
+              <w:rPr>
+                <w:rFonts w:ascii="Arial" w:hAnsi="Arial" w:cs="Arial"/>
+                <w:sz w:val="24"/>
+                <w:szCs w:val="24"/>
+                <w:lang w:val="en-GB"/>
+              </w:rPr>
+              <w:t>Function get up()</w:t>
+            </w:r>
+          </w:p>
+          <w:p>
+            <w:pPr>
+              <w:rPr>
+                <w:rFonts w:ascii="Arial" w:hAnsi="Arial" w:cs="Arial"/>
+                <w:sz w:val="24"/>
+                <w:szCs w:val="24"/>
+                <w:lang w:val="en-GB"/>
+              </w:rPr>
+            </w:pPr>
+            <w:r>
+              <w:rPr>
+                <w:rFonts w:ascii="Arial" w:hAnsi="Arial" w:cs="Arial"/>
+                <w:sz w:val="24"/>
+                <w:szCs w:val="24"/>
+                <w:lang w:val="en-GB"/>
+              </w:rPr>
+              <w:t>Function get down()</w:t>
+            </w:r>
+          </w:p>
+          <w:p>
+            <w:pPr>
+              <w:rPr>
+                <w:rFonts w:ascii="Arial" w:hAnsi="Arial" w:cs="Arial"/>
+                <w:sz w:val="24"/>
+                <w:szCs w:val="24"/>
+                <w:lang w:val="en-GB"/>
+              </w:rPr>
+            </w:pPr>
+            <w:r>
+              <w:rPr>
+                <w:rFonts w:ascii="Arial" w:hAnsi="Arial" w:cs="Arial"/>
+                <w:sz w:val="24"/>
+                <w:szCs w:val="24"/>
+                <w:lang w:val="en-GB"/>
+              </w:rPr>
+              <w:t>Function get fire()</w:t>
+            </w:r>
+          </w:p>
+          <w:p>
+            <w:pPr>
+              <w:rPr>
+                <w:rFonts w:ascii="Arial" w:hAnsi="Arial" w:cs="Arial"/>
+                <w:sz w:val="24"/>
+                <w:szCs w:val="24"/>
+                <w:lang w:val="en-GB"/>
+              </w:rPr>
+            </w:pPr>
+            <w:r>
+              <w:rPr>
+                <w:rFonts w:ascii="Arial" w:hAnsi="Arial" w:cs="Arial"/>
+                <w:sz w:val="24"/>
+                <w:szCs w:val="24"/>
+                <w:lang w:val="en-GB"/>
+              </w:rPr>
+              <w:t>Function onUp(e:KeyboardEvent)</w:t>
+            </w:r>
+          </w:p>
+          <w:p>
+            <w:pPr>
+              <w:rPr>
+                <w:rFonts w:ascii="Arial" w:hAnsi="Arial" w:cs="Arial"/>
+                <w:sz w:val="24"/>
+                <w:szCs w:val="24"/>
+                <w:lang w:val="en-GB"/>
+              </w:rPr>
+            </w:pPr>
+            <w:r>
+              <w:rPr>
+                <w:rFonts w:ascii="Arial" w:hAnsi="Arial" w:cs="Arial"/>
+                <w:sz w:val="24"/>
+                <w:szCs w:val="24"/>
+                <w:lang w:val="en-GB"/>
+              </w:rPr>
+              <w:t>Function onDown(e:KeyboardEvent)</w:t>
+            </w:r>
+          </w:p>
+        </w:tc>
+      </w:tr>
+    </w:tbl>
+    <w:p>
+      <w:pPr>
+        <w:spacing w:after="0"/>
+        <w:rPr>
+          <w:rFonts w:ascii="Arial" w:hAnsi="Arial" w:cs="Arial"/>
+          <w:sz w:val="24"/>
+          <w:szCs w:val="24"/>
+          <w:lang w:val="en-GB"/>
+        </w:rPr>
+      </w:pPr>
+    </w:p>
+    <w:p/>
+    <w:p/>
+    <w:p/>
+    <w:p>
+      <w:pPr>
+        <w:spacing w:after="0"/>
+        <w:jc w:val="both"/>
+        <w:rPr>
+          <w:i/>
+          <w:color w:val="000000" w:themeColor="text1"/>
+        </w:rPr>
+      </w:pPr>
+      <w:r>
+        <w:rPr>
+          <w:b/>
+          <w:color w:val="000000" w:themeColor="text1"/>
+          <w:sz w:val="36"/>
+        </w:rPr>
+        <w:lastRenderedPageBreak/>
+        <w:t>Copypasta &amp; Implementatie</w:t>
+      </w:r>
+    </w:p>
+    <w:p>
+      <w:pPr>
+        <w:spacing w:after="0"/>
+        <w:jc w:val="both"/>
+        <w:rPr>
+          <w:i/>
+        </w:rPr>
+      </w:pPr>
+    </w:p>
+    <w:p>
+      <w:pPr>
+        <w:spacing w:after="0"/>
+        <w:jc w:val="both"/>
+      </w:pPr>
+      <w:r>
+        <w:rPr>
+          <w:b/>
+          <w:u w:val="single"/>
+        </w:rPr>
+        <w:t>Toevoeging:</w:t>
+      </w:r>
+    </w:p>
+    <w:p>
+      <w:pPr>
+        <w:spacing w:after="0"/>
+        <w:jc w:val="both"/>
+      </w:pPr>
+      <w:r>
+        <w:t>Game Timer</w:t>
+      </w:r>
+    </w:p>
+    <w:p>
+      <w:pPr>
+        <w:spacing w:after="0"/>
+        <w:jc w:val="both"/>
+        <w:rPr>
+          <w:i/>
+        </w:rPr>
+      </w:pPr>
+    </w:p>
+    <w:p>
+      <w:pPr>
+        <w:spacing w:after="0"/>
+        <w:jc w:val="both"/>
+        <w:rPr>
+          <w:b/>
+          <w:u w:val="single"/>
+        </w:rPr>
+      </w:pPr>
+      <w:r>
+        <w:rPr>
+          <w:b/>
+          <w:u w:val="single"/>
+        </w:rPr>
+        <w:t>Wat:</w:t>
+      </w:r>
+    </w:p>
+    <w:p>
+      <w:pPr>
+        <w:spacing w:after="0"/>
+        <w:jc w:val="both"/>
+      </w:pPr>
+      <w:r>
+        <w:t>Het houd de tijd bij hoelang jij een potje speelt</w:t>
+      </w:r>
+    </w:p>
+    <w:p>
+      <w:pPr>
+        <w:spacing w:after="0"/>
+        <w:jc w:val="both"/>
+        <w:rPr>
+          <w:i/>
+        </w:rPr>
+      </w:pPr>
+    </w:p>
+    <w:p>
+      <w:pPr>
+        <w:spacing w:after="0"/>
+        <w:jc w:val="both"/>
+        <w:rPr>
+          <w:b/>
+          <w:u w:val="single"/>
+        </w:rPr>
+      </w:pPr>
+      <w:r>
+        <w:rPr>
+          <w:b/>
+          <w:u w:val="single"/>
+        </w:rPr>
+        <w:t>Wanneer:</w:t>
+      </w:r>
+    </w:p>
+    <w:p>
+      <w:pPr>
+        <w:spacing w:after="0"/>
+        <w:jc w:val="both"/>
+      </w:pPr>
+      <w:r>
+        <w:rPr>
+          <w:b/>
+        </w:rPr>
+        <w:t>Wanneer de game start begint de game timer met optellen en het houd op wanneer je wint of verliest.</w:t>
+      </w:r>
+    </w:p>
+    <w:p>
+      <w:pPr>
+        <w:spacing w:after="0"/>
+        <w:jc w:val="both"/>
+      </w:pPr>
+    </w:p>
+    <w:p>
+      <w:pPr>
+        <w:spacing w:after="0"/>
+        <w:jc w:val="both"/>
+      </w:pPr>
+      <w:r>
+        <w:rPr>
+          <w:b/>
+          <w:u w:val="single"/>
+        </w:rPr>
+        <w:t>Tutorial Link(s):</w:t>
+      </w:r>
+    </w:p>
+    <w:p>
+      <w:pPr>
+        <w:spacing w:after="0"/>
+        <w:jc w:val="both"/>
+      </w:pPr>
+      <w:hyperlink r:id="rId7" w:history="1">
+        <w:r>
+          <w:rPr>
+            <w:rStyle w:val="Hyperlink"/>
+          </w:rPr>
+          <w:t>http://cvdzwan.com/2012/06/27/flash-as3-count-up-game-timer-example/</w:t>
+        </w:r>
+      </w:hyperlink>
+    </w:p>
+    <w:p>
+      <w:pPr>
+        <w:spacing w:after="0"/>
+        <w:jc w:val="both"/>
+      </w:pPr>
+    </w:p>
+    <w:p>
+      <w:pPr>
+        <w:spacing w:after="0"/>
+        <w:jc w:val="both"/>
+        <w:rPr>
+          <w:b/>
+          <w:u w:val="single"/>
+        </w:rPr>
+      </w:pPr>
+      <w:r>
+        <w:rPr>
+          <w:b/>
+          <w:u w:val="single"/>
+        </w:rPr>
+        <w:t>Tutorial Uitleg &amp; Implementatie:</w:t>
+      </w:r>
+    </w:p>
+    <w:p>
+      <w:pPr>
+        <w:spacing w:after="0"/>
+        <w:jc w:val="both"/>
+      </w:pPr>
+      <w:r>
+        <w:t>Deze tutorial gaat over hoe je een timer gebruikt om iets op te tellen, een counter.</w:t>
+      </w:r>
+    </w:p>
+    <w:p>
+      <w:pPr>
+        <w:spacing w:after="0"/>
+        <w:jc w:val="both"/>
+      </w:pPr>
+      <w:r>
+        <w:t>Ik wil een game timer hebben zodat de speler weet hoelang hij/zij met het potje bezig en misschien in de toekomst de speler een bonus effect geven van bijvoorbeeld dubbele punt als hij/zij score.</w:t>
+      </w:r>
+    </w:p>
+    <w:p>
+      <w:pPr>
+        <w:spacing w:after="0"/>
+        <w:jc w:val="both"/>
+      </w:pPr>
       <w:bookmarkStart w:id="0" w:name="_GoBack"/>
       <w:bookmarkEnd w:id="0"/>
     </w:p>
+    <w:p>
+      <w:pPr>
+        <w:spacing w:after="0"/>
+        <w:jc w:val="both"/>
+        <w:rPr>
+          <w:i/>
+        </w:rPr>
+      </w:pPr>
+    </w:p>
+    <w:p>
+      <w:pPr>
+        <w:spacing w:after="0"/>
+        <w:jc w:val="both"/>
+        <w:rPr>
+          <w:i/>
+        </w:rPr>
+      </w:pPr>
+    </w:p>
+    <w:p/>
     <w:sectPr>
       <w:pgSz w:w="11906" w:h="16838"/>
       <w:pgMar w:top="1417" w:right="1417" w:bottom="1417" w:left="1417" w:header="708" w:footer="708" w:gutter="0"/>
@@ -2619,6 +5223,10 @@
   <w:style w:type="paragraph" w:default="1" w:styleId="Standaard">
     <w:name w:val="Normal"/>
     <w:qFormat/>
+    <w:rsid w:val="00BF2656"/>
+    <w:pPr>
+      <w:spacing w:line="256" w:lineRule="auto"/>
+    </w:pPr>
   </w:style>
   <w:style w:type="character" w:default="1" w:styleId="Standaardalinea-lettertype">
     <w:name w:val="Default Paragraph Font"/>
@@ -2673,6 +5281,7 @@
     <w:qFormat/>
     <w:rsid w:val="00CD388E"/>
     <w:pPr>
+      <w:spacing w:line="259" w:lineRule="auto"/>
       <w:ind w:left="720"/>
       <w:contextualSpacing/>
     </w:pPr>
@@ -2721,6 +5330,17 @@
     <w:uiPriority w:val="99"/>
     <w:rsid w:val="008B12E9"/>
   </w:style>
+  <w:style w:type="character" w:styleId="Hyperlink">
+    <w:name w:val="Hyperlink"/>
+    <w:basedOn w:val="Standaardalinea-lettertype"/>
+    <w:uiPriority w:val="99"/>
+    <w:unhideWhenUsed/>
+    <w:rsid w:val="00BF2656"/>
+    <w:rPr>
+      <w:color w:val="0563C1" w:themeColor="hyperlink"/>
+      <w:u w:val="single"/>
+    </w:rPr>
+  </w:style>
 </w:styles>
 </file>
 
@@ -2729,7 +5349,7 @@
   <w:docParts>
     <w:docPart>
       <w:docPartPr>
-        <w:name w:val="3CDD925987484DF49C2FE41F93883271"/>
+        <w:name w:val="1E0BBD4460DD4089AB56CB5FF52F70A3"/>
         <w:category>
           <w:name w:val="Algemeen"/>
           <w:gallery w:val="placeholder"/>
@@ -2740,12 +5360,12 @@
         <w:behaviors>
           <w:behavior w:val="content"/>
         </w:behaviors>
-        <w:guid w:val="{52B870CC-6B2C-4C73-AE99-BFF812A65229}"/>
+        <w:guid w:val="{37EFE99A-D445-4D1F-8E1F-4E487BE88DB1}"/>
       </w:docPartPr>
       <w:docPartBody>
         <w:p>
           <w:pPr>
-            <w:pStyle w:val="3CDD925987484DF49C2FE41F93883271"/>
+            <w:pStyle w:val="1E0BBD4460DD4089AB56CB5FF52F70A3"/>
           </w:pPr>
           <w:r>
             <w:t>[Uw naam]</w:t>
@@ -2840,7 +5460,9 @@
     <w:rsid w:val="006C1E49"/>
     <w:rsid w:val="008A2532"/>
     <w:rsid w:val="0090353B"/>
+    <w:rsid w:val="00982EC8"/>
     <w:rsid w:val="00AC3714"/>
+    <w:rsid w:val="00B7275C"/>
     <w:rsid w:val="00C757E4"/>
     <w:rsid w:val="00E24530"/>
   </w:rsids>
@@ -3294,6 +5916,10 @@
     <w:name w:val="3CDD925987484DF49C2FE41F93883271"/>
     <w:rsid w:val="006C1E49"/>
   </w:style>
+  <w:style w:type="paragraph" w:customStyle="1" w:styleId="1E0BBD4460DD4089AB56CB5FF52F70A3">
+    <w:name w:val="1E0BBD4460DD4089AB56CB5FF52F70A3"/>
+    <w:rsid w:val="00982EC8"/>
+  </w:style>
 </w:styles>
 </file>
 

</xml_diff>